<commit_message>
Actualizacion al primer formato del proyecto de tesis
Items: Tipo de investigacion, Justificacion Aplicativa, Tecnicas e
instrumentos de recoleccion de datos y procesamiento de informacion.
</commit_message>
<xml_diff>
--- a/Nuevos Formartos/2014 2 Proyecto de Tesis.docx
+++ b/Nuevos Formartos/2014 2 Proyecto de Tesis.docx
@@ -159,7 +159,7 @@
                               <w:rPr>
                                 <w:b/>
                               </w:rPr>
-                              <w:t>“SISTEMA DE GESTION DE TRAZABILIDAD PARA PROCESOS AGROINDUSTRIALES”</w:t>
+                              <w:t>“SISTEMA DE GESTION DE PROCESOS DE TRAZABILIDAD PARA UNA EMPRESA AGROEXPORTADORA”</w:t>
                             </w:r>
                           </w:p>
                           <w:p/>
@@ -200,7 +200,7 @@
                         <w:rPr>
                           <w:b/>
                         </w:rPr>
-                        <w:t>“SISTEMA DE GESTION DE TRAZABILIDAD PARA PROCESOS AGROINDUSTRIALES”</w:t>
+                        <w:t>“SISTEMA DE GESTION DE PROCESOS DE TRAZABILIDAD PARA UNA EMPRESA AGROEXPORTADORA”</w:t>
                       </w:r>
                     </w:p>
                     <w:p/>
@@ -4979,7 +4979,37 @@
         <w:rPr>
           <w:lang w:val="es-ES_tradnl"/>
         </w:rPr>
-        <w:t>Sistema de Gestión de Trazabilidad para Procesos Agroindustriales</w:t>
+        <w:t>Sist</w:t>
+      </w:r>
+      <w:r>
+        <w:rPr>
+          <w:lang w:val="es-ES_tradnl"/>
+        </w:rPr>
+        <w:t>ema de Gestión de Procesos de Trazabilidad</w:t>
+      </w:r>
+      <w:r>
+        <w:rPr>
+          <w:lang w:val="es-ES_tradnl"/>
+        </w:rPr>
+        <w:t xml:space="preserve"> </w:t>
+      </w:r>
+      <w:r>
+        <w:rPr>
+          <w:lang w:val="es-ES_tradnl"/>
+        </w:rPr>
+        <w:t xml:space="preserve">en una Empresa </w:t>
+      </w:r>
+      <w:r>
+        <w:rPr>
+          <w:lang w:val="es-ES_tradnl"/>
+        </w:rPr>
+        <w:t>Agro</w:t>
+      </w:r>
+      <w:r>
+        <w:rPr>
+          <w:lang w:val="es-ES_tradnl"/>
+        </w:rPr>
+        <w:t>exportadora</w:t>
       </w:r>
     </w:p>
     <w:p>
@@ -5215,6 +5245,9 @@
         <w:ind w:left="1418"/>
       </w:pPr>
       <w:r>
+        <w:rPr>
+          <w:highlight w:val="yellow"/>
+        </w:rPr>
         <w:t>La Investigación puede ser: Básica / Aplicada</w:t>
       </w:r>
     </w:p>
@@ -5222,6 +5255,44 @@
       <w:pPr>
         <w:ind w:left="1418"/>
       </w:pPr>
+      <w:r>
+        <w:t>El presente proyecto reúne las condiciones de una investigación aplicada,</w:t>
+      </w:r>
+      <w:r>
+        <w:t xml:space="preserve"> en razón,</w:t>
+      </w:r>
+      <w:r>
+        <w:t xml:space="preserve"> que se </w:t>
+      </w:r>
+      <w:r>
+        <w:t>utilizaran</w:t>
+      </w:r>
+      <w:r>
+        <w:t xml:space="preserve"> conocimientos de </w:t>
+      </w:r>
+      <w:r>
+        <w:t>Ingeniería</w:t>
+      </w:r>
+      <w:r>
+        <w:t xml:space="preserve"> de Software, a fin </w:t>
+      </w:r>
+      <w:r>
+        <w:lastRenderedPageBreak/>
+        <w:t>de aplicarlas</w:t>
+      </w:r>
+      <w:r>
+        <w:t xml:space="preserve"> en el desarrollo de un sistema que permita la gestión de procesos de trazabilidad en una empresa agroexportadora.</w:t>
+      </w:r>
+    </w:p>
+    <w:p>
+      <w:pPr>
+        <w:ind w:left="1418"/>
+      </w:pPr>
+    </w:p>
+    <w:p>
+      <w:pPr>
+        <w:ind w:left="1418"/>
+      </w:pPr>
     </w:p>
     <w:p>
       <w:pPr>
@@ -5229,227 +5300,230 @@
       </w:pPr>
       <w:bookmarkStart w:id="9" w:name="_Toc379540439"/>
       <w:r>
+        <w:t>Según el diseño de investigación.</w:t>
+      </w:r>
+      <w:bookmarkEnd w:id="9"/>
+    </w:p>
+    <w:p>
+      <w:pPr>
+        <w:ind w:left="1418"/>
+      </w:pPr>
+      <w:r>
+        <w:rPr>
+          <w:highlight w:val="yellow"/>
+        </w:rPr>
+        <w:t>La Investigación puede ser: Experimental / No experimental</w:t>
+      </w:r>
+    </w:p>
+    <w:p>
+      <w:pPr>
+        <w:ind w:left="1418"/>
+      </w:pPr>
+    </w:p>
+    <w:p>
+      <w:pPr>
+        <w:pStyle w:val="Ttulo2"/>
+      </w:pPr>
+      <w:bookmarkStart w:id="10" w:name="_Toc379540440"/>
+      <w:r>
+        <w:t>Localización</w:t>
+      </w:r>
+      <w:bookmarkEnd w:id="10"/>
+    </w:p>
+    <w:p>
+      <w:pPr>
+        <w:pStyle w:val="Ttulo3"/>
+      </w:pPr>
+      <w:bookmarkStart w:id="11" w:name="_Toc379540441"/>
+      <w:r>
+        <w:t>Institución donde se desarrollará el proyecto.</w:t>
+      </w:r>
+      <w:bookmarkEnd w:id="11"/>
+    </w:p>
+    <w:p>
+      <w:pPr>
+        <w:pStyle w:val="Ttulo4"/>
+        <w:rPr>
+          <w:lang w:val="es-ES_tradnl"/>
+        </w:rPr>
+      </w:pPr>
+      <w:bookmarkStart w:id="12" w:name="_Toc379540442"/>
+      <w:r>
+        <w:rPr>
+          <w:lang w:val="es-ES_tradnl"/>
+        </w:rPr>
+        <w:t>El trabajo de campo o aplicación:</w:t>
+      </w:r>
+      <w:bookmarkEnd w:id="12"/>
+    </w:p>
+    <w:p>
+      <w:pPr>
+        <w:ind w:left="2552"/>
+        <w:rPr>
+          <w:lang w:val="es-ES_tradnl"/>
+        </w:rPr>
+      </w:pPr>
+      <w:r>
+        <w:rPr>
+          <w:lang w:val="es-ES_tradnl"/>
+        </w:rPr>
+        <w:t>Especificar organi</w:t>
+      </w:r>
+      <w:r>
+        <w:rPr>
+          <w:lang w:val="es-ES_tradnl"/>
+        </w:rPr>
+        <w:t>zación / Institución / Empresa.</w:t>
+      </w:r>
+    </w:p>
+    <w:p>
+      <w:pPr>
+        <w:ind w:left="2552"/>
+        <w:rPr>
+          <w:lang w:val="es-ES_tradnl"/>
+        </w:rPr>
+      </w:pPr>
+    </w:p>
+    <w:p>
+      <w:pPr>
+        <w:pStyle w:val="Ttulo4"/>
+      </w:pPr>
+      <w:bookmarkStart w:id="13" w:name="_Toc379540443"/>
+      <w:r>
+        <w:t>Las tareas de gabinete</w:t>
+      </w:r>
+      <w:bookmarkEnd w:id="13"/>
+    </w:p>
+    <w:p>
+      <w:pPr>
+        <w:ind w:left="2552"/>
+        <w:rPr>
+          <w:lang w:val="es-ES_tradnl"/>
+        </w:rPr>
+      </w:pPr>
+      <w:r>
+        <w:rPr>
+          <w:lang w:val="es-ES_tradnl"/>
+        </w:rPr>
+        <w:t>Ingeniería de Sistemas Computacionales.</w:t>
+      </w:r>
+    </w:p>
+    <w:p>
+      <w:pPr>
+        <w:ind w:left="2552"/>
+        <w:rPr>
+          <w:lang w:val="es-ES_tradnl"/>
+        </w:rPr>
+      </w:pPr>
+    </w:p>
+    <w:p>
+      <w:pPr>
+        <w:pStyle w:val="Ttulo3"/>
+      </w:pPr>
+      <w:bookmarkStart w:id="14" w:name="_Toc379540444"/>
+      <w:r>
+        <w:t xml:space="preserve">Distrito, Provincia, </w:t>
+      </w:r>
+      <w:r>
+        <w:t>Región</w:t>
+      </w:r>
+      <w:r>
+        <w:t>.</w:t>
+      </w:r>
+      <w:bookmarkEnd w:id="14"/>
+    </w:p>
+    <w:p>
+      <w:pPr>
+        <w:ind w:left="1418"/>
+      </w:pPr>
+      <w:r>
+        <w:t>«Organización / Institución / Empresa»</w:t>
+      </w:r>
+    </w:p>
+    <w:p>
+      <w:pPr>
+        <w:ind w:left="1418"/>
+      </w:pPr>
+      <w:r>
+        <w:t>«Distrito», «Provincia», «Región»</w:t>
+      </w:r>
+    </w:p>
+    <w:p>
+      <w:pPr>
+        <w:ind w:left="1418"/>
+      </w:pPr>
+    </w:p>
+    <w:p>
+      <w:pPr>
+        <w:ind w:left="1418"/>
+      </w:pPr>
+      <w:r>
+        <w:t>Universidad Privada del Norte</w:t>
+      </w:r>
+    </w:p>
+    <w:p>
+      <w:pPr>
+        <w:ind w:left="1418"/>
+      </w:pPr>
+      <w:r>
+        <w:t>«Distrito», «Provincia», «Región»</w:t>
+      </w:r>
+    </w:p>
+    <w:p>
+      <w:pPr>
+        <w:ind w:left="1418"/>
+      </w:pPr>
+    </w:p>
+    <w:p>
+      <w:pPr>
+        <w:pStyle w:val="Ttulo2"/>
+      </w:pPr>
+      <w:bookmarkStart w:id="15" w:name="_Toc379540445"/>
+      <w:r>
+        <w:t>Alcance</w:t>
+      </w:r>
+      <w:bookmarkEnd w:id="15"/>
+    </w:p>
+    <w:p>
+      <w:pPr>
+        <w:ind w:left="567"/>
+        <w:rPr>
+          <w:highlight w:val="yellow"/>
+          <w:lang w:val="es-ES_tradnl"/>
+        </w:rPr>
+      </w:pPr>
+      <w:r>
+        <w:rPr>
+          <w:highlight w:val="yellow"/>
+          <w:lang w:val="es-ES_tradnl"/>
+        </w:rPr>
+        <w:t>Indicar el alcance de la investigación, desde qué ámbito de las ciencias y técnicas se está abordando el tema de investigación y el carácter académico profesional de la misma.</w:t>
+      </w:r>
+    </w:p>
+    <w:p>
+      <w:pPr>
+        <w:ind w:left="567"/>
+        <w:rPr>
+          <w:lang w:val="es-ES_tradnl"/>
+        </w:rPr>
+      </w:pPr>
+      <w:r>
+        <w:rPr>
+          <w:highlight w:val="yellow"/>
+          <w:lang w:val="es-ES_tradnl"/>
+        </w:rPr>
+        <w:t>Por ejemplo: «La presente es una investigación Exploratoria / Descriptiva / Correlacional / Explicativa, enmarcada en el ámbito de las ciencias sociales que considera principalmente  la gestión administrativa.</w:t>
+      </w:r>
+    </w:p>
+    <w:p>
+      <w:pPr>
+        <w:ind w:left="567"/>
+      </w:pPr>
+      <w:r>
+        <w:rPr>
+          <w:lang w:val="es-ES_tradnl"/>
+        </w:rPr>
         <w:lastRenderedPageBreak/>
-        <w:t>Según el diseño de investigación.</w:t>
-      </w:r>
-      <w:bookmarkEnd w:id="9"/>
-    </w:p>
-    <w:p>
-      <w:pPr>
-        <w:ind w:left="1418"/>
-      </w:pPr>
-      <w:r>
-        <w:t>La Investigación puede ser: Experimental / No experimental</w:t>
-      </w:r>
-    </w:p>
-    <w:p>
-      <w:pPr>
-        <w:ind w:left="1418"/>
-      </w:pPr>
-    </w:p>
-    <w:p>
-      <w:pPr>
-        <w:pStyle w:val="Ttulo2"/>
-      </w:pPr>
-      <w:bookmarkStart w:id="10" w:name="_Toc379540440"/>
-      <w:r>
-        <w:t>Localización</w:t>
-      </w:r>
-      <w:bookmarkEnd w:id="10"/>
-    </w:p>
-    <w:p>
-      <w:pPr>
-        <w:pStyle w:val="Ttulo3"/>
-      </w:pPr>
-      <w:bookmarkStart w:id="11" w:name="_Toc379540441"/>
-      <w:r>
-        <w:t>Institución donde se desarrollará el proyecto.</w:t>
-      </w:r>
-      <w:bookmarkEnd w:id="11"/>
-    </w:p>
-    <w:p>
-      <w:pPr>
-        <w:pStyle w:val="Ttulo4"/>
-        <w:rPr>
-          <w:lang w:val="es-ES_tradnl"/>
-        </w:rPr>
-      </w:pPr>
-      <w:bookmarkStart w:id="12" w:name="_Toc379540442"/>
-      <w:r>
-        <w:rPr>
-          <w:lang w:val="es-ES_tradnl"/>
-        </w:rPr>
-        <w:t>El trabajo de campo o aplicación:</w:t>
-      </w:r>
-      <w:bookmarkEnd w:id="12"/>
-    </w:p>
-    <w:p>
-      <w:pPr>
-        <w:ind w:left="2552"/>
-        <w:rPr>
-          <w:lang w:val="es-ES_tradnl"/>
-        </w:rPr>
-      </w:pPr>
-      <w:r>
-        <w:rPr>
-          <w:lang w:val="es-ES_tradnl"/>
-        </w:rPr>
-        <w:t>Especificar organi</w:t>
-      </w:r>
-      <w:r>
-        <w:rPr>
-          <w:lang w:val="es-ES_tradnl"/>
-        </w:rPr>
-        <w:t>zación / Institución / Empresa.</w:t>
-      </w:r>
-    </w:p>
-    <w:p>
-      <w:pPr>
-        <w:ind w:left="2552"/>
-        <w:rPr>
-          <w:lang w:val="es-ES_tradnl"/>
-        </w:rPr>
-      </w:pPr>
-    </w:p>
-    <w:p>
-      <w:pPr>
-        <w:pStyle w:val="Ttulo4"/>
-      </w:pPr>
-      <w:bookmarkStart w:id="13" w:name="_Toc379540443"/>
-      <w:r>
-        <w:t>Las tareas de gabinete</w:t>
-      </w:r>
-      <w:bookmarkEnd w:id="13"/>
-    </w:p>
-    <w:p>
-      <w:pPr>
-        <w:ind w:left="2552"/>
-        <w:rPr>
-          <w:lang w:val="es-ES_tradnl"/>
-        </w:rPr>
-      </w:pPr>
-      <w:r>
-        <w:rPr>
-          <w:lang w:val="es-ES_tradnl"/>
-        </w:rPr>
-        <w:t>Ingeniería de Sistemas Computacionales.</w:t>
-      </w:r>
-    </w:p>
-    <w:p>
-      <w:pPr>
-        <w:ind w:left="2552"/>
-        <w:rPr>
-          <w:lang w:val="es-ES_tradnl"/>
-        </w:rPr>
-      </w:pPr>
-    </w:p>
-    <w:p>
-      <w:pPr>
-        <w:pStyle w:val="Ttulo3"/>
-      </w:pPr>
-      <w:bookmarkStart w:id="14" w:name="_Toc379540444"/>
-      <w:r>
-        <w:t xml:space="preserve">Distrito, Provincia, </w:t>
-      </w:r>
-      <w:r>
-        <w:t>Región</w:t>
-      </w:r>
-      <w:r>
-        <w:t>.</w:t>
-      </w:r>
-      <w:bookmarkEnd w:id="14"/>
-    </w:p>
-    <w:p>
-      <w:pPr>
-        <w:ind w:left="1418"/>
-      </w:pPr>
-      <w:r>
-        <w:t>«Organización / Institución / Empresa»</w:t>
-      </w:r>
-    </w:p>
-    <w:p>
-      <w:pPr>
-        <w:ind w:left="1418"/>
-      </w:pPr>
-      <w:r>
-        <w:t>«Distrito», «Provincia», «Región»</w:t>
-      </w:r>
-    </w:p>
-    <w:p>
-      <w:pPr>
-        <w:ind w:left="1418"/>
-      </w:pPr>
-    </w:p>
-    <w:p>
-      <w:pPr>
-        <w:ind w:left="1418"/>
-      </w:pPr>
-      <w:r>
-        <w:t>Universidad Privada del Norte</w:t>
-      </w:r>
-    </w:p>
-    <w:p>
-      <w:pPr>
-        <w:ind w:left="1418"/>
-      </w:pPr>
-      <w:r>
-        <w:t>«Distrito», «Provincia», «Región»</w:t>
-      </w:r>
-    </w:p>
-    <w:p>
-      <w:pPr>
-        <w:ind w:left="1418"/>
-      </w:pPr>
-    </w:p>
-    <w:p>
-      <w:pPr>
-        <w:pStyle w:val="Ttulo2"/>
-      </w:pPr>
-      <w:bookmarkStart w:id="15" w:name="_Toc379540445"/>
-      <w:r>
-        <w:t>Alcance</w:t>
-      </w:r>
-      <w:bookmarkEnd w:id="15"/>
-    </w:p>
-    <w:p>
-      <w:pPr>
-        <w:ind w:left="567"/>
-        <w:rPr>
-          <w:highlight w:val="yellow"/>
-          <w:lang w:val="es-ES_tradnl"/>
-        </w:rPr>
-      </w:pPr>
-      <w:r>
-        <w:rPr>
-          <w:highlight w:val="yellow"/>
-          <w:lang w:val="es-ES_tradnl"/>
-        </w:rPr>
-        <w:t>Indicar el alcance de la investigación, desde qué ámbito de las ciencias y técnicas se está abordando el tema de investigación y el carácter académico profesional de la misma.</w:t>
-      </w:r>
-    </w:p>
-    <w:p>
-      <w:pPr>
-        <w:ind w:left="567"/>
-        <w:rPr>
-          <w:lang w:val="es-ES_tradnl"/>
-        </w:rPr>
-      </w:pPr>
-      <w:r>
-        <w:rPr>
-          <w:highlight w:val="yellow"/>
-          <w:lang w:val="es-ES_tradnl"/>
-        </w:rPr>
-        <w:t>Por ejemplo: «La presente es una investigación Exploratoria / Descriptiva / Correlacional / Explicativa, enmarcada en el ámbito de las ciencias sociales que considera principalmente  la gestión administrativa.</w:t>
-      </w:r>
-    </w:p>
-    <w:p>
-      <w:pPr>
-        <w:ind w:left="567"/>
-      </w:pPr>
-      <w:r>
-        <w:rPr>
-          <w:lang w:val="es-ES_tradnl"/>
-        </w:rPr>
         <w:t>El presente proyecto</w:t>
       </w:r>
       <w:r>
@@ -5480,7 +5554,7 @@
         <w:rPr>
           <w:lang w:val="es-ES_tradnl"/>
         </w:rPr>
-        <w:t xml:space="preserve"> para empresas agroexportadoras</w:t>
+        <w:t xml:space="preserve"> para una empresa agroexportadora</w:t>
       </w:r>
       <w:r>
         <w:rPr>
@@ -5787,6 +5861,7 @@
       </w:pPr>
       <w:bookmarkStart w:id="22" w:name="_Toc379540452"/>
       <w:r>
+        <w:lastRenderedPageBreak/>
         <w:t>Cronograma</w:t>
       </w:r>
       <w:bookmarkEnd w:id="22"/>
@@ -6293,22 +6368,28 @@
         <w:t>¿</w:t>
       </w:r>
       <w:r>
-        <w:t>Es posible desarrollar un sistema informático</w:t>
+        <w:t>De qué manera se puede</w:t>
+      </w:r>
+      <w:r>
+        <w:t xml:space="preserve"> desarrollar un sistema informático</w:t>
       </w:r>
       <w:r>
         <w:t xml:space="preserve"> que permita gestionar los procesos</w:t>
       </w:r>
       <w:r>
-        <w:t xml:space="preserve"> agroindustriales</w:t>
-      </w:r>
-      <w:r>
         <w:t xml:space="preserve"> </w:t>
       </w:r>
       <w:r>
         <w:t xml:space="preserve">de trazabilidad </w:t>
       </w:r>
       <w:r>
-        <w:t xml:space="preserve">de forma eficiente y generando mayor productividad a </w:t>
+        <w:t xml:space="preserve">de </w:t>
+      </w:r>
+      <w:r>
+        <w:t xml:space="preserve">un producto en planta de </w:t>
+      </w:r>
+      <w:r>
+        <w:t xml:space="preserve">forma eficiente y generando mayor productividad a </w:t>
       </w:r>
       <w:r>
         <w:t>una empresa agroexportadora</w:t>
@@ -6417,16 +6498,125 @@
         <w:t xml:space="preserve"> </w:t>
       </w:r>
       <w:r>
-        <w:t>Fundamenta la necesidad y oportunidad de realizar el trabajo como medio de sol</w:t>
-      </w:r>
-      <w:r>
-        <w:t>ución de problemas específicos.</w:t>
+        <w:rPr>
+          <w:highlight w:val="yellow"/>
+        </w:rPr>
+        <w:t>Fundamenta la necesidad y oportunidad de realizar el trabajo como medio de solución de problemas específicos.</w:t>
       </w:r>
     </w:p>
     <w:p>
       <w:pPr>
         <w:ind w:left="1416"/>
       </w:pPr>
+      <w:r>
+        <w:t>E</w:t>
+      </w:r>
+      <w:r>
+        <w:t>l presente</w:t>
+      </w:r>
+      <w:r>
+        <w:t xml:space="preserve"> proyecto </w:t>
+      </w:r>
+      <w:r>
+        <w:t>está orientado a</w:t>
+      </w:r>
+      <w:r>
+        <w:t xml:space="preserve"> desarrollar un software que sea utilizable en un ámbito real, como lo es</w:t>
+      </w:r>
+      <w:r>
+        <w:t xml:space="preserve"> </w:t>
+      </w:r>
+      <w:r>
+        <w:t>una empresa a</w:t>
+      </w:r>
+      <w:r>
+        <w:t xml:space="preserve">groexportadora. El software tendrá como finalidad </w:t>
+      </w:r>
+      <w:r>
+        <w:t>brindar un mejor seguimiento</w:t>
+      </w:r>
+      <w:r>
+        <w:t xml:space="preserve"> de la trazabilidad de un</w:t>
+      </w:r>
+      <w:r>
+        <w:t xml:space="preserve"> producto en</w:t>
+      </w:r>
+      <w:r>
+        <w:t xml:space="preserve"> planta</w:t>
+      </w:r>
+      <w:r>
+        <w:t>. P</w:t>
+      </w:r>
+      <w:r>
+        <w:t>ara ello</w:t>
+      </w:r>
+      <w:r>
+        <w:t xml:space="preserve"> se</w:t>
+      </w:r>
+      <w:r>
+        <w:t xml:space="preserve"> pretende automatizar </w:t>
+      </w:r>
+      <w:r>
+        <w:t>los procesos de recepción, selección, empaque, palletizado, enfriamiento y embarque</w:t>
+      </w:r>
+      <w:r>
+        <w:t xml:space="preserve"> teniendo en cuenta</w:t>
+      </w:r>
+      <w:r>
+        <w:t xml:space="preserve"> factores</w:t>
+      </w:r>
+      <w:r>
+        <w:t xml:space="preserve"> de compatibilidad, </w:t>
+      </w:r>
+      <w:r>
+        <w:t>escalabilidad</w:t>
+      </w:r>
+      <w:r>
+        <w:t xml:space="preserve"> y disponibilidad</w:t>
+      </w:r>
+      <w:r>
+        <w:t>.</w:t>
+      </w:r>
+      <w:r>
+        <w:t xml:space="preserve"> Como resultado la empresa tendrá acceso a </w:t>
+      </w:r>
+      <w:r>
+        <w:t>registros, reportes</w:t>
+      </w:r>
+      <w:r>
+        <w:t>, estadisticas</w:t>
+      </w:r>
+      <w:r>
+        <w:t xml:space="preserve"> e </w:t>
+      </w:r>
+      <w:r>
+        <w:t>información de sus procesos en todo momento</w:t>
+      </w:r>
+      <w:r>
+        <w:t>,</w:t>
+      </w:r>
+      <w:r>
+        <w:t xml:space="preserve"> generando así mayor productivida</w:t>
+      </w:r>
+      <w:r>
+        <w:t>d en términos de tiempo y costo</w:t>
+      </w:r>
+      <w:r>
+        <w:t>s</w:t>
+      </w:r>
+      <w:r>
+        <w:t>.</w:t>
+      </w:r>
+    </w:p>
+    <w:p>
+      <w:pPr>
+        <w:ind w:left="1416"/>
+      </w:pPr>
+    </w:p>
+    <w:p>
+      <w:pPr>
+        <w:ind w:left="1416"/>
+      </w:pPr>
       <w:bookmarkStart w:id="30" w:name="_Toc379540460"/>
       <w:r>
         <w:rPr>
@@ -6583,11 +6773,7 @@
         <w:t xml:space="preserve"> los procesos</w:t>
       </w:r>
       <w:r>
-        <w:t xml:space="preserve"> </w:t>
-      </w:r>
-      <w:r>
-        <w:lastRenderedPageBreak/>
-        <w:t xml:space="preserve">de trazabilidad </w:t>
+        <w:t xml:space="preserve"> de trazabilidad </w:t>
       </w:r>
       <w:r>
         <w:t>de un</w:t>
@@ -6679,17 +6865,7 @@
           <w:sz w:val="22"/>
           <w:szCs w:val="22"/>
         </w:rPr>
-        <w:t>Scrum</w:t>
-      </w:r>
-      <w:bookmarkStart w:id="36" w:name="_GoBack"/>
-      <w:bookmarkEnd w:id="36"/>
-      <w:r>
-        <w:rPr>
-          <w:rFonts w:ascii="Arial" w:hAnsi="Arial" w:cs="Arial"/>
-          <w:sz w:val="22"/>
-          <w:szCs w:val="22"/>
-        </w:rPr>
-        <w:t xml:space="preserve"> </w:t>
+        <w:t xml:space="preserve">Scrum </w:t>
       </w:r>
       <w:r>
         <w:rPr>
@@ -6887,24 +7063,25 @@
       <w:pPr>
         <w:pStyle w:val="Ttulo2"/>
       </w:pPr>
-      <w:bookmarkStart w:id="37" w:name="_Toc379540466"/>
-      <w:r>
+      <w:bookmarkStart w:id="36" w:name="_Toc379540466"/>
+      <w:r>
+        <w:lastRenderedPageBreak/>
         <w:t>Marco Teórico</w:t>
       </w:r>
+      <w:bookmarkEnd w:id="36"/>
+    </w:p>
+    <w:p>
+      <w:pPr>
+        <w:pStyle w:val="Ttulo3"/>
+      </w:pPr>
+      <w:bookmarkStart w:id="37" w:name="_Toc379540467"/>
+      <w:r>
+        <w:t>Antecedentes</w:t>
+      </w:r>
       <w:bookmarkEnd w:id="37"/>
     </w:p>
     <w:p>
       <w:pPr>
-        <w:pStyle w:val="Ttulo3"/>
-      </w:pPr>
-      <w:bookmarkStart w:id="38" w:name="_Toc379540467"/>
-      <w:r>
-        <w:t>Antecedentes</w:t>
-      </w:r>
-      <w:bookmarkEnd w:id="38"/>
-    </w:p>
-    <w:p>
-      <w:pPr>
         <w:ind w:left="1418"/>
         <w:rPr>
           <w:lang w:val="es-ES_tradnl"/>
@@ -6939,7 +7116,6 @@
           <w:i w:val="0"/>
           <w:lang w:val="es-ES_tradnl"/>
         </w:rPr>
-        <w:lastRenderedPageBreak/>
         <w:t>Trazar</w:t>
       </w:r>
     </w:p>
@@ -7426,6 +7602,7 @@
           <w:szCs w:val="22"/>
           <w:lang w:val="es-ES_tradnl"/>
         </w:rPr>
+        <w:lastRenderedPageBreak/>
         <w:t>Recolección de datos en cuanto a los procesos definidos por el usuario.</w:t>
       </w:r>
     </w:p>
@@ -7485,12 +7662,11 @@
       <w:pPr>
         <w:pStyle w:val="Ttulo3"/>
       </w:pPr>
-      <w:bookmarkStart w:id="39" w:name="_Toc379540468"/>
-      <w:r>
-        <w:lastRenderedPageBreak/>
+      <w:bookmarkStart w:id="38" w:name="_Toc379540468"/>
+      <w:r>
         <w:t>Bases Teóricas</w:t>
       </w:r>
-      <w:bookmarkEnd w:id="39"/>
+      <w:bookmarkEnd w:id="38"/>
     </w:p>
     <w:p>
       <w:pPr>
@@ -7679,6 +7855,7 @@
           <w:szCs w:val="22"/>
           <w:lang w:val="es-ES_tradnl"/>
         </w:rPr>
+        <w:lastRenderedPageBreak/>
         <w:t xml:space="preserve">En este proceso </w:t>
       </w:r>
       <w:r>
@@ -7730,7 +7907,6 @@
           <w:szCs w:val="22"/>
           <w:lang w:eastAsia="es-PE"/>
         </w:rPr>
-        <w:lastRenderedPageBreak/>
         <w:drawing>
           <wp:inline distT="0" distB="0" distL="0" distR="0" wp14:anchorId="0FEDD702" wp14:editId="325E31E8">
             <wp:extent cx="3162300" cy="4509440"/>
@@ -7935,6 +8111,7 @@
           <w:szCs w:val="22"/>
           <w:lang w:val="es-ES_tradnl"/>
         </w:rPr>
+        <w:lastRenderedPageBreak/>
         <w:t>Este</w:t>
       </w:r>
       <w:r>
@@ -8047,15 +8224,7 @@
           <w:szCs w:val="22"/>
           <w:lang w:val="es-ES_tradnl"/>
         </w:rPr>
-        <w:t xml:space="preserve">código de empaque designado </w:t>
-      </w:r>
-      <w:r>
-        <w:rPr>
-          <w:szCs w:val="22"/>
-          <w:lang w:val="es-ES_tradnl"/>
-        </w:rPr>
-        <w:lastRenderedPageBreak/>
-        <w:t>correlativamente a cada una de ellas en el formato o talonario que viene con cada caja seleccionada.</w:t>
+        <w:t>código de empaque designado correlativamente a cada una de ellas en el formato o talonario que viene con cada caja seleccionada.</w:t>
       </w:r>
     </w:p>
     <w:p>
@@ -8374,6 +8543,7 @@
           <w:szCs w:val="22"/>
           <w:lang w:val="es-ES_tradnl"/>
         </w:rPr>
+        <w:lastRenderedPageBreak/>
         <w:t>Solapamiento de las diferentes fases del desarrollo, en lugar de realizar una tras otra en un ciclo secuencial o de cascada.</w:t>
       </w:r>
     </w:p>
@@ -8527,7 +8697,6 @@
           <w:szCs w:val="22"/>
           <w:lang w:val="es-ES_tradnl"/>
         </w:rPr>
-        <w:lastRenderedPageBreak/>
         <w:t>E</w:t>
       </w:r>
       <w:r>
@@ -9039,7 +9208,16 @@
           <w:szCs w:val="22"/>
           <w:lang w:val="es-ES_tradnl"/>
         </w:rPr>
-        <w:t xml:space="preserve"> el trabajo realizado el día anterior, el que tiene previsto realizar y cosas que puede necesitar o impedimentos que deben eliminarse para poder realizar el trabajo.</w:t>
+        <w:t xml:space="preserve"> el trabajo realizado el día </w:t>
+      </w:r>
+      <w:r>
+        <w:rPr>
+          <w:rFonts w:cs="Arial"/>
+          <w:szCs w:val="22"/>
+          <w:lang w:val="es-ES_tradnl"/>
+        </w:rPr>
+        <w:lastRenderedPageBreak/>
+        <w:t>anterior, el que tiene previsto realizar y cosas que puede necesitar o impedimentos que deben eliminarse para poder realizar el trabajo.</w:t>
       </w:r>
     </w:p>
     <w:p>
@@ -9145,170 +9323,170 @@
           <w:szCs w:val="22"/>
           <w:lang w:val="es-ES_tradnl"/>
         </w:rPr>
+        <w:t>R</w:t>
+      </w:r>
+      <w:r>
+        <w:rPr>
+          <w:rFonts w:cs="Arial"/>
+          <w:szCs w:val="22"/>
+          <w:lang w:val="es-ES_tradnl"/>
+        </w:rPr>
+        <w:t>evisión de lo sucedido durante el Sprint. Reunión en la que el equipo analiza aspectos operativos de la forma de trabajo y crea un plan de mejoras para aplicar en el próximo sprint.</w:t>
+      </w:r>
+    </w:p>
+    <w:p>
+      <w:pPr>
+        <w:rPr>
+          <w:rFonts w:cs="Arial"/>
+          <w:szCs w:val="22"/>
+          <w:lang w:val="es-ES_tradnl"/>
+        </w:rPr>
+      </w:pPr>
+    </w:p>
+    <w:p>
+      <w:pPr>
+        <w:ind w:left="1418"/>
+        <w:rPr>
+          <w:b/>
+          <w:lang w:val="es-ES_tradnl"/>
+        </w:rPr>
+      </w:pPr>
+      <w:r>
+        <w:rPr>
+          <w:b/>
+          <w:lang w:val="es-ES_tradnl"/>
+        </w:rPr>
+        <w:t>Programación Orientada a Objetos</w:t>
+      </w:r>
+    </w:p>
+    <w:p>
+      <w:pPr>
+        <w:ind w:left="1418"/>
+        <w:rPr>
+          <w:lang w:val="es-ES_tradnl"/>
+        </w:rPr>
+      </w:pPr>
+    </w:p>
+    <w:p>
+      <w:pPr>
+        <w:pStyle w:val="Ttulo3"/>
+      </w:pPr>
+      <w:bookmarkStart w:id="39" w:name="_Toc379540469"/>
+      <w:r>
+        <w:t>Definición de términos básicos</w:t>
+      </w:r>
+      <w:bookmarkEnd w:id="39"/>
+    </w:p>
+    <w:p>
+      <w:pPr>
+        <w:ind w:left="1418"/>
+        <w:rPr>
+          <w:lang w:val="es-ES_tradnl"/>
+        </w:rPr>
+      </w:pPr>
+      <w:r>
+        <w:rPr>
+          <w:highlight w:val="yellow"/>
+          <w:lang w:val="es-ES_tradnl"/>
+        </w:rPr>
+        <w:t>En esta sección, el autor especifica las definiciones de las variables de estudio, asumidas como parte del trabajo de investigación. Ello indica cómo comprende el investigador las mismas así como  la forma de controlarlas y evaluarlas.</w:t>
+      </w:r>
+    </w:p>
+    <w:p>
+      <w:pPr>
+        <w:ind w:left="1418"/>
+        <w:rPr>
+          <w:lang w:val="es-ES_tradnl"/>
+        </w:rPr>
+      </w:pPr>
+    </w:p>
+    <w:p>
+      <w:pPr>
+        <w:pStyle w:val="Ttulo2"/>
+      </w:pPr>
+      <w:bookmarkStart w:id="40" w:name="_Toc379540470"/>
+      <w:r>
+        <w:t>Hipótesis</w:t>
+      </w:r>
+      <w:bookmarkEnd w:id="40"/>
+    </w:p>
+    <w:p>
+      <w:pPr>
+        <w:pStyle w:val="Ttulo3"/>
+      </w:pPr>
+      <w:bookmarkStart w:id="41" w:name="_Toc379540471"/>
+      <w:r>
+        <w:t>Planteamiento de la hi</w:t>
+      </w:r>
+      <w:r>
+        <w:t>pótesis</w:t>
+      </w:r>
+      <w:bookmarkEnd w:id="41"/>
+    </w:p>
+    <w:p>
+      <w:pPr>
+        <w:ind w:left="1418"/>
+        <w:rPr>
+          <w:lang w:val="es-ES_tradnl"/>
+        </w:rPr>
+      </w:pPr>
+      <w:r>
+        <w:rPr>
+          <w:lang w:val="es-ES_tradnl"/>
+        </w:rPr>
+        <w:t>Es la alternativa que el investigador propone como solución al problema de investigación. Debe ser explícita, unívoca, coherente, demostrable y formalmente lógica. En algunos casos la hipótesis se puede subdividir en sub hipótesis.</w:t>
+      </w:r>
+    </w:p>
+    <w:p>
+      <w:pPr>
+        <w:ind w:left="1418"/>
+        <w:rPr>
+          <w:lang w:val="es-ES_tradnl"/>
+        </w:rPr>
+      </w:pPr>
+    </w:p>
+    <w:p>
+      <w:pPr>
+        <w:pStyle w:val="Ttulo3"/>
+      </w:pPr>
+      <w:bookmarkStart w:id="42" w:name="_Toc379540472"/>
+      <w:r>
+        <w:t>Variables</w:t>
+      </w:r>
+      <w:bookmarkEnd w:id="42"/>
+    </w:p>
+    <w:p>
+      <w:pPr>
+        <w:ind w:left="1418"/>
+        <w:rPr>
+          <w:lang w:val="es-ES_tradnl"/>
+        </w:rPr>
+      </w:pPr>
+      <w:r>
+        <w:rPr>
+          <w:lang w:val="es-ES_tradnl"/>
+        </w:rPr>
+        <w:t>Diferenciación de variables según tipo.</w:t>
+      </w:r>
+    </w:p>
+    <w:p>
+      <w:pPr>
+        <w:ind w:left="1418"/>
+        <w:rPr>
+          <w:lang w:val="es-ES_tradnl"/>
+        </w:rPr>
+      </w:pPr>
+    </w:p>
+    <w:p>
+      <w:pPr>
+        <w:pStyle w:val="Ttulo3"/>
+      </w:pPr>
+      <w:bookmarkStart w:id="43" w:name="_Toc379540473"/>
+      <w:r>
         <w:lastRenderedPageBreak/>
-        <w:t>R</w:t>
-      </w:r>
-      <w:r>
-        <w:rPr>
-          <w:rFonts w:cs="Arial"/>
-          <w:szCs w:val="22"/>
-          <w:lang w:val="es-ES_tradnl"/>
-        </w:rPr>
-        <w:t>evisión de lo sucedido durante el Sprint. Reunión en la que el equipo analiza aspectos operativos de la forma de trabajo y crea un plan de mejoras para aplicar en el próximo sprint.</w:t>
-      </w:r>
-    </w:p>
-    <w:p>
-      <w:pPr>
-        <w:rPr>
-          <w:rFonts w:cs="Arial"/>
-          <w:szCs w:val="22"/>
-          <w:lang w:val="es-ES_tradnl"/>
-        </w:rPr>
-      </w:pPr>
-    </w:p>
-    <w:p>
-      <w:pPr>
-        <w:ind w:left="1418"/>
-        <w:rPr>
-          <w:b/>
-          <w:lang w:val="es-ES_tradnl"/>
-        </w:rPr>
-      </w:pPr>
-      <w:r>
-        <w:rPr>
-          <w:b/>
-          <w:lang w:val="es-ES_tradnl"/>
-        </w:rPr>
-        <w:t>Programación Orientada a Objetos</w:t>
-      </w:r>
-    </w:p>
-    <w:p>
-      <w:pPr>
-        <w:ind w:left="1418"/>
-        <w:rPr>
-          <w:lang w:val="es-ES_tradnl"/>
-        </w:rPr>
-      </w:pPr>
-    </w:p>
-    <w:p>
-      <w:pPr>
-        <w:pStyle w:val="Ttulo3"/>
-      </w:pPr>
-      <w:bookmarkStart w:id="40" w:name="_Toc379540469"/>
-      <w:r>
-        <w:t>Definición de términos básicos</w:t>
-      </w:r>
-      <w:bookmarkEnd w:id="40"/>
-    </w:p>
-    <w:p>
-      <w:pPr>
-        <w:ind w:left="1418"/>
-        <w:rPr>
-          <w:lang w:val="es-ES_tradnl"/>
-        </w:rPr>
-      </w:pPr>
-      <w:r>
-        <w:rPr>
-          <w:highlight w:val="yellow"/>
-          <w:lang w:val="es-ES_tradnl"/>
-        </w:rPr>
-        <w:t>En esta sección, el autor especifica las definiciones de las variables de estudio, asumidas como parte del trabajo de investigación. Ello indica cómo comprende el investigador las mismas así como  la forma de controlarlas y evaluarlas.</w:t>
-      </w:r>
-    </w:p>
-    <w:p>
-      <w:pPr>
-        <w:ind w:left="1418"/>
-        <w:rPr>
-          <w:lang w:val="es-ES_tradnl"/>
-        </w:rPr>
-      </w:pPr>
-    </w:p>
-    <w:p>
-      <w:pPr>
-        <w:pStyle w:val="Ttulo2"/>
-      </w:pPr>
-      <w:bookmarkStart w:id="41" w:name="_Toc379540470"/>
-      <w:r>
-        <w:t>Hipótesis</w:t>
-      </w:r>
-      <w:bookmarkEnd w:id="41"/>
-    </w:p>
-    <w:p>
-      <w:pPr>
-        <w:pStyle w:val="Ttulo3"/>
-      </w:pPr>
-      <w:bookmarkStart w:id="42" w:name="_Toc379540471"/>
-      <w:r>
-        <w:t>Planteamiento de la hi</w:t>
-      </w:r>
-      <w:r>
-        <w:t>pótesis</w:t>
-      </w:r>
-      <w:bookmarkEnd w:id="42"/>
-    </w:p>
-    <w:p>
-      <w:pPr>
-        <w:ind w:left="1418"/>
-        <w:rPr>
-          <w:lang w:val="es-ES_tradnl"/>
-        </w:rPr>
-      </w:pPr>
-      <w:r>
-        <w:rPr>
-          <w:lang w:val="es-ES_tradnl"/>
-        </w:rPr>
-        <w:t>Es la alternativa que el investigador propone como solución al problema de investigación. Debe ser explícita, unívoca, coherente, demostrable y formalmente lógica. En algunos casos la hipótesis se puede subdividir en sub hipótesis.</w:t>
-      </w:r>
-    </w:p>
-    <w:p>
-      <w:pPr>
-        <w:ind w:left="1418"/>
-        <w:rPr>
-          <w:lang w:val="es-ES_tradnl"/>
-        </w:rPr>
-      </w:pPr>
-    </w:p>
-    <w:p>
-      <w:pPr>
-        <w:pStyle w:val="Ttulo3"/>
-      </w:pPr>
-      <w:bookmarkStart w:id="43" w:name="_Toc379540472"/>
-      <w:r>
-        <w:t>Variables</w:t>
+        <w:t>Operacionalización de variables</w:t>
       </w:r>
       <w:bookmarkEnd w:id="43"/>
-    </w:p>
-    <w:p>
-      <w:pPr>
-        <w:ind w:left="1418"/>
-        <w:rPr>
-          <w:lang w:val="es-ES_tradnl"/>
-        </w:rPr>
-      </w:pPr>
-      <w:r>
-        <w:rPr>
-          <w:lang w:val="es-ES_tradnl"/>
-        </w:rPr>
-        <w:t>Diferenciación de variables según tipo.</w:t>
-      </w:r>
-    </w:p>
-    <w:p>
-      <w:pPr>
-        <w:ind w:left="1418"/>
-        <w:rPr>
-          <w:lang w:val="es-ES_tradnl"/>
-        </w:rPr>
-      </w:pPr>
-    </w:p>
-    <w:p>
-      <w:pPr>
-        <w:pStyle w:val="Ttulo3"/>
-      </w:pPr>
-      <w:bookmarkStart w:id="44" w:name="_Toc379540473"/>
-      <w:r>
-        <w:t>Operacionalización de variables</w:t>
-      </w:r>
-      <w:bookmarkEnd w:id="44"/>
     </w:p>
     <w:p>
       <w:pPr>
@@ -9468,14 +9646,7 @@
               <w:rPr>
                 <w:sz w:val="18"/>
               </w:rPr>
-              <w:t xml:space="preserve">Variable </w:t>
-            </w:r>
-            <w:r>
-              <w:rPr>
-                <w:sz w:val="18"/>
-              </w:rPr>
-              <w:lastRenderedPageBreak/>
-              <w:t>Independiente</w:t>
+              <w:t>Variable Independiente</w:t>
             </w:r>
           </w:p>
         </w:tc>
@@ -9535,7 +9706,6 @@
               <w:rPr>
                 <w:sz w:val="18"/>
               </w:rPr>
-              <w:lastRenderedPageBreak/>
               <w:t>Variable Dependiente</w:t>
             </w:r>
           </w:p>
@@ -10853,7 +11023,7 @@
                 <w:sz w:val="18"/>
                 <w:szCs w:val="18"/>
               </w:rPr>
-              <w:t xml:space="preserve">Lugar en la percepción mental que posee un cliente o consumidor de una al compararlo con otros productos o marcas de la competencia. Su conocimiento permite elaborar estrategias para diferenciar el producto y asociarlo con los atributos esperados por el </w:t>
+              <w:t xml:space="preserve">Lugar en la percepción mental que posee un </w:t>
             </w:r>
             <w:r>
               <w:rPr>
@@ -10862,7 +11032,7 @@
                 <w:szCs w:val="18"/>
               </w:rPr>
               <w:lastRenderedPageBreak/>
-              <w:t>cliente.</w:t>
+              <w:t>cliente o consumidor de una al compararlo con otros productos o marcas de la competencia. Su conocimiento permite elaborar estrategias para diferenciar el producto y asociarlo con los atributos esperados por el cliente.</w:t>
             </w:r>
           </w:p>
         </w:tc>
@@ -10965,7 +11135,16 @@
                 <w:sz w:val="18"/>
                 <w:szCs w:val="18"/>
               </w:rPr>
-              <w:t>Tipos de posicionamiento</w:t>
+              <w:t xml:space="preserve">Tipos de </w:t>
+            </w:r>
+            <w:r>
+              <w:rPr>
+                <w:rFonts w:cs="Arial"/>
+                <w:sz w:val="18"/>
+                <w:szCs w:val="18"/>
+              </w:rPr>
+              <w:lastRenderedPageBreak/>
+              <w:t>posicionamiento</w:t>
             </w:r>
           </w:p>
         </w:tc>
@@ -10987,6 +11166,7 @@
                 <w:sz w:val="18"/>
                 <w:szCs w:val="18"/>
               </w:rPr>
+              <w:lastRenderedPageBreak/>
               <w:t>% por Atributo</w:t>
             </w:r>
           </w:p>
@@ -13184,6 +13364,7 @@
                 <w:sz w:val="18"/>
                 <w:szCs w:val="18"/>
               </w:rPr>
+              <w:lastRenderedPageBreak/>
               <w:t>Estilos de afrontamiento</w:t>
             </w:r>
           </w:p>
@@ -13210,16 +13391,7 @@
                 <w:sz w:val="18"/>
                 <w:szCs w:val="18"/>
               </w:rPr>
-              <w:t xml:space="preserve">Respuestas cognitivas, emocionales y conductuales estables que se ponen en marcha ante una situación, evaluada por la persona como amenazante o desbordante de los recursos, con la intención de </w:t>
-            </w:r>
-            <w:r>
-              <w:rPr>
-                <w:rFonts w:cs="Arial"/>
-                <w:sz w:val="18"/>
-                <w:szCs w:val="18"/>
-              </w:rPr>
-              <w:lastRenderedPageBreak/>
-              <w:t xml:space="preserve">manejarla (Lazarus y Folkman, 1986). Los mismos se categorizan de la siguiente forma: </w:t>
+              <w:t xml:space="preserve">Respuestas cognitivas, emocionales y conductuales estables que se ponen en marcha ante una situación, evaluada por la persona como amenazante o desbordante de los recursos, con la intención de manejarla (Lazarus y Folkman, 1986). Los mismos se categorizan de la siguiente forma: </w:t>
             </w:r>
             <w:r>
               <w:rPr>
@@ -13291,7 +13463,16 @@
                 <w:sz w:val="18"/>
                 <w:szCs w:val="18"/>
               </w:rPr>
-              <w:t>Emocional (intentar poner la situación en perspectiva y no involucrarse afectivamente) (Roger y cols., 1993).</w:t>
+              <w:t xml:space="preserve">Emocional (intentar poner la situación en perspectiva y no </w:t>
+            </w:r>
+            <w:r>
+              <w:rPr>
+                <w:rFonts w:cs="Arial"/>
+                <w:sz w:val="18"/>
+                <w:szCs w:val="18"/>
+              </w:rPr>
+              <w:lastRenderedPageBreak/>
+              <w:t>involucrarse afectivamente) (Roger y cols., 1993).</w:t>
             </w:r>
           </w:p>
         </w:tc>
@@ -13371,7 +13552,7 @@
                 <w:sz w:val="18"/>
                 <w:szCs w:val="18"/>
               </w:rPr>
-              <w:t xml:space="preserve">de Roger y cols. (1993) de 40 ítems </w:t>
+              <w:t xml:space="preserve">de Roger y cols. (1993) de 40 ítems que describen manifestaciones conductuales, cognitivas y emocionales, respecto a los cuales las personas deben indicar la frecuencia con la que reaccionan de esa manera cuando las situaciones le molestan, en un rango que va desde 1 Nunca hasta 4 Siempre, que fueron divididos luego  del pilotaje en este estudio </w:t>
             </w:r>
             <w:r>
               <w:rPr>
@@ -13380,7 +13561,7 @@
                 <w:szCs w:val="18"/>
               </w:rPr>
               <w:lastRenderedPageBreak/>
-              <w:t>que describen manifestaciones conductuales, cognitivas y emocionales, respecto a los cuales las personas deben indicar la frecuencia con la que reaccionan de esa manera cuando las situaciones le molestan, en un rango que va desde 1 Nunca hasta 4 Siempre, que fueron divididos luego  del pilotaje en este estudio en las 4 dimensiones ya nombradas. Siendo los puntajes altos índice de más uso del estilo de afrontamiento específico.</w:t>
+              <w:t>en las 4 dimensiones ya nombradas. Siendo los puntajes altos índice de más uso del estilo de afrontamiento específico.</w:t>
             </w:r>
           </w:p>
         </w:tc>
@@ -13683,16 +13864,7 @@
                 <w:sz w:val="18"/>
                 <w:szCs w:val="18"/>
               </w:rPr>
-              <w:t xml:space="preserve">Me critiqué por lo ocurrido </w:t>
-            </w:r>
-            <w:r>
-              <w:rPr>
-                <w:rFonts w:ascii="Arial" w:hAnsi="Arial" w:cs="Arial"/>
-                <w:sz w:val="18"/>
-                <w:szCs w:val="18"/>
-              </w:rPr>
-              <w:lastRenderedPageBreak/>
-              <w:t>(18)</w:t>
+              <w:t>Me critiqué por lo ocurrido (18)</w:t>
             </w:r>
           </w:p>
           <w:p>
@@ -14980,44 +15152,44 @@
       <w:pPr>
         <w:pStyle w:val="Ttulo2"/>
       </w:pPr>
-      <w:bookmarkStart w:id="45" w:name="_Toc379540474"/>
+      <w:bookmarkStart w:id="44" w:name="_Toc379540474"/>
       <w:r>
         <w:t>Propuesta de aplicación profesional (opcional)</w:t>
       </w:r>
+      <w:bookmarkEnd w:id="44"/>
+    </w:p>
+    <w:p>
+      <w:pPr>
+        <w:ind w:left="567"/>
+      </w:pPr>
+      <w:r>
+        <w:t>Esquematiza los pasos para desarrollar la solución técnico-operativa propia de su carrera profesional. Por ejemplo: proyecto de inversión, plan de marketing, software, sistema, plan de mejora, diseño arquitectónico, producto audiovisual, estrategia comunicacional, propuesta jurídica, propuesta terapéutica, entre otros.</w:t>
+      </w:r>
+    </w:p>
+    <w:p>
+      <w:pPr>
+        <w:ind w:left="567"/>
+      </w:pPr>
+    </w:p>
+    <w:p>
+      <w:pPr>
+        <w:pStyle w:val="Ttulo2"/>
+      </w:pPr>
+      <w:bookmarkStart w:id="45" w:name="_Toc379540475"/>
+      <w:r>
+        <w:t>Materiales y métodos</w:t>
+      </w:r>
       <w:bookmarkEnd w:id="45"/>
     </w:p>
     <w:p>
       <w:pPr>
-        <w:ind w:left="567"/>
-      </w:pPr>
-      <w:r>
-        <w:t>Esquematiza los pasos para desarrollar la solución técnico-operativa propia de su carrera profesional. Por ejemplo: proyecto de inversión, plan de marketing, software, sistema, plan de mejora, diseño arquitectónico, producto audiovisual, estrategia comunicacional, propuesta jurídica, propuesta terapéutica, entre otros.</w:t>
-      </w:r>
-    </w:p>
-    <w:p>
-      <w:pPr>
-        <w:ind w:left="567"/>
-      </w:pPr>
-    </w:p>
-    <w:p>
-      <w:pPr>
-        <w:pStyle w:val="Ttulo2"/>
-      </w:pPr>
-      <w:bookmarkStart w:id="46" w:name="_Toc379540475"/>
-      <w:r>
-        <w:t>Materiales y métodos</w:t>
+        <w:pStyle w:val="Ttulo3"/>
+      </w:pPr>
+      <w:bookmarkStart w:id="46" w:name="_Toc379540476"/>
+      <w:r>
+        <w:t>Tipo de diseño de investigación</w:t>
       </w:r>
       <w:bookmarkEnd w:id="46"/>
-    </w:p>
-    <w:p>
-      <w:pPr>
-        <w:pStyle w:val="Ttulo3"/>
-      </w:pPr>
-      <w:bookmarkStart w:id="47" w:name="_Toc379540476"/>
-      <w:r>
-        <w:t>Tipo de diseño de investigación</w:t>
-      </w:r>
-      <w:bookmarkEnd w:id="47"/>
     </w:p>
     <w:p>
       <w:pPr>
@@ -15078,6 +15250,7 @@
           <w:sz w:val="20"/>
           <w:lang w:val="es-ES_tradnl"/>
         </w:rPr>
+        <w:lastRenderedPageBreak/>
         <w:t>Cuasi experimental.</w:t>
       </w:r>
     </w:p>
@@ -15166,29 +15339,475 @@
       <w:pPr>
         <w:pStyle w:val="Ttulo3"/>
       </w:pPr>
-      <w:bookmarkStart w:id="48" w:name="_Toc379540477"/>
-      <w:r>
+      <w:bookmarkStart w:id="47" w:name="_Toc379540477"/>
+      <w:r>
+        <w:t>Material de estudio</w:t>
+      </w:r>
+      <w:bookmarkEnd w:id="47"/>
+    </w:p>
+    <w:p>
+      <w:pPr>
+        <w:pStyle w:val="Ttulo4"/>
+      </w:pPr>
+      <w:bookmarkStart w:id="48" w:name="_Toc379540478"/>
+      <w:r>
+        <w:t>Población</w:t>
+      </w:r>
+      <w:bookmarkEnd w:id="48"/>
+    </w:p>
+    <w:p>
+      <w:pPr>
+        <w:ind w:left="2552"/>
+      </w:pPr>
+      <w:r>
+        <w:rPr>
+          <w:highlight w:val="yellow"/>
+        </w:rPr>
+        <w:t>Especifica el conjunto total de individuos, objetos o circunstancias de los sujetos con características comunes observables en un lugar y momento determinado.</w:t>
+      </w:r>
+    </w:p>
+    <w:p>
+      <w:pPr>
+        <w:ind w:left="2552"/>
+      </w:pPr>
+    </w:p>
+    <w:p>
+      <w:pPr>
+        <w:pStyle w:val="Prrafodelista"/>
+        <w:numPr>
+          <w:ilvl w:val="0"/>
+          <w:numId w:val="27"/>
+        </w:numPr>
+        <w:rPr>
+          <w:rFonts w:ascii="Arial" w:hAnsi="Arial" w:cs="Arial"/>
+          <w:sz w:val="22"/>
+          <w:szCs w:val="22"/>
+        </w:rPr>
+      </w:pPr>
+      <w:r>
+        <w:rPr>
+          <w:rFonts w:ascii="Arial" w:hAnsi="Arial" w:cs="Arial"/>
+          <w:sz w:val="22"/>
+          <w:szCs w:val="22"/>
+        </w:rPr>
+        <w:t>EMPRESA AGROEXPORTADORA XXX</w:t>
+      </w:r>
+    </w:p>
+    <w:p>
+      <w:pPr>
+        <w:ind w:left="2552"/>
+      </w:pPr>
+    </w:p>
+    <w:p>
+      <w:pPr>
+        <w:pStyle w:val="Ttulo4"/>
+      </w:pPr>
+      <w:bookmarkStart w:id="49" w:name="_Toc379540479"/>
+      <w:r>
+        <w:t>Muestra</w:t>
+      </w:r>
+      <w:bookmarkEnd w:id="49"/>
+    </w:p>
+    <w:p>
+      <w:pPr>
+        <w:ind w:left="2552"/>
+      </w:pPr>
+      <w:r>
+        <w:rPr>
+          <w:highlight w:val="yellow"/>
+        </w:rPr>
+        <w:t>Especifica el tipo de muestreo y según este, la fórmula estadística utilizada para definir el número de la muestra u otros criterios establecidos para determinarla.</w:t>
+      </w:r>
+    </w:p>
+    <w:p>
+      <w:pPr>
+        <w:pStyle w:val="Prrafodelista"/>
+        <w:numPr>
+          <w:ilvl w:val="0"/>
+          <w:numId w:val="27"/>
+        </w:numPr>
+        <w:rPr>
+          <w:rFonts w:ascii="Arial" w:hAnsi="Arial" w:cs="Arial"/>
+          <w:sz w:val="22"/>
+          <w:szCs w:val="22"/>
+        </w:rPr>
+      </w:pPr>
+      <w:r>
+        <w:rPr>
+          <w:rFonts w:ascii="Arial" w:hAnsi="Arial" w:cs="Arial"/>
+          <w:sz w:val="22"/>
+          <w:szCs w:val="22"/>
+        </w:rPr>
+        <w:t>EMPRESA AGROEXPORTADORA XXX</w:t>
+      </w:r>
+    </w:p>
+    <w:p>
+      <w:pPr>
+        <w:ind w:left="2552"/>
+      </w:pPr>
+    </w:p>
+    <w:p>
+      <w:pPr>
+        <w:ind w:left="2552"/>
+        <w:rPr>
+          <w:lang w:val="es-ES"/>
+        </w:rPr>
+      </w:pPr>
+    </w:p>
+    <w:p>
+      <w:pPr>
+        <w:pStyle w:val="Ttulo3"/>
+      </w:pPr>
+      <w:bookmarkStart w:id="50" w:name="_Toc379540480"/>
+      <w:r>
+        <w:t>Técnicas</w:t>
+      </w:r>
+      <w:r>
+        <w:t>, procedimientos e instrumentos</w:t>
+      </w:r>
+      <w:bookmarkEnd w:id="50"/>
+    </w:p>
+    <w:p>
+      <w:pPr>
+        <w:ind w:left="1416"/>
+      </w:pPr>
+      <w:r>
+        <w:t>Las técnicas, procedimientos e instrumentos utilizados para el desarrollo de este proyecto tienen como marco la metodología de desarrollo ágil Scrum.</w:t>
+      </w:r>
+    </w:p>
+    <w:p>
+      <w:pPr>
+        <w:pStyle w:val="Ttulo4"/>
+      </w:pPr>
+      <w:bookmarkStart w:id="51" w:name="_Toc379540481"/>
+      <w:r>
+        <w:t xml:space="preserve">De recolección de </w:t>
+      </w:r>
+      <w:r>
+        <w:t>información</w:t>
+      </w:r>
+      <w:bookmarkEnd w:id="51"/>
+    </w:p>
+    <w:p>
+      <w:pPr>
+        <w:ind w:left="2552"/>
+      </w:pPr>
+      <w:r>
+        <w:rPr>
+          <w:highlight w:val="yellow"/>
+        </w:rPr>
+        <w:t xml:space="preserve">Detalla las técnicas, procedimientos e instrumentos que se utilizarán para recopilar información, de tal modo que se facilite la réplica del estudio. Los instrumentos elaborados por el autor o autores deben describirse y justificarse. Los instrumentos </w:t>
+      </w:r>
+      <w:r>
+        <w:rPr>
+          <w:highlight w:val="yellow"/>
+        </w:rPr>
         <w:lastRenderedPageBreak/>
-        <w:t>Material de estudio</w:t>
-      </w:r>
-      <w:bookmarkEnd w:id="48"/>
+        <w:t>estandarizados deben referenciar la fuente original. Todo instrumento debe haber sido validado antes de su aplicación.</w:t>
+      </w:r>
+    </w:p>
+    <w:p>
+      <w:pPr>
+        <w:ind w:left="2552"/>
+      </w:pPr>
+    </w:p>
+    <w:p>
+      <w:pPr>
+        <w:pStyle w:val="Prrafodelista"/>
+        <w:numPr>
+          <w:ilvl w:val="0"/>
+          <w:numId w:val="28"/>
+        </w:numPr>
+        <w:rPr>
+          <w:rFonts w:ascii="Arial" w:hAnsi="Arial" w:cs="Arial"/>
+          <w:b/>
+          <w:sz w:val="22"/>
+          <w:szCs w:val="22"/>
+        </w:rPr>
+      </w:pPr>
+      <w:r>
+        <w:rPr>
+          <w:rFonts w:ascii="Arial" w:hAnsi="Arial" w:cs="Arial"/>
+          <w:b/>
+          <w:sz w:val="22"/>
+          <w:szCs w:val="22"/>
+        </w:rPr>
+        <w:t>Técnicas</w:t>
+      </w:r>
+    </w:p>
+    <w:p>
+      <w:pPr>
+        <w:pStyle w:val="Prrafodelista"/>
+        <w:numPr>
+          <w:ilvl w:val="1"/>
+          <w:numId w:val="28"/>
+        </w:numPr>
+        <w:jc w:val="both"/>
+        <w:rPr>
+          <w:rFonts w:ascii="Arial" w:hAnsi="Arial" w:cs="Arial"/>
+          <w:b/>
+          <w:sz w:val="22"/>
+          <w:szCs w:val="22"/>
+        </w:rPr>
+      </w:pPr>
+      <w:r>
+        <w:rPr>
+          <w:rFonts w:ascii="Arial" w:hAnsi="Arial" w:cs="Arial"/>
+          <w:b/>
+          <w:sz w:val="22"/>
+          <w:szCs w:val="22"/>
+        </w:rPr>
+        <w:t>Observación</w:t>
+      </w:r>
+    </w:p>
+    <w:p>
+      <w:pPr>
+        <w:ind w:left="3992"/>
+        <w:rPr>
+          <w:rFonts w:cs="Arial"/>
+          <w:szCs w:val="22"/>
+        </w:rPr>
+      </w:pPr>
+      <w:r>
+        <w:rPr>
+          <w:rFonts w:cs="Arial"/>
+          <w:szCs w:val="22"/>
+        </w:rPr>
+        <w:t>Por medio de visitas a la empresa. Se observaran los procesos de trazabilidad de un producto, esto ayudara a modelar mejor la solución que se está planteando.</w:t>
+      </w:r>
+    </w:p>
+    <w:p>
+      <w:pPr>
+        <w:pStyle w:val="Prrafodelista"/>
+        <w:numPr>
+          <w:ilvl w:val="1"/>
+          <w:numId w:val="28"/>
+        </w:numPr>
+        <w:jc w:val="both"/>
+        <w:rPr>
+          <w:rFonts w:ascii="Arial" w:hAnsi="Arial" w:cs="Arial"/>
+          <w:b/>
+          <w:sz w:val="22"/>
+          <w:szCs w:val="22"/>
+        </w:rPr>
+      </w:pPr>
+      <w:r>
+        <w:rPr>
+          <w:rFonts w:ascii="Arial" w:hAnsi="Arial" w:cs="Arial"/>
+          <w:b/>
+          <w:sz w:val="22"/>
+          <w:szCs w:val="22"/>
+        </w:rPr>
+        <w:t>Planificación del Sprint</w:t>
+      </w:r>
+    </w:p>
+    <w:p>
+      <w:pPr>
+        <w:ind w:left="3992"/>
+        <w:rPr>
+          <w:rFonts w:cs="Arial"/>
+          <w:szCs w:val="22"/>
+        </w:rPr>
+      </w:pPr>
+      <w:r>
+        <w:rPr>
+          <w:rFonts w:cs="Arial"/>
+          <w:szCs w:val="22"/>
+        </w:rPr>
+        <w:t>Reunión de trabajo previa al inicio de cada sprint</w:t>
+      </w:r>
+      <w:r>
+        <w:rPr>
+          <w:rFonts w:cs="Arial"/>
+          <w:szCs w:val="22"/>
+        </w:rPr>
+        <w:t>. El propietario del producto explica sus prioridades. El equipo estima el esfuerzo de los requisitos prioritarios y se elabora la pila del sprint.</w:t>
+      </w:r>
+    </w:p>
+    <w:p>
+      <w:pPr>
+        <w:pStyle w:val="Prrafodelista"/>
+        <w:numPr>
+          <w:ilvl w:val="1"/>
+          <w:numId w:val="28"/>
+        </w:numPr>
+        <w:jc w:val="both"/>
+        <w:rPr>
+          <w:rFonts w:ascii="Arial" w:hAnsi="Arial" w:cs="Arial"/>
+          <w:b/>
+          <w:sz w:val="22"/>
+          <w:szCs w:val="22"/>
+        </w:rPr>
+      </w:pPr>
+      <w:r>
+        <w:rPr>
+          <w:rFonts w:ascii="Arial" w:hAnsi="Arial" w:cs="Arial"/>
+          <w:b/>
+          <w:sz w:val="22"/>
+          <w:szCs w:val="22"/>
+        </w:rPr>
+        <w:t>Scrum Diario</w:t>
+      </w:r>
+    </w:p>
+    <w:p>
+      <w:pPr>
+        <w:ind w:left="3992"/>
+        <w:rPr>
+          <w:rFonts w:cs="Arial"/>
+          <w:szCs w:val="22"/>
+        </w:rPr>
+      </w:pPr>
+      <w:r>
+        <w:rPr>
+          <w:rFonts w:cs="Arial"/>
+          <w:szCs w:val="22"/>
+        </w:rPr>
+        <w:t>Cada miembro expone lo que hizo ayer, lo que va a hacer hoy y si tiene o prevé problemas.</w:t>
+      </w:r>
+      <w:bookmarkStart w:id="52" w:name="_GoBack"/>
+      <w:bookmarkEnd w:id="52"/>
+    </w:p>
+    <w:p>
+      <w:pPr>
+        <w:pStyle w:val="Prrafodelista"/>
+        <w:numPr>
+          <w:ilvl w:val="0"/>
+          <w:numId w:val="28"/>
+        </w:numPr>
+        <w:rPr>
+          <w:rFonts w:ascii="Arial" w:hAnsi="Arial" w:cs="Arial"/>
+          <w:b/>
+          <w:sz w:val="22"/>
+          <w:szCs w:val="22"/>
+        </w:rPr>
+      </w:pPr>
+      <w:r>
+        <w:rPr>
+          <w:rFonts w:ascii="Arial" w:hAnsi="Arial" w:cs="Arial"/>
+          <w:b/>
+          <w:sz w:val="22"/>
+          <w:szCs w:val="22"/>
+        </w:rPr>
+        <w:t>Instrumentos</w:t>
+      </w:r>
+    </w:p>
+    <w:p>
+      <w:pPr>
+        <w:pStyle w:val="Prrafodelista"/>
+        <w:numPr>
+          <w:ilvl w:val="1"/>
+          <w:numId w:val="28"/>
+        </w:numPr>
+        <w:jc w:val="both"/>
+        <w:rPr>
+          <w:rFonts w:ascii="Arial" w:hAnsi="Arial" w:cs="Arial"/>
+          <w:b/>
+          <w:sz w:val="22"/>
+          <w:szCs w:val="22"/>
+        </w:rPr>
+      </w:pPr>
+      <w:r>
+        <w:rPr>
+          <w:rFonts w:ascii="Arial" w:hAnsi="Arial" w:cs="Arial"/>
+          <w:b/>
+          <w:sz w:val="22"/>
+          <w:szCs w:val="22"/>
+        </w:rPr>
+        <w:t>Pila del Producto</w:t>
+      </w:r>
+    </w:p>
+    <w:p>
+      <w:pPr>
+        <w:ind w:left="3992"/>
+        <w:rPr>
+          <w:rFonts w:cs="Arial"/>
+          <w:szCs w:val="22"/>
+        </w:rPr>
+      </w:pPr>
+      <w:r>
+        <w:rPr>
+          <w:rFonts w:cs="Arial"/>
+          <w:szCs w:val="22"/>
+        </w:rPr>
+        <w:t>Relación de requisitos del producto, priorizados. El propietario del producto es su responsable y quien decide.</w:t>
+      </w:r>
+    </w:p>
+    <w:p>
+      <w:pPr>
+        <w:pStyle w:val="Prrafodelista"/>
+        <w:numPr>
+          <w:ilvl w:val="1"/>
+          <w:numId w:val="28"/>
+        </w:numPr>
+        <w:jc w:val="both"/>
+        <w:rPr>
+          <w:rFonts w:ascii="Arial" w:hAnsi="Arial" w:cs="Arial"/>
+          <w:b/>
+          <w:sz w:val="22"/>
+          <w:szCs w:val="22"/>
+        </w:rPr>
+      </w:pPr>
+      <w:r>
+        <w:rPr>
+          <w:rFonts w:ascii="Arial" w:hAnsi="Arial" w:cs="Arial"/>
+          <w:b/>
+          <w:sz w:val="22"/>
+          <w:szCs w:val="22"/>
+        </w:rPr>
+        <w:t>Pila del Sprint</w:t>
+      </w:r>
+    </w:p>
+    <w:p>
+      <w:pPr>
+        <w:ind w:left="3992"/>
+        <w:rPr>
+          <w:rFonts w:cs="Arial"/>
+          <w:szCs w:val="22"/>
+        </w:rPr>
+      </w:pPr>
+      <w:r>
+        <w:rPr>
+          <w:rFonts w:cs="Arial"/>
+          <w:szCs w:val="22"/>
+        </w:rPr>
+        <w:t>Requisitos comprometidos por el equipo de desarrollo para el sprint, con nivel de detalle suficiente para su ejecución.</w:t>
+      </w:r>
+    </w:p>
+    <w:p>
+      <w:pPr>
+        <w:ind w:left="2552"/>
+        <w:rPr>
+          <w:rFonts w:cs="Arial"/>
+          <w:szCs w:val="22"/>
+        </w:rPr>
+      </w:pPr>
     </w:p>
     <w:p>
       <w:pPr>
         <w:pStyle w:val="Ttulo4"/>
       </w:pPr>
-      <w:bookmarkStart w:id="49" w:name="_Toc379540478"/>
-      <w:r>
-        <w:t>Población</w:t>
-      </w:r>
-      <w:bookmarkEnd w:id="49"/>
+      <w:bookmarkStart w:id="53" w:name="_Toc379540482"/>
+      <w:r>
+        <w:t>De procesamiento de información</w:t>
+      </w:r>
+      <w:bookmarkEnd w:id="53"/>
     </w:p>
     <w:p>
       <w:pPr>
         <w:ind w:left="2552"/>
       </w:pPr>
       <w:r>
-        <w:t>Especifica el conjunto total de individuos, objetos o circunstancias de los sujetos con características comunes observables en un lugar y momento determinado.</w:t>
+        <w:rPr>
+          <w:highlight w:val="yellow"/>
+        </w:rPr>
+        <w:t xml:space="preserve">Detalla las técnicas, procedimientos e instrumentos que se utilizarán para procesar y analizar la información, de tal modo que se facilite la réplica del estudio. Los instrumentos elaborados por el autor o autores deben describirse y </w:t>
+      </w:r>
+      <w:r>
+        <w:rPr>
+          <w:highlight w:val="yellow"/>
+        </w:rPr>
+        <w:lastRenderedPageBreak/>
+        <w:t>justificarse. Los instrumentos estandarizados deben referenciar la fuente original. Todo instrumento debe haber sido validado antes de su aplicación.</w:t>
       </w:r>
     </w:p>
     <w:p>
@@ -15198,91 +15817,67 @@
     </w:p>
     <w:p>
       <w:pPr>
-        <w:pStyle w:val="Ttulo4"/>
-      </w:pPr>
-      <w:bookmarkStart w:id="50" w:name="_Toc379540479"/>
-      <w:r>
-        <w:t>Muestra</w:t>
-      </w:r>
-      <w:bookmarkEnd w:id="50"/>
-    </w:p>
-    <w:p>
-      <w:pPr>
-        <w:ind w:left="2552"/>
-      </w:pPr>
-      <w:r>
-        <w:t>Especifica el tipo de muestreo y según este, la fórmula estadística utilizada para definir el número de la muestra u otros criterios establecidos para determinarla.</w:t>
-      </w:r>
-    </w:p>
-    <w:p>
-      <w:pPr>
-        <w:ind w:left="2552"/>
-      </w:pPr>
-    </w:p>
-    <w:p>
-      <w:pPr>
-        <w:ind w:left="2552"/>
-        <w:rPr>
-          <w:lang w:val="es-ES"/>
-        </w:rPr>
-      </w:pPr>
-    </w:p>
-    <w:p>
-      <w:pPr>
-        <w:pStyle w:val="Ttulo3"/>
-      </w:pPr>
-      <w:bookmarkStart w:id="51" w:name="_Toc379540480"/>
-      <w:r>
-        <w:t>Técnicas</w:t>
-      </w:r>
-      <w:r>
-        <w:t>, procedimientos e instrumentos</w:t>
-      </w:r>
-      <w:bookmarkEnd w:id="51"/>
-    </w:p>
-    <w:p/>
-    <w:p>
-      <w:pPr>
-        <w:pStyle w:val="Ttulo4"/>
-      </w:pPr>
-      <w:bookmarkStart w:id="52" w:name="_Toc379540481"/>
-      <w:r>
-        <w:t xml:space="preserve">De recolección de </w:t>
-      </w:r>
-      <w:r>
-        <w:t>información</w:t>
-      </w:r>
-      <w:bookmarkEnd w:id="52"/>
-    </w:p>
-    <w:p>
-      <w:pPr>
-        <w:ind w:left="2552"/>
-      </w:pPr>
-      <w:r>
-        <w:t>Detalla las técnicas, procedimientos e instrumentos que se utilizarán para recopilar información, de tal modo que se facilite la réplica del estudio. Los instrumentos elaborados por el autor o autores deben describirse y justificarse. Los instrumentos estandarizados deben referenciar la fuente original. Todo instrumento debe haber sido validado antes de su aplicación.</w:t>
-      </w:r>
-    </w:p>
-    <w:p>
-      <w:pPr>
-        <w:ind w:left="2552"/>
-      </w:pPr>
-    </w:p>
-    <w:p>
-      <w:pPr>
-        <w:pStyle w:val="Ttulo4"/>
-      </w:pPr>
-      <w:bookmarkStart w:id="53" w:name="_Toc379540482"/>
-      <w:r>
-        <w:t>De procesamiento de información</w:t>
-      </w:r>
-      <w:bookmarkEnd w:id="53"/>
-    </w:p>
-    <w:p>
-      <w:pPr>
-        <w:ind w:left="2552"/>
-      </w:pPr>
-      <w:r>
-        <w:t>Detalla las técnicas, procedimientos e instrumentos que se utilizarán para procesar y analizar la información, de tal modo que se facilite la réplica del estudio. Los instrumentos elaborados por el autor o autores deben describirse y justificarse. Los instrumentos estandarizados deben referenciar la fuente original. Todo instrumento debe haber sido validado antes de su aplicación.</w:t>
+        <w:pStyle w:val="Prrafodelista"/>
+        <w:numPr>
+          <w:ilvl w:val="0"/>
+          <w:numId w:val="29"/>
+        </w:numPr>
+        <w:rPr>
+          <w:rFonts w:ascii="Arial" w:hAnsi="Arial" w:cs="Arial"/>
+          <w:b/>
+          <w:sz w:val="22"/>
+          <w:szCs w:val="22"/>
+        </w:rPr>
+      </w:pPr>
+      <w:r>
+        <w:rPr>
+          <w:rFonts w:ascii="Arial" w:hAnsi="Arial" w:cs="Arial"/>
+          <w:b/>
+          <w:sz w:val="22"/>
+          <w:szCs w:val="22"/>
+        </w:rPr>
+        <w:t>Procedimientos</w:t>
+      </w:r>
+    </w:p>
+    <w:p>
+      <w:pPr>
+        <w:pStyle w:val="Prrafodelista"/>
+        <w:numPr>
+          <w:ilvl w:val="1"/>
+          <w:numId w:val="29"/>
+        </w:numPr>
+        <w:jc w:val="both"/>
+        <w:rPr>
+          <w:rFonts w:ascii="Arial" w:hAnsi="Arial" w:cs="Arial"/>
+          <w:b/>
+          <w:sz w:val="22"/>
+          <w:szCs w:val="22"/>
+        </w:rPr>
+      </w:pPr>
+      <w:r>
+        <w:rPr>
+          <w:rFonts w:ascii="Arial" w:hAnsi="Arial" w:cs="Arial"/>
+          <w:b/>
+          <w:sz w:val="22"/>
+          <w:szCs w:val="22"/>
+        </w:rPr>
+        <w:t>Sprint</w:t>
+      </w:r>
+    </w:p>
+    <w:p>
+      <w:pPr>
+        <w:ind w:left="3992"/>
+        <w:rPr>
+          <w:rFonts w:cs="Arial"/>
+          <w:szCs w:val="22"/>
+        </w:rPr>
+      </w:pPr>
+      <w:r>
+        <w:rPr>
+          <w:rFonts w:cs="Arial"/>
+          <w:szCs w:val="22"/>
+        </w:rPr>
+        <w:t>Ciclo de desarrollo básico en el marco estándar de Scrum, de duración recomendada inferior a un mes y nunca mayor de 6 semanas.</w:t>
       </w:r>
     </w:p>
     <w:p>
@@ -15632,7 +16227,7 @@
               <w:noProof/>
               <w:sz w:val="16"/>
             </w:rPr>
-            <w:t>16</w:t>
+            <w:t>20</w:t>
           </w:r>
           <w:r>
             <w:rPr>
@@ -15827,8 +16422,17 @@
               <w:rFonts w:cs="Arial"/>
               <w:sz w:val="16"/>
             </w:rPr>
-            <w:t>NO CAMBIAR EL FORMATO DADO!!!</w:t>
+            <w:t>NO CAMBIAR EL FORMATO DADO</w:t>
           </w:r>
+          <w:proofErr w:type="gramStart"/>
+          <w:r>
+            <w:rPr>
+              <w:rFonts w:cs="Arial"/>
+              <w:sz w:val="16"/>
+            </w:rPr>
+            <w:t>!!!</w:t>
+          </w:r>
+          <w:proofErr w:type="gramEnd"/>
         </w:p>
       </w:tc>
     </w:tr>
@@ -15990,8 +16594,17 @@
               <w:rFonts w:cs="Arial"/>
               <w:sz w:val="16"/>
             </w:rPr>
-            <w:t>NO CAMBIAR EL FORMATO DADO!!!</w:t>
+            <w:t>NO CAMBIAR EL FORMATO DADO</w:t>
           </w:r>
+          <w:proofErr w:type="gramStart"/>
+          <w:r>
+            <w:rPr>
+              <w:rFonts w:cs="Arial"/>
+              <w:sz w:val="16"/>
+            </w:rPr>
+            <w:t>!!!</w:t>
+          </w:r>
+          <w:proofErr w:type="gramEnd"/>
         </w:p>
       </w:tc>
     </w:tr>
@@ -16785,6 +17398,119 @@
     </w:lvl>
   </w:abstractNum>
   <w:abstractNum w:abstractNumId="7">
+    <w:nsid w:val="177A5E7A"/>
+    <w:multiLevelType w:val="hybridMultilevel"/>
+    <w:tmpl w:val="7D5E15D0"/>
+    <w:lvl w:ilvl="0" w:tplc="280A0001">
+      <w:start w:val="1"/>
+      <w:numFmt w:val="bullet"/>
+      <w:lvlText w:val=""/>
+      <w:lvlJc w:val="left"/>
+      <w:pPr>
+        <w:ind w:left="3272" w:hanging="360"/>
+      </w:pPr>
+      <w:rPr>
+        <w:rFonts w:ascii="Symbol" w:hAnsi="Symbol" w:hint="default"/>
+      </w:rPr>
+    </w:lvl>
+    <w:lvl w:ilvl="1" w:tplc="280A0003">
+      <w:start w:val="1"/>
+      <w:numFmt w:val="bullet"/>
+      <w:lvlText w:val="o"/>
+      <w:lvlJc w:val="left"/>
+      <w:pPr>
+        <w:ind w:left="3992" w:hanging="360"/>
+      </w:pPr>
+      <w:rPr>
+        <w:rFonts w:ascii="Courier New" w:hAnsi="Courier New" w:cs="Courier New" w:hint="default"/>
+      </w:rPr>
+    </w:lvl>
+    <w:lvl w:ilvl="2" w:tplc="280A0005" w:tentative="1">
+      <w:start w:val="1"/>
+      <w:numFmt w:val="bullet"/>
+      <w:lvlText w:val=""/>
+      <w:lvlJc w:val="left"/>
+      <w:pPr>
+        <w:ind w:left="4712" w:hanging="360"/>
+      </w:pPr>
+      <w:rPr>
+        <w:rFonts w:ascii="Wingdings" w:hAnsi="Wingdings" w:hint="default"/>
+      </w:rPr>
+    </w:lvl>
+    <w:lvl w:ilvl="3" w:tplc="280A0001" w:tentative="1">
+      <w:start w:val="1"/>
+      <w:numFmt w:val="bullet"/>
+      <w:lvlText w:val=""/>
+      <w:lvlJc w:val="left"/>
+      <w:pPr>
+        <w:ind w:left="5432" w:hanging="360"/>
+      </w:pPr>
+      <w:rPr>
+        <w:rFonts w:ascii="Symbol" w:hAnsi="Symbol" w:hint="default"/>
+      </w:rPr>
+    </w:lvl>
+    <w:lvl w:ilvl="4" w:tplc="280A0003" w:tentative="1">
+      <w:start w:val="1"/>
+      <w:numFmt w:val="bullet"/>
+      <w:lvlText w:val="o"/>
+      <w:lvlJc w:val="left"/>
+      <w:pPr>
+        <w:ind w:left="6152" w:hanging="360"/>
+      </w:pPr>
+      <w:rPr>
+        <w:rFonts w:ascii="Courier New" w:hAnsi="Courier New" w:cs="Courier New" w:hint="default"/>
+      </w:rPr>
+    </w:lvl>
+    <w:lvl w:ilvl="5" w:tplc="280A0005" w:tentative="1">
+      <w:start w:val="1"/>
+      <w:numFmt w:val="bullet"/>
+      <w:lvlText w:val=""/>
+      <w:lvlJc w:val="left"/>
+      <w:pPr>
+        <w:ind w:left="6872" w:hanging="360"/>
+      </w:pPr>
+      <w:rPr>
+        <w:rFonts w:ascii="Wingdings" w:hAnsi="Wingdings" w:hint="default"/>
+      </w:rPr>
+    </w:lvl>
+    <w:lvl w:ilvl="6" w:tplc="280A0001" w:tentative="1">
+      <w:start w:val="1"/>
+      <w:numFmt w:val="bullet"/>
+      <w:lvlText w:val=""/>
+      <w:lvlJc w:val="left"/>
+      <w:pPr>
+        <w:ind w:left="7592" w:hanging="360"/>
+      </w:pPr>
+      <w:rPr>
+        <w:rFonts w:ascii="Symbol" w:hAnsi="Symbol" w:hint="default"/>
+      </w:rPr>
+    </w:lvl>
+    <w:lvl w:ilvl="7" w:tplc="280A0003" w:tentative="1">
+      <w:start w:val="1"/>
+      <w:numFmt w:val="bullet"/>
+      <w:lvlText w:val="o"/>
+      <w:lvlJc w:val="left"/>
+      <w:pPr>
+        <w:ind w:left="8312" w:hanging="360"/>
+      </w:pPr>
+      <w:rPr>
+        <w:rFonts w:ascii="Courier New" w:hAnsi="Courier New" w:cs="Courier New" w:hint="default"/>
+      </w:rPr>
+    </w:lvl>
+    <w:lvl w:ilvl="8" w:tplc="280A0005" w:tentative="1">
+      <w:start w:val="1"/>
+      <w:numFmt w:val="bullet"/>
+      <w:lvlText w:val=""/>
+      <w:lvlJc w:val="left"/>
+      <w:pPr>
+        <w:ind w:left="9032" w:hanging="360"/>
+      </w:pPr>
+      <w:rPr>
+        <w:rFonts w:ascii="Wingdings" w:hAnsi="Wingdings" w:hint="default"/>
+      </w:rPr>
+    </w:lvl>
+  </w:abstractNum>
+  <w:abstractNum w:abstractNumId="8">
     <w:nsid w:val="214209D6"/>
     <w:multiLevelType w:val="multilevel"/>
     <w:tmpl w:val="280A001F"/>
@@ -16870,7 +17596,7 @@
       </w:pPr>
     </w:lvl>
   </w:abstractNum>
-  <w:abstractNum w:abstractNumId="8">
+  <w:abstractNum w:abstractNumId="9">
     <w:nsid w:val="214F0D40"/>
     <w:multiLevelType w:val="hybridMultilevel"/>
     <w:tmpl w:val="F49826EE"/>
@@ -16956,7 +17682,7 @@
       </w:pPr>
     </w:lvl>
   </w:abstractNum>
-  <w:abstractNum w:abstractNumId="9">
+  <w:abstractNum w:abstractNumId="10">
     <w:nsid w:val="264B5165"/>
     <w:multiLevelType w:val="hybridMultilevel"/>
     <w:tmpl w:val="868C2062"/>
@@ -17069,7 +17795,7 @@
       </w:rPr>
     </w:lvl>
   </w:abstractNum>
-  <w:abstractNum w:abstractNumId="10">
+  <w:abstractNum w:abstractNumId="11">
     <w:nsid w:val="281733FC"/>
     <w:multiLevelType w:val="hybridMultilevel"/>
     <w:tmpl w:val="DEBA40A0"/>
@@ -17182,7 +17908,7 @@
       </w:rPr>
     </w:lvl>
   </w:abstractNum>
-  <w:abstractNum w:abstractNumId="11">
+  <w:abstractNum w:abstractNumId="12">
     <w:nsid w:val="2A1E6DD6"/>
     <w:multiLevelType w:val="hybridMultilevel"/>
     <w:tmpl w:val="1206D6B0"/>
@@ -17295,7 +18021,7 @@
       </w:rPr>
     </w:lvl>
   </w:abstractNum>
-  <w:abstractNum w:abstractNumId="12">
+  <w:abstractNum w:abstractNumId="13">
     <w:nsid w:val="331D0CA8"/>
     <w:multiLevelType w:val="hybridMultilevel"/>
     <w:tmpl w:val="BF6C11FE"/>
@@ -17384,7 +18110,7 @@
       </w:pPr>
     </w:lvl>
   </w:abstractNum>
-  <w:abstractNum w:abstractNumId="13">
+  <w:abstractNum w:abstractNumId="14">
     <w:nsid w:val="35165D86"/>
     <w:multiLevelType w:val="hybridMultilevel"/>
     <w:tmpl w:val="4F2CD986"/>
@@ -17497,7 +18223,7 @@
       </w:rPr>
     </w:lvl>
   </w:abstractNum>
-  <w:abstractNum w:abstractNumId="14">
+  <w:abstractNum w:abstractNumId="15">
     <w:nsid w:val="37155797"/>
     <w:multiLevelType w:val="hybridMultilevel"/>
     <w:tmpl w:val="26F84CF2"/>
@@ -17610,7 +18336,7 @@
       </w:rPr>
     </w:lvl>
   </w:abstractNum>
-  <w:abstractNum w:abstractNumId="15">
+  <w:abstractNum w:abstractNumId="16">
     <w:nsid w:val="3EB023CE"/>
     <w:multiLevelType w:val="hybridMultilevel"/>
     <w:tmpl w:val="B0DA3414"/>
@@ -17723,7 +18449,120 @@
       </w:rPr>
     </w:lvl>
   </w:abstractNum>
-  <w:abstractNum w:abstractNumId="16">
+  <w:abstractNum w:abstractNumId="17">
+    <w:nsid w:val="45144946"/>
+    <w:multiLevelType w:val="hybridMultilevel"/>
+    <w:tmpl w:val="9886C3FC"/>
+    <w:lvl w:ilvl="0" w:tplc="280A0001">
+      <w:start w:val="1"/>
+      <w:numFmt w:val="bullet"/>
+      <w:lvlText w:val=""/>
+      <w:lvlJc w:val="left"/>
+      <w:pPr>
+        <w:ind w:left="3272" w:hanging="360"/>
+      </w:pPr>
+      <w:rPr>
+        <w:rFonts w:ascii="Symbol" w:hAnsi="Symbol" w:hint="default"/>
+      </w:rPr>
+    </w:lvl>
+    <w:lvl w:ilvl="1" w:tplc="280A0003">
+      <w:start w:val="1"/>
+      <w:numFmt w:val="bullet"/>
+      <w:lvlText w:val="o"/>
+      <w:lvlJc w:val="left"/>
+      <w:pPr>
+        <w:ind w:left="3992" w:hanging="360"/>
+      </w:pPr>
+      <w:rPr>
+        <w:rFonts w:ascii="Courier New" w:hAnsi="Courier New" w:cs="Courier New" w:hint="default"/>
+      </w:rPr>
+    </w:lvl>
+    <w:lvl w:ilvl="2" w:tplc="280A0005">
+      <w:start w:val="1"/>
+      <w:numFmt w:val="bullet"/>
+      <w:lvlText w:val=""/>
+      <w:lvlJc w:val="left"/>
+      <w:pPr>
+        <w:ind w:left="4712" w:hanging="360"/>
+      </w:pPr>
+      <w:rPr>
+        <w:rFonts w:ascii="Wingdings" w:hAnsi="Wingdings" w:hint="default"/>
+      </w:rPr>
+    </w:lvl>
+    <w:lvl w:ilvl="3" w:tplc="280A0001" w:tentative="1">
+      <w:start w:val="1"/>
+      <w:numFmt w:val="bullet"/>
+      <w:lvlText w:val=""/>
+      <w:lvlJc w:val="left"/>
+      <w:pPr>
+        <w:ind w:left="5432" w:hanging="360"/>
+      </w:pPr>
+      <w:rPr>
+        <w:rFonts w:ascii="Symbol" w:hAnsi="Symbol" w:hint="default"/>
+      </w:rPr>
+    </w:lvl>
+    <w:lvl w:ilvl="4" w:tplc="280A0003" w:tentative="1">
+      <w:start w:val="1"/>
+      <w:numFmt w:val="bullet"/>
+      <w:lvlText w:val="o"/>
+      <w:lvlJc w:val="left"/>
+      <w:pPr>
+        <w:ind w:left="6152" w:hanging="360"/>
+      </w:pPr>
+      <w:rPr>
+        <w:rFonts w:ascii="Courier New" w:hAnsi="Courier New" w:cs="Courier New" w:hint="default"/>
+      </w:rPr>
+    </w:lvl>
+    <w:lvl w:ilvl="5" w:tplc="280A0005" w:tentative="1">
+      <w:start w:val="1"/>
+      <w:numFmt w:val="bullet"/>
+      <w:lvlText w:val=""/>
+      <w:lvlJc w:val="left"/>
+      <w:pPr>
+        <w:ind w:left="6872" w:hanging="360"/>
+      </w:pPr>
+      <w:rPr>
+        <w:rFonts w:ascii="Wingdings" w:hAnsi="Wingdings" w:hint="default"/>
+      </w:rPr>
+    </w:lvl>
+    <w:lvl w:ilvl="6" w:tplc="280A0001" w:tentative="1">
+      <w:start w:val="1"/>
+      <w:numFmt w:val="bullet"/>
+      <w:lvlText w:val=""/>
+      <w:lvlJc w:val="left"/>
+      <w:pPr>
+        <w:ind w:left="7592" w:hanging="360"/>
+      </w:pPr>
+      <w:rPr>
+        <w:rFonts w:ascii="Symbol" w:hAnsi="Symbol" w:hint="default"/>
+      </w:rPr>
+    </w:lvl>
+    <w:lvl w:ilvl="7" w:tplc="280A0003" w:tentative="1">
+      <w:start w:val="1"/>
+      <w:numFmt w:val="bullet"/>
+      <w:lvlText w:val="o"/>
+      <w:lvlJc w:val="left"/>
+      <w:pPr>
+        <w:ind w:left="8312" w:hanging="360"/>
+      </w:pPr>
+      <w:rPr>
+        <w:rFonts w:ascii="Courier New" w:hAnsi="Courier New" w:cs="Courier New" w:hint="default"/>
+      </w:rPr>
+    </w:lvl>
+    <w:lvl w:ilvl="8" w:tplc="280A0005" w:tentative="1">
+      <w:start w:val="1"/>
+      <w:numFmt w:val="bullet"/>
+      <w:lvlText w:val=""/>
+      <w:lvlJc w:val="left"/>
+      <w:pPr>
+        <w:ind w:left="9032" w:hanging="360"/>
+      </w:pPr>
+      <w:rPr>
+        <w:rFonts w:ascii="Wingdings" w:hAnsi="Wingdings" w:hint="default"/>
+      </w:rPr>
+    </w:lvl>
+  </w:abstractNum>
+  <w:abstractNum w:abstractNumId="18">
     <w:nsid w:val="4A0B4FDD"/>
     <w:multiLevelType w:val="multilevel"/>
     <w:tmpl w:val="16CE2F64"/>
@@ -17836,7 +18675,7 @@
       </w:rPr>
     </w:lvl>
   </w:abstractNum>
-  <w:abstractNum w:abstractNumId="17">
+  <w:abstractNum w:abstractNumId="19">
     <w:nsid w:val="4C824C82"/>
     <w:multiLevelType w:val="multilevel"/>
     <w:tmpl w:val="280A001F"/>
@@ -17922,7 +18761,7 @@
       </w:pPr>
     </w:lvl>
   </w:abstractNum>
-  <w:abstractNum w:abstractNumId="18">
+  <w:abstractNum w:abstractNumId="20">
     <w:nsid w:val="5F8D7782"/>
     <w:multiLevelType w:val="multilevel"/>
     <w:tmpl w:val="32740AE8"/>
@@ -18035,7 +18874,7 @@
       </w:rPr>
     </w:lvl>
   </w:abstractNum>
-  <w:abstractNum w:abstractNumId="19">
+  <w:abstractNum w:abstractNumId="21">
     <w:nsid w:val="63B61422"/>
     <w:multiLevelType w:val="multilevel"/>
     <w:tmpl w:val="280A001F"/>
@@ -18121,7 +18960,7 @@
       </w:pPr>
     </w:lvl>
   </w:abstractNum>
-  <w:abstractNum w:abstractNumId="20">
+  <w:abstractNum w:abstractNumId="22">
     <w:nsid w:val="64100A5A"/>
     <w:multiLevelType w:val="hybridMultilevel"/>
     <w:tmpl w:val="A3C41500"/>
@@ -18214,7 +19053,7 @@
       </w:pPr>
     </w:lvl>
   </w:abstractNum>
-  <w:abstractNum w:abstractNumId="21">
+  <w:abstractNum w:abstractNumId="23">
     <w:nsid w:val="662B3C6E"/>
     <w:multiLevelType w:val="hybridMultilevel"/>
     <w:tmpl w:val="F80EE882"/>
@@ -18327,7 +19166,119 @@
       </w:rPr>
     </w:lvl>
   </w:abstractNum>
-  <w:abstractNum w:abstractNumId="22">
+  <w:abstractNum w:abstractNumId="24">
+    <w:nsid w:val="6CE2597E"/>
+    <w:multiLevelType w:val="hybridMultilevel"/>
+    <w:tmpl w:val="7C38F402"/>
+    <w:lvl w:ilvl="0" w:tplc="31BC79E4">
+      <w:numFmt w:val="bullet"/>
+      <w:lvlText w:val="-"/>
+      <w:lvlJc w:val="left"/>
+      <w:pPr>
+        <w:ind w:left="2912" w:hanging="360"/>
+      </w:pPr>
+      <w:rPr>
+        <w:rFonts w:ascii="Arial" w:eastAsiaTheme="minorHAnsi" w:hAnsi="Arial" w:cs="Arial" w:hint="default"/>
+      </w:rPr>
+    </w:lvl>
+    <w:lvl w:ilvl="1" w:tplc="280A0003" w:tentative="1">
+      <w:start w:val="1"/>
+      <w:numFmt w:val="bullet"/>
+      <w:lvlText w:val="o"/>
+      <w:lvlJc w:val="left"/>
+      <w:pPr>
+        <w:ind w:left="3632" w:hanging="360"/>
+      </w:pPr>
+      <w:rPr>
+        <w:rFonts w:ascii="Courier New" w:hAnsi="Courier New" w:cs="Courier New" w:hint="default"/>
+      </w:rPr>
+    </w:lvl>
+    <w:lvl w:ilvl="2" w:tplc="280A0005" w:tentative="1">
+      <w:start w:val="1"/>
+      <w:numFmt w:val="bullet"/>
+      <w:lvlText w:val=""/>
+      <w:lvlJc w:val="left"/>
+      <w:pPr>
+        <w:ind w:left="4352" w:hanging="360"/>
+      </w:pPr>
+      <w:rPr>
+        <w:rFonts w:ascii="Wingdings" w:hAnsi="Wingdings" w:hint="default"/>
+      </w:rPr>
+    </w:lvl>
+    <w:lvl w:ilvl="3" w:tplc="280A0001" w:tentative="1">
+      <w:start w:val="1"/>
+      <w:numFmt w:val="bullet"/>
+      <w:lvlText w:val=""/>
+      <w:lvlJc w:val="left"/>
+      <w:pPr>
+        <w:ind w:left="5072" w:hanging="360"/>
+      </w:pPr>
+      <w:rPr>
+        <w:rFonts w:ascii="Symbol" w:hAnsi="Symbol" w:hint="default"/>
+      </w:rPr>
+    </w:lvl>
+    <w:lvl w:ilvl="4" w:tplc="280A0003" w:tentative="1">
+      <w:start w:val="1"/>
+      <w:numFmt w:val="bullet"/>
+      <w:lvlText w:val="o"/>
+      <w:lvlJc w:val="left"/>
+      <w:pPr>
+        <w:ind w:left="5792" w:hanging="360"/>
+      </w:pPr>
+      <w:rPr>
+        <w:rFonts w:ascii="Courier New" w:hAnsi="Courier New" w:cs="Courier New" w:hint="default"/>
+      </w:rPr>
+    </w:lvl>
+    <w:lvl w:ilvl="5" w:tplc="280A0005" w:tentative="1">
+      <w:start w:val="1"/>
+      <w:numFmt w:val="bullet"/>
+      <w:lvlText w:val=""/>
+      <w:lvlJc w:val="left"/>
+      <w:pPr>
+        <w:ind w:left="6512" w:hanging="360"/>
+      </w:pPr>
+      <w:rPr>
+        <w:rFonts w:ascii="Wingdings" w:hAnsi="Wingdings" w:hint="default"/>
+      </w:rPr>
+    </w:lvl>
+    <w:lvl w:ilvl="6" w:tplc="280A0001" w:tentative="1">
+      <w:start w:val="1"/>
+      <w:numFmt w:val="bullet"/>
+      <w:lvlText w:val=""/>
+      <w:lvlJc w:val="left"/>
+      <w:pPr>
+        <w:ind w:left="7232" w:hanging="360"/>
+      </w:pPr>
+      <w:rPr>
+        <w:rFonts w:ascii="Symbol" w:hAnsi="Symbol" w:hint="default"/>
+      </w:rPr>
+    </w:lvl>
+    <w:lvl w:ilvl="7" w:tplc="280A0003" w:tentative="1">
+      <w:start w:val="1"/>
+      <w:numFmt w:val="bullet"/>
+      <w:lvlText w:val="o"/>
+      <w:lvlJc w:val="left"/>
+      <w:pPr>
+        <w:ind w:left="7952" w:hanging="360"/>
+      </w:pPr>
+      <w:rPr>
+        <w:rFonts w:ascii="Courier New" w:hAnsi="Courier New" w:cs="Courier New" w:hint="default"/>
+      </w:rPr>
+    </w:lvl>
+    <w:lvl w:ilvl="8" w:tplc="280A0005" w:tentative="1">
+      <w:start w:val="1"/>
+      <w:numFmt w:val="bullet"/>
+      <w:lvlText w:val=""/>
+      <w:lvlJc w:val="left"/>
+      <w:pPr>
+        <w:ind w:left="8672" w:hanging="360"/>
+      </w:pPr>
+      <w:rPr>
+        <w:rFonts w:ascii="Wingdings" w:hAnsi="Wingdings" w:hint="default"/>
+      </w:rPr>
+    </w:lvl>
+  </w:abstractNum>
+  <w:abstractNum w:abstractNumId="25">
     <w:nsid w:val="71A460A3"/>
     <w:multiLevelType w:val="multilevel"/>
     <w:tmpl w:val="2FB243DC"/>
@@ -18440,7 +19391,7 @@
       </w:rPr>
     </w:lvl>
   </w:abstractNum>
-  <w:abstractNum w:abstractNumId="23">
+  <w:abstractNum w:abstractNumId="26">
     <w:nsid w:val="762A6CF1"/>
     <w:multiLevelType w:val="hybridMultilevel"/>
     <w:tmpl w:val="E3AE1774"/>
@@ -18553,7 +19504,7 @@
       </w:rPr>
     </w:lvl>
   </w:abstractNum>
-  <w:abstractNum w:abstractNumId="24">
+  <w:abstractNum w:abstractNumId="27">
     <w:nsid w:val="7A781D55"/>
     <w:multiLevelType w:val="hybridMultilevel"/>
     <w:tmpl w:val="0FCECBD0"/>
@@ -18666,7 +19617,7 @@
       </w:rPr>
     </w:lvl>
   </w:abstractNum>
-  <w:abstractNum w:abstractNumId="25">
+  <w:abstractNum w:abstractNumId="28">
     <w:nsid w:val="7EE574FF"/>
     <w:multiLevelType w:val="multilevel"/>
     <w:tmpl w:val="280A001F"/>
@@ -18756,16 +19707,16 @@
     <w:abstractNumId w:val="6"/>
   </w:num>
   <w:num w:numId="2">
-    <w:abstractNumId w:val="17"/>
+    <w:abstractNumId w:val="19"/>
   </w:num>
   <w:num w:numId="3">
-    <w:abstractNumId w:val="25"/>
+    <w:abstractNumId w:val="28"/>
   </w:num>
   <w:num w:numId="4">
-    <w:abstractNumId w:val="19"/>
+    <w:abstractNumId w:val="21"/>
   </w:num>
   <w:num w:numId="5">
-    <w:abstractNumId w:val="7"/>
+    <w:abstractNumId w:val="8"/>
   </w:num>
   <w:num w:numId="6">
     <w:abstractNumId w:val="3"/>
@@ -18777,58 +19728,67 @@
     <w:abstractNumId w:val="0"/>
   </w:num>
   <w:num w:numId="9">
-    <w:abstractNumId w:val="12"/>
+    <w:abstractNumId w:val="13"/>
   </w:num>
   <w:num w:numId="10">
-    <w:abstractNumId w:val="16"/>
+    <w:abstractNumId w:val="18"/>
   </w:num>
   <w:num w:numId="11">
-    <w:abstractNumId w:val="18"/>
+    <w:abstractNumId w:val="20"/>
   </w:num>
   <w:num w:numId="12">
     <w:abstractNumId w:val="4"/>
   </w:num>
   <w:num w:numId="13">
+    <w:abstractNumId w:val="25"/>
+  </w:num>
+  <w:num w:numId="14">
     <w:abstractNumId w:val="22"/>
   </w:num>
-  <w:num w:numId="14">
-    <w:abstractNumId w:val="20"/>
-  </w:num>
   <w:num w:numId="15">
-    <w:abstractNumId w:val="8"/>
+    <w:abstractNumId w:val="9"/>
   </w:num>
   <w:num w:numId="16">
-    <w:abstractNumId w:val="15"/>
+    <w:abstractNumId w:val="16"/>
   </w:num>
   <w:num w:numId="17">
-    <w:abstractNumId w:val="11"/>
+    <w:abstractNumId w:val="12"/>
   </w:num>
   <w:num w:numId="18">
-    <w:abstractNumId w:val="21"/>
+    <w:abstractNumId w:val="23"/>
   </w:num>
   <w:num w:numId="19">
     <w:abstractNumId w:val="2"/>
   </w:num>
   <w:num w:numId="20">
-    <w:abstractNumId w:val="13"/>
+    <w:abstractNumId w:val="14"/>
   </w:num>
   <w:num w:numId="21">
-    <w:abstractNumId w:val="24"/>
+    <w:abstractNumId w:val="27"/>
   </w:num>
   <w:num w:numId="22">
-    <w:abstractNumId w:val="14"/>
+    <w:abstractNumId w:val="15"/>
   </w:num>
   <w:num w:numId="23">
-    <w:abstractNumId w:val="9"/>
+    <w:abstractNumId w:val="10"/>
   </w:num>
   <w:num w:numId="24">
     <w:abstractNumId w:val="5"/>
   </w:num>
   <w:num w:numId="25">
-    <w:abstractNumId w:val="23"/>
+    <w:abstractNumId w:val="26"/>
   </w:num>
   <w:num w:numId="26">
-    <w:abstractNumId w:val="10"/>
+    <w:abstractNumId w:val="11"/>
+  </w:num>
+  <w:num w:numId="27">
+    <w:abstractNumId w:val="24"/>
+  </w:num>
+  <w:num w:numId="28">
+    <w:abstractNumId w:val="17"/>
+  </w:num>
+  <w:num w:numId="29">
+    <w:abstractNumId w:val="7"/>
   </w:num>
 </w:numbering>
 </file>
@@ -20297,7 +21257,7 @@
 </file>
 
 <file path=customXml/itemProps1.xml><?xml version="1.0" encoding="utf-8"?>
-<ds:datastoreItem xmlns:ds="http://schemas.openxmlformats.org/officeDocument/2006/customXml" ds:itemID="{2391500C-5755-4C47-949B-C6DDB2A8AC6D}">
+<ds:datastoreItem xmlns:ds="http://schemas.openxmlformats.org/officeDocument/2006/customXml" ds:itemID="{6986DA93-BE0E-41C0-9B5F-FDF3D614D29B}">
   <ds:schemaRefs>
     <ds:schemaRef ds:uri="http://schemas.openxmlformats.org/officeDocument/2006/bibliography"/>
   </ds:schemaRefs>

</xml_diff>

<commit_message>
Actualizacion al primer formato de proyecto de tesis
Correcciones a la justificacion del proyecto
</commit_message>
<xml_diff>
--- a/Nuevos Formartos/2014 2 Proyecto de Tesis.docx
+++ b/Nuevos Formartos/2014 2 Proyecto de Tesis.docx
@@ -4997,7 +4997,13 @@
         <w:rPr>
           <w:lang w:val="es-ES_tradnl"/>
         </w:rPr>
-        <w:t xml:space="preserve">en una Empresa </w:t>
+        <w:t>para</w:t>
+      </w:r>
+      <w:r>
+        <w:rPr>
+          <w:lang w:val="es-ES_tradnl"/>
+        </w:rPr>
+        <w:t xml:space="preserve"> una Empresa </w:t>
       </w:r>
       <w:r>
         <w:rPr>
@@ -5256,6 +5262,7 @@
         <w:ind w:left="1418"/>
       </w:pPr>
       <w:r>
+        <w:lastRenderedPageBreak/>
         <w:t>El presente proyecto reúne las condiciones de una investigación aplicada,</w:t>
       </w:r>
       <w:r>
@@ -5274,415 +5281,456 @@
         <w:t>Ingeniería</w:t>
       </w:r>
       <w:r>
-        <w:t xml:space="preserve"> de Software, a fin </w:t>
-      </w:r>
-      <w:r>
+        <w:t xml:space="preserve"> de Software, a fin de aplicarlas</w:t>
+      </w:r>
+      <w:r>
+        <w:t xml:space="preserve"> en el desarrollo de un sistema que permita la gestión de procesos de trazabilidad en una empresa agroexportadora.</w:t>
+      </w:r>
+    </w:p>
+    <w:p>
+      <w:pPr>
+        <w:ind w:left="1418"/>
+      </w:pPr>
+    </w:p>
+    <w:p>
+      <w:pPr>
+        <w:ind w:left="1418"/>
+      </w:pPr>
+    </w:p>
+    <w:p>
+      <w:pPr>
+        <w:pStyle w:val="Ttulo3"/>
+      </w:pPr>
+      <w:bookmarkStart w:id="9" w:name="_Toc379540439"/>
+      <w:r>
+        <w:t>Según el diseño de investigación.</w:t>
+      </w:r>
+      <w:bookmarkEnd w:id="9"/>
+    </w:p>
+    <w:p>
+      <w:pPr>
+        <w:ind w:left="1418"/>
+      </w:pPr>
+      <w:r>
+        <w:rPr>
+          <w:highlight w:val="yellow"/>
+        </w:rPr>
+        <w:t>La Investigación puede ser: Experimental / No experimental</w:t>
+      </w:r>
+    </w:p>
+    <w:p>
+      <w:pPr>
+        <w:ind w:left="1418"/>
+      </w:pPr>
+    </w:p>
+    <w:p>
+      <w:pPr>
+        <w:pStyle w:val="Ttulo2"/>
+      </w:pPr>
+      <w:bookmarkStart w:id="10" w:name="_Toc379540440"/>
+      <w:r>
+        <w:t>Localización</w:t>
+      </w:r>
+      <w:bookmarkEnd w:id="10"/>
+    </w:p>
+    <w:p>
+      <w:pPr>
+        <w:pStyle w:val="Ttulo3"/>
+      </w:pPr>
+      <w:bookmarkStart w:id="11" w:name="_Toc379540441"/>
+      <w:r>
+        <w:t>Institución donde se desarrollará el proyecto.</w:t>
+      </w:r>
+      <w:bookmarkEnd w:id="11"/>
+    </w:p>
+    <w:p>
+      <w:pPr>
+        <w:pStyle w:val="Ttulo4"/>
+        <w:rPr>
+          <w:lang w:val="es-ES_tradnl"/>
+        </w:rPr>
+      </w:pPr>
+      <w:bookmarkStart w:id="12" w:name="_Toc379540442"/>
+      <w:r>
+        <w:rPr>
+          <w:lang w:val="es-ES_tradnl"/>
+        </w:rPr>
+        <w:t>El trabajo de campo o aplicación:</w:t>
+      </w:r>
+      <w:bookmarkEnd w:id="12"/>
+    </w:p>
+    <w:p>
+      <w:pPr>
+        <w:ind w:left="2552"/>
+        <w:rPr>
+          <w:lang w:val="es-ES_tradnl"/>
+        </w:rPr>
+      </w:pPr>
+      <w:r>
+        <w:rPr>
+          <w:lang w:val="es-ES_tradnl"/>
+        </w:rPr>
+        <w:t>Especificar organi</w:t>
+      </w:r>
+      <w:r>
+        <w:rPr>
+          <w:lang w:val="es-ES_tradnl"/>
+        </w:rPr>
+        <w:t>zación / Institución / Empresa.</w:t>
+      </w:r>
+    </w:p>
+    <w:p>
+      <w:pPr>
+        <w:ind w:left="2552"/>
+        <w:rPr>
+          <w:lang w:val="es-ES_tradnl"/>
+        </w:rPr>
+      </w:pPr>
+    </w:p>
+    <w:p>
+      <w:pPr>
+        <w:pStyle w:val="Ttulo4"/>
+      </w:pPr>
+      <w:bookmarkStart w:id="13" w:name="_Toc379540443"/>
+      <w:r>
+        <w:t>Las tareas de gabinete</w:t>
+      </w:r>
+      <w:bookmarkEnd w:id="13"/>
+    </w:p>
+    <w:p>
+      <w:pPr>
+        <w:ind w:left="2552"/>
+        <w:rPr>
+          <w:lang w:val="es-ES_tradnl"/>
+        </w:rPr>
+      </w:pPr>
+      <w:r>
+        <w:rPr>
+          <w:lang w:val="es-ES_tradnl"/>
+        </w:rPr>
+        <w:t>Ingeniería de Sistemas Computacionales.</w:t>
+      </w:r>
+    </w:p>
+    <w:p>
+      <w:pPr>
+        <w:ind w:left="2552"/>
+        <w:rPr>
+          <w:lang w:val="es-ES_tradnl"/>
+        </w:rPr>
+      </w:pPr>
+    </w:p>
+    <w:p>
+      <w:pPr>
+        <w:pStyle w:val="Ttulo3"/>
+      </w:pPr>
+      <w:bookmarkStart w:id="14" w:name="_Toc379540444"/>
+      <w:r>
+        <w:t xml:space="preserve">Distrito, Provincia, </w:t>
+      </w:r>
+      <w:r>
+        <w:t>Región</w:t>
+      </w:r>
+      <w:r>
+        <w:t>.</w:t>
+      </w:r>
+      <w:bookmarkEnd w:id="14"/>
+    </w:p>
+    <w:p>
+      <w:pPr>
+        <w:ind w:left="1418"/>
+      </w:pPr>
+      <w:r>
+        <w:t>«Organización / Institución / Empresa»</w:t>
+      </w:r>
+    </w:p>
+    <w:p>
+      <w:pPr>
+        <w:ind w:left="1418"/>
+      </w:pPr>
+      <w:r>
+        <w:t>«Distrito», «Provincia», «Región»</w:t>
+      </w:r>
+    </w:p>
+    <w:p>
+      <w:pPr>
+        <w:ind w:left="1418"/>
+      </w:pPr>
+    </w:p>
+    <w:p>
+      <w:pPr>
+        <w:ind w:left="1418"/>
+      </w:pPr>
+      <w:r>
+        <w:t>Universidad Privada del Norte</w:t>
+      </w:r>
+    </w:p>
+    <w:p>
+      <w:pPr>
+        <w:ind w:left="1418"/>
+      </w:pPr>
+      <w:r>
+        <w:t>«Distrito», «Provincia», «Región»</w:t>
+      </w:r>
+    </w:p>
+    <w:p>
+      <w:pPr>
+        <w:ind w:left="1418"/>
+      </w:pPr>
+    </w:p>
+    <w:p>
+      <w:pPr>
+        <w:pStyle w:val="Ttulo2"/>
+      </w:pPr>
+      <w:bookmarkStart w:id="15" w:name="_Toc379540445"/>
+      <w:r>
+        <w:t>Alcance</w:t>
+      </w:r>
+      <w:bookmarkEnd w:id="15"/>
+    </w:p>
+    <w:p>
+      <w:pPr>
+        <w:ind w:left="567"/>
+        <w:rPr>
+          <w:highlight w:val="yellow"/>
+          <w:lang w:val="es-ES_tradnl"/>
+        </w:rPr>
+      </w:pPr>
+      <w:r>
+        <w:rPr>
+          <w:highlight w:val="yellow"/>
+          <w:lang w:val="es-ES_tradnl"/>
+        </w:rPr>
+        <w:t>Indicar el alcance de la investigación, desde qué ámbito de las ciencias y técnicas se está abordando el tema de investigación y el carácter académico profesional de la misma.</w:t>
+      </w:r>
+    </w:p>
+    <w:p>
+      <w:pPr>
+        <w:ind w:left="567"/>
+        <w:rPr>
+          <w:lang w:val="es-ES_tradnl"/>
+        </w:rPr>
+      </w:pPr>
+      <w:r>
+        <w:rPr>
+          <w:highlight w:val="yellow"/>
+          <w:lang w:val="es-ES_tradnl"/>
+        </w:rPr>
         <w:lastRenderedPageBreak/>
-        <w:t>de aplicarlas</w:t>
-      </w:r>
-      <w:r>
-        <w:t xml:space="preserve"> en el desarrollo de un sistema que permita la gestión de procesos de trazabilidad en una empresa agroexportadora.</w:t>
-      </w:r>
+        <w:t xml:space="preserve">Por ejemplo: «La presente es una investigación Exploratoria / Descriptiva / </w:t>
+      </w:r>
+      <w:proofErr w:type="spellStart"/>
+      <w:r>
+        <w:rPr>
+          <w:highlight w:val="yellow"/>
+          <w:lang w:val="es-ES_tradnl"/>
+        </w:rPr>
+        <w:t>Correlacional</w:t>
+      </w:r>
+      <w:proofErr w:type="spellEnd"/>
+      <w:r>
+        <w:rPr>
+          <w:highlight w:val="yellow"/>
+          <w:lang w:val="es-ES_tradnl"/>
+        </w:rPr>
+        <w:t xml:space="preserve"> / Explicativa, enmarcada en el ámbito de las ciencias sociales que considera principalmente  la gestión administrativa.</w:t>
+      </w:r>
+    </w:p>
+    <w:p>
+      <w:pPr>
+        <w:ind w:left="567"/>
+      </w:pPr>
+      <w:r>
+        <w:rPr>
+          <w:lang w:val="es-ES_tradnl"/>
+        </w:rPr>
+        <w:t>El presente proyecto</w:t>
+      </w:r>
+      <w:r>
+        <w:rPr>
+          <w:lang w:val="es-ES_tradnl"/>
+        </w:rPr>
+        <w:t xml:space="preserve"> se enfoca en desarrollar un sistema web que permita la gestión </w:t>
+      </w:r>
+      <w:r>
+        <w:rPr>
+          <w:lang w:val="es-ES_tradnl"/>
+        </w:rPr>
+        <w:t>de la trazabilidad de un</w:t>
+      </w:r>
+      <w:r>
+        <w:rPr>
+          <w:lang w:val="es-ES_tradnl"/>
+        </w:rPr>
+        <w:t xml:space="preserve"> producto </w:t>
+      </w:r>
+      <w:r>
+        <w:rPr>
+          <w:lang w:val="es-ES_tradnl"/>
+        </w:rPr>
+        <w:t>en planta</w:t>
+      </w:r>
+      <w:r>
+        <w:rPr>
+          <w:lang w:val="es-ES_tradnl"/>
+        </w:rPr>
+        <w:t xml:space="preserve"> para una empresa agroexportadora</w:t>
+      </w:r>
+      <w:r>
+        <w:rPr>
+          <w:lang w:val="es-ES_tradnl"/>
+        </w:rPr>
+        <w:t xml:space="preserve">, </w:t>
+      </w:r>
+      <w:r>
+        <w:rPr>
+          <w:lang w:val="es-ES_tradnl"/>
+        </w:rPr>
+        <w:t>este</w:t>
+      </w:r>
+      <w:r>
+        <w:rPr>
+          <w:lang w:val="es-ES_tradnl"/>
+        </w:rPr>
+        <w:t xml:space="preserve"> se encarga</w:t>
+      </w:r>
+      <w:r>
+        <w:rPr>
+          <w:lang w:val="es-ES_tradnl"/>
+        </w:rPr>
+        <w:t>ra</w:t>
+      </w:r>
+      <w:r>
+        <w:rPr>
+          <w:lang w:val="es-ES_tradnl"/>
+        </w:rPr>
+        <w:t xml:space="preserve"> de hacer un seguimiento del producto desde su recepción hasta su embarque</w:t>
+      </w:r>
+      <w:r>
+        <w:rPr>
+          <w:lang w:val="es-ES_tradnl"/>
+        </w:rPr>
+        <w:t xml:space="preserve">. </w:t>
+      </w:r>
+      <w:r>
+        <w:rPr>
+          <w:lang w:val="es-ES_tradnl"/>
+        </w:rPr>
+        <w:t xml:space="preserve">Para ello se desarrollaran los módulos de </w:t>
+      </w:r>
+      <w:r>
+        <w:rPr>
+          <w:lang w:val="es-ES_tradnl"/>
+        </w:rPr>
+        <w:t>Recepción</w:t>
+      </w:r>
+      <w:r>
+        <w:rPr>
+          <w:lang w:val="es-ES_tradnl"/>
+        </w:rPr>
+        <w:t xml:space="preserve">, </w:t>
+      </w:r>
+      <w:r>
+        <w:rPr>
+          <w:lang w:val="es-ES_tradnl"/>
+        </w:rPr>
+        <w:t>Producción</w:t>
+      </w:r>
+      <w:r>
+        <w:rPr>
+          <w:lang w:val="es-ES_tradnl"/>
+        </w:rPr>
+        <w:t xml:space="preserve">, </w:t>
+      </w:r>
+      <w:proofErr w:type="spellStart"/>
+      <w:r>
+        <w:rPr>
+          <w:lang w:val="es-ES_tradnl"/>
+        </w:rPr>
+        <w:t>Paletizaje</w:t>
+      </w:r>
+      <w:proofErr w:type="spellEnd"/>
+      <w:r>
+        <w:rPr>
+          <w:lang w:val="es-ES_tradnl"/>
+        </w:rPr>
+        <w:t>, Cámara de frio y Embarque.</w:t>
+      </w:r>
+    </w:p>
+    <w:p>
+      <w:pPr>
+        <w:ind w:left="567"/>
+        <w:rPr>
+          <w:lang w:val="es-ES_tradnl"/>
+        </w:rPr>
+      </w:pPr>
+    </w:p>
+    <w:p>
+      <w:pPr>
+        <w:pStyle w:val="Ttulo2"/>
+      </w:pPr>
+      <w:bookmarkStart w:id="16" w:name="_Toc379540446"/>
+      <w:r>
+        <w:t>Recursos</w:t>
+      </w:r>
+      <w:bookmarkEnd w:id="16"/>
+    </w:p>
+    <w:p>
+      <w:pPr>
+        <w:pStyle w:val="Ttulo3"/>
+      </w:pPr>
+      <w:bookmarkStart w:id="17" w:name="_Toc379540447"/>
+      <w:r>
+        <w:t>Humanos.</w:t>
+      </w:r>
+      <w:bookmarkEnd w:id="17"/>
     </w:p>
     <w:p>
       <w:pPr>
         <w:ind w:left="1418"/>
       </w:pPr>
+      <w:r>
+        <w:t xml:space="preserve">Jerry Randy Guzmán Valderrama  -  </w:t>
+      </w:r>
+      <w:r>
+        <w:t xml:space="preserve">Equipo </w:t>
+      </w:r>
+      <w:proofErr w:type="spellStart"/>
+      <w:r>
+        <w:t>Scrum</w:t>
+      </w:r>
+      <w:proofErr w:type="spellEnd"/>
     </w:p>
     <w:p>
       <w:pPr>
         <w:ind w:left="1418"/>
       </w:pPr>
-    </w:p>
-    <w:p>
-      <w:pPr>
-        <w:pStyle w:val="Ttulo3"/>
-      </w:pPr>
-      <w:bookmarkStart w:id="9" w:name="_Toc379540439"/>
-      <w:r>
-        <w:t>Según el diseño de investigación.</w:t>
-      </w:r>
-      <w:bookmarkEnd w:id="9"/>
+      <w:r>
+        <w:t xml:space="preserve">Eder Haro Araujo  – </w:t>
+      </w:r>
+      <w:r>
+        <w:t xml:space="preserve">Equipo </w:t>
+      </w:r>
+      <w:proofErr w:type="spellStart"/>
+      <w:r>
+        <w:t>Scrum</w:t>
+      </w:r>
+      <w:proofErr w:type="spellEnd"/>
     </w:p>
     <w:p>
       <w:pPr>
         <w:ind w:left="1418"/>
       </w:pPr>
       <w:r>
-        <w:rPr>
-          <w:highlight w:val="yellow"/>
-        </w:rPr>
-        <w:t>La Investigación puede ser: Experimental / No experimental</w:t>
-      </w:r>
-    </w:p>
-    <w:p>
-      <w:pPr>
-        <w:ind w:left="1418"/>
-      </w:pPr>
-    </w:p>
-    <w:p>
-      <w:pPr>
-        <w:pStyle w:val="Ttulo2"/>
-      </w:pPr>
-      <w:bookmarkStart w:id="10" w:name="_Toc379540440"/>
-      <w:r>
-        <w:t>Localización</w:t>
-      </w:r>
-      <w:bookmarkEnd w:id="10"/>
-    </w:p>
-    <w:p>
-      <w:pPr>
-        <w:pStyle w:val="Ttulo3"/>
-      </w:pPr>
-      <w:bookmarkStart w:id="11" w:name="_Toc379540441"/>
-      <w:r>
-        <w:t>Institución donde se desarrollará el proyecto.</w:t>
-      </w:r>
-      <w:bookmarkEnd w:id="11"/>
-    </w:p>
-    <w:p>
-      <w:pPr>
-        <w:pStyle w:val="Ttulo4"/>
-        <w:rPr>
-          <w:lang w:val="es-ES_tradnl"/>
-        </w:rPr>
-      </w:pPr>
-      <w:bookmarkStart w:id="12" w:name="_Toc379540442"/>
-      <w:r>
-        <w:rPr>
-          <w:lang w:val="es-ES_tradnl"/>
-        </w:rPr>
-        <w:t>El trabajo de campo o aplicación:</w:t>
-      </w:r>
-      <w:bookmarkEnd w:id="12"/>
-    </w:p>
-    <w:p>
-      <w:pPr>
-        <w:ind w:left="2552"/>
-        <w:rPr>
-          <w:lang w:val="es-ES_tradnl"/>
-        </w:rPr>
-      </w:pPr>
-      <w:r>
-        <w:rPr>
-          <w:lang w:val="es-ES_tradnl"/>
-        </w:rPr>
-        <w:t>Especificar organi</w:t>
-      </w:r>
-      <w:r>
-        <w:rPr>
-          <w:lang w:val="es-ES_tradnl"/>
-        </w:rPr>
-        <w:t>zación / Institución / Empresa.</w:t>
-      </w:r>
-    </w:p>
-    <w:p>
-      <w:pPr>
-        <w:ind w:left="2552"/>
-        <w:rPr>
-          <w:lang w:val="es-ES_tradnl"/>
-        </w:rPr>
-      </w:pPr>
-    </w:p>
-    <w:p>
-      <w:pPr>
-        <w:pStyle w:val="Ttulo4"/>
-      </w:pPr>
-      <w:bookmarkStart w:id="13" w:name="_Toc379540443"/>
-      <w:r>
-        <w:t>Las tareas de gabinete</w:t>
-      </w:r>
-      <w:bookmarkEnd w:id="13"/>
-    </w:p>
-    <w:p>
-      <w:pPr>
-        <w:ind w:left="2552"/>
-        <w:rPr>
-          <w:lang w:val="es-ES_tradnl"/>
-        </w:rPr>
-      </w:pPr>
-      <w:r>
-        <w:rPr>
-          <w:lang w:val="es-ES_tradnl"/>
-        </w:rPr>
-        <w:t>Ingeniería de Sistemas Computacionales.</w:t>
-      </w:r>
-    </w:p>
-    <w:p>
-      <w:pPr>
-        <w:ind w:left="2552"/>
-        <w:rPr>
-          <w:lang w:val="es-ES_tradnl"/>
-        </w:rPr>
-      </w:pPr>
-    </w:p>
-    <w:p>
-      <w:pPr>
-        <w:pStyle w:val="Ttulo3"/>
-      </w:pPr>
-      <w:bookmarkStart w:id="14" w:name="_Toc379540444"/>
-      <w:r>
-        <w:t xml:space="preserve">Distrito, Provincia, </w:t>
-      </w:r>
-      <w:r>
-        <w:t>Región</w:t>
-      </w:r>
-      <w:r>
-        <w:t>.</w:t>
-      </w:r>
-      <w:bookmarkEnd w:id="14"/>
-    </w:p>
-    <w:p>
-      <w:pPr>
-        <w:ind w:left="1418"/>
-      </w:pPr>
-      <w:r>
-        <w:t>«Organización / Institución / Empresa»</w:t>
-      </w:r>
-    </w:p>
-    <w:p>
-      <w:pPr>
-        <w:ind w:left="1418"/>
-      </w:pPr>
-      <w:r>
-        <w:t>«Distrito», «Provincia», «Región»</w:t>
-      </w:r>
-    </w:p>
-    <w:p>
-      <w:pPr>
-        <w:ind w:left="1418"/>
-      </w:pPr>
-    </w:p>
-    <w:p>
-      <w:pPr>
-        <w:ind w:left="1418"/>
-      </w:pPr>
-      <w:r>
-        <w:t>Universidad Privada del Norte</w:t>
-      </w:r>
-    </w:p>
-    <w:p>
-      <w:pPr>
-        <w:ind w:left="1418"/>
-      </w:pPr>
-      <w:r>
-        <w:t>«Distrito», «Provincia», «Región»</w:t>
-      </w:r>
-    </w:p>
-    <w:p>
-      <w:pPr>
-        <w:ind w:left="1418"/>
-      </w:pPr>
-    </w:p>
-    <w:p>
-      <w:pPr>
-        <w:pStyle w:val="Ttulo2"/>
-      </w:pPr>
-      <w:bookmarkStart w:id="15" w:name="_Toc379540445"/>
-      <w:r>
-        <w:t>Alcance</w:t>
-      </w:r>
-      <w:bookmarkEnd w:id="15"/>
-    </w:p>
-    <w:p>
-      <w:pPr>
-        <w:ind w:left="567"/>
-        <w:rPr>
-          <w:highlight w:val="yellow"/>
-          <w:lang w:val="es-ES_tradnl"/>
-        </w:rPr>
-      </w:pPr>
-      <w:r>
-        <w:rPr>
-          <w:highlight w:val="yellow"/>
-          <w:lang w:val="es-ES_tradnl"/>
-        </w:rPr>
-        <w:t>Indicar el alcance de la investigación, desde qué ámbito de las ciencias y técnicas se está abordando el tema de investigación y el carácter académico profesional de la misma.</w:t>
-      </w:r>
-    </w:p>
-    <w:p>
-      <w:pPr>
-        <w:ind w:left="567"/>
-        <w:rPr>
-          <w:lang w:val="es-ES_tradnl"/>
-        </w:rPr>
-      </w:pPr>
-      <w:r>
-        <w:rPr>
-          <w:highlight w:val="yellow"/>
-          <w:lang w:val="es-ES_tradnl"/>
-        </w:rPr>
-        <w:t>Por ejemplo: «La presente es una investigación Exploratoria / Descriptiva / Correlacional / Explicativa, enmarcada en el ámbito de las ciencias sociales que considera principalmente  la gestión administrativa.</w:t>
-      </w:r>
-    </w:p>
-    <w:p>
-      <w:pPr>
-        <w:ind w:left="567"/>
-      </w:pPr>
-      <w:r>
-        <w:rPr>
-          <w:lang w:val="es-ES_tradnl"/>
-        </w:rPr>
-        <w:lastRenderedPageBreak/>
-        <w:t>El presente proyecto</w:t>
-      </w:r>
-      <w:r>
-        <w:rPr>
-          <w:lang w:val="es-ES_tradnl"/>
-        </w:rPr>
-        <w:t xml:space="preserve"> se enfoca en desarrollar un sistema web que permita la gestión </w:t>
-      </w:r>
-      <w:r>
-        <w:rPr>
-          <w:lang w:val="es-ES_tradnl"/>
-        </w:rPr>
-        <w:t>de la trazabilidad de un</w:t>
-      </w:r>
-      <w:r>
-        <w:rPr>
-          <w:lang w:val="es-ES_tradnl"/>
-        </w:rPr>
-        <w:t xml:space="preserve"> producto </w:t>
-      </w:r>
-      <w:r>
-        <w:rPr>
-          <w:lang w:val="es-ES_tradnl"/>
-        </w:rPr>
-        <w:t>en planta</w:t>
-      </w:r>
-      <w:r>
-        <w:rPr>
-          <w:lang w:val="es-ES_tradnl"/>
-        </w:rPr>
-        <w:t xml:space="preserve"> para una empresa agroexportadora</w:t>
-      </w:r>
-      <w:r>
-        <w:rPr>
-          <w:lang w:val="es-ES_tradnl"/>
-        </w:rPr>
-        <w:t xml:space="preserve">, </w:t>
-      </w:r>
-      <w:r>
-        <w:rPr>
-          <w:lang w:val="es-ES_tradnl"/>
-        </w:rPr>
-        <w:t>este</w:t>
-      </w:r>
-      <w:r>
-        <w:rPr>
-          <w:lang w:val="es-ES_tradnl"/>
-        </w:rPr>
-        <w:t xml:space="preserve"> se encarga</w:t>
-      </w:r>
-      <w:r>
-        <w:rPr>
-          <w:lang w:val="es-ES_tradnl"/>
-        </w:rPr>
-        <w:t>ra</w:t>
-      </w:r>
-      <w:r>
-        <w:rPr>
-          <w:lang w:val="es-ES_tradnl"/>
-        </w:rPr>
-        <w:t xml:space="preserve"> de hacer un seguimiento del producto desde su recepción hasta su embarque</w:t>
-      </w:r>
-      <w:r>
-        <w:rPr>
-          <w:lang w:val="es-ES_tradnl"/>
-        </w:rPr>
-        <w:t xml:space="preserve">. </w:t>
-      </w:r>
-      <w:r>
-        <w:rPr>
-          <w:lang w:val="es-ES_tradnl"/>
-        </w:rPr>
-        <w:t xml:space="preserve">Para ello se desarrollaran los módulos de </w:t>
-      </w:r>
-      <w:r>
-        <w:rPr>
-          <w:lang w:val="es-ES_tradnl"/>
-        </w:rPr>
-        <w:t>Recepción</w:t>
-      </w:r>
-      <w:r>
-        <w:rPr>
-          <w:lang w:val="es-ES_tradnl"/>
-        </w:rPr>
-        <w:t xml:space="preserve">, </w:t>
-      </w:r>
-      <w:r>
-        <w:rPr>
-          <w:lang w:val="es-ES_tradnl"/>
-        </w:rPr>
-        <w:t>Producción</w:t>
-      </w:r>
-      <w:r>
-        <w:rPr>
-          <w:lang w:val="es-ES_tradnl"/>
-        </w:rPr>
-        <w:t>, Paletizaje, Cámara de frio y Embarque.</w:t>
-      </w:r>
-    </w:p>
-    <w:p>
-      <w:pPr>
-        <w:ind w:left="567"/>
-        <w:rPr>
-          <w:lang w:val="es-ES_tradnl"/>
-        </w:rPr>
-      </w:pPr>
-    </w:p>
-    <w:p>
-      <w:pPr>
-        <w:pStyle w:val="Ttulo2"/>
-      </w:pPr>
-      <w:bookmarkStart w:id="16" w:name="_Toc379540446"/>
-      <w:r>
-        <w:t>Recursos</w:t>
-      </w:r>
-      <w:bookmarkEnd w:id="16"/>
-    </w:p>
-    <w:p>
-      <w:pPr>
-        <w:pStyle w:val="Ttulo3"/>
-      </w:pPr>
-      <w:bookmarkStart w:id="17" w:name="_Toc379540447"/>
-      <w:r>
-        <w:t>Humanos.</w:t>
-      </w:r>
-      <w:bookmarkEnd w:id="17"/>
-    </w:p>
-    <w:p>
-      <w:pPr>
-        <w:ind w:left="1418"/>
-      </w:pPr>
-      <w:r>
-        <w:t xml:space="preserve">Jerry Randy Guzmán Valderrama  -  </w:t>
-      </w:r>
-      <w:r>
-        <w:t>Equipo Scrum</w:t>
-      </w:r>
-    </w:p>
-    <w:p>
-      <w:pPr>
-        <w:ind w:left="1418"/>
-      </w:pPr>
-      <w:r>
-        <w:t xml:space="preserve">Eder Haro Araujo  – </w:t>
-      </w:r>
-      <w:r>
-        <w:t>Equipo Scrum</w:t>
-      </w:r>
-    </w:p>
-    <w:p>
-      <w:pPr>
-        <w:ind w:left="1418"/>
-      </w:pPr>
-      <w:r>
         <w:t xml:space="preserve">Julio Peláez Vera – </w:t>
       </w:r>
       <w:r>
-        <w:t>Equipo Scrum</w:t>
-      </w:r>
+        <w:t xml:space="preserve">Equipo </w:t>
+      </w:r>
+      <w:proofErr w:type="spellStart"/>
+      <w:r>
+        <w:t>Scrum</w:t>
+      </w:r>
+      <w:proofErr w:type="spellEnd"/>
     </w:p>
     <w:p>
       <w:pPr>
@@ -5758,8 +5806,13 @@
           <w:numId w:val="20"/>
         </w:numPr>
       </w:pPr>
-      <w:r>
-        <w:t>GitHub (Control de Versiones)</w:t>
+      <w:proofErr w:type="spellStart"/>
+      <w:r>
+        <w:t>GitHub</w:t>
+      </w:r>
+      <w:proofErr w:type="spellEnd"/>
+      <w:r>
+        <w:t xml:space="preserve"> (Control de Versiones)</w:t>
       </w:r>
     </w:p>
     <w:p>
@@ -5829,6 +5882,7 @@
       </w:pPr>
       <w:bookmarkStart w:id="21" w:name="_Toc379540451"/>
       <w:r>
+        <w:lastRenderedPageBreak/>
         <w:t>Financiamiento</w:t>
       </w:r>
       <w:bookmarkEnd w:id="21"/>
@@ -5861,7 +5915,6 @@
       </w:pPr>
       <w:bookmarkStart w:id="22" w:name="_Toc379540452"/>
       <w:r>
-        <w:lastRenderedPageBreak/>
         <w:t>Cronograma</w:t>
       </w:r>
       <w:bookmarkEnd w:id="22"/>
@@ -6418,11 +6471,13 @@
       <w:pPr>
         <w:ind w:left="1418"/>
         <w:rPr>
-          <w:lang w:val="es-ES_tradnl"/>
-        </w:rPr>
-      </w:pPr>
-      <w:r>
-        <w:rPr>
+          <w:highlight w:val="yellow"/>
+          <w:lang w:val="es-ES_tradnl"/>
+        </w:rPr>
+      </w:pPr>
+      <w:r>
+        <w:rPr>
+          <w:highlight w:val="yellow"/>
           <w:lang w:val="es-ES_tradnl"/>
         </w:rPr>
         <w:t>La justificación del problema de investigación significa dar un sentido de aplicación al estudio que se pretende realizar. Es decir, fundamentar la necesidad y oportunidad de realizar el trabajo y señalar a quién o quiénes se beneficiaría directa o indirectamente con este.</w:t>
@@ -6432,30 +6487,30 @@
       <w:pPr>
         <w:ind w:left="1418"/>
         <w:rPr>
-          <w:lang w:val="es-ES_tradnl"/>
-        </w:rPr>
-      </w:pPr>
-      <w:r>
-        <w:rPr>
-          <w:lang w:val="es-ES_tradnl"/>
-        </w:rPr>
-        <w:t>Esta justificación debe seguir mínima</w:t>
-      </w:r>
-      <w:r>
-        <w:rPr>
-          <w:lang w:val="es-ES_tradnl"/>
-        </w:rPr>
-        <w:t>mente los siguientes criterios:</w:t>
+          <w:highlight w:val="yellow"/>
+          <w:lang w:val="es-ES_tradnl"/>
+        </w:rPr>
+      </w:pPr>
+      <w:r>
+        <w:rPr>
+          <w:highlight w:val="yellow"/>
+          <w:lang w:val="es-ES_tradnl"/>
+        </w:rPr>
+        <w:t>Esta justificación debe seguir mínimamente los siguientes criterios:</w:t>
       </w:r>
     </w:p>
     <w:p>
       <w:pPr>
         <w:ind w:left="1416"/>
+        <w:rPr>
+          <w:highlight w:val="yellow"/>
+        </w:rPr>
       </w:pPr>
       <w:bookmarkStart w:id="28" w:name="_Toc379540458"/>
       <w:r>
         <w:rPr>
           <w:b/>
+          <w:highlight w:val="yellow"/>
         </w:rPr>
         <w:t>Justificación teórica</w:t>
       </w:r>
@@ -6463,27 +6518,35 @@
       <w:r>
         <w:rPr>
           <w:b/>
+          <w:highlight w:val="yellow"/>
         </w:rPr>
         <w:t>.</w:t>
       </w:r>
       <w:r>
+        <w:rPr>
+          <w:highlight w:val="yellow"/>
+        </w:rPr>
         <w:t xml:space="preserve"> </w:t>
       </w:r>
       <w:r>
-        <w:t>Señala por ejemplo la necesidad de llenar un vacío en la información disponible o sal</w:t>
-      </w:r>
-      <w:r>
-        <w:t>var incongruencias en la misma.</w:t>
+        <w:rPr>
+          <w:highlight w:val="yellow"/>
+        </w:rPr>
+        <w:t>Señala por ejemplo la necesidad de llenar un vacío en la información disponible o salvar incongruencias en la misma.</w:t>
       </w:r>
     </w:p>
     <w:p>
       <w:pPr>
         <w:ind w:left="1416"/>
+        <w:rPr>
+          <w:highlight w:val="yellow"/>
+        </w:rPr>
       </w:pPr>
       <w:bookmarkStart w:id="29" w:name="_Toc379540459"/>
       <w:r>
         <w:rPr>
           <w:b/>
+          <w:highlight w:val="yellow"/>
         </w:rPr>
         <w:t>Justificación aplicativa o práctica</w:t>
       </w:r>
@@ -6491,10 +6554,14 @@
       <w:r>
         <w:rPr>
           <w:b/>
+          <w:highlight w:val="yellow"/>
         </w:rPr>
         <w:t>.</w:t>
       </w:r>
       <w:r>
+        <w:rPr>
+          <w:highlight w:val="yellow"/>
+        </w:rPr>
         <w:t xml:space="preserve"> </w:t>
       </w:r>
       <w:r>
@@ -6507,163 +6574,236 @@
     <w:p>
       <w:pPr>
         <w:ind w:left="1416"/>
-      </w:pPr>
-      <w:r>
-        <w:t>E</w:t>
-      </w:r>
-      <w:r>
-        <w:t>l presente</w:t>
-      </w:r>
-      <w:r>
-        <w:t xml:space="preserve"> proyecto </w:t>
-      </w:r>
-      <w:r>
-        <w:t>está orientado a</w:t>
-      </w:r>
-      <w:r>
-        <w:t xml:space="preserve"> desarrollar un software que sea utilizable en un ámbito real, como lo es</w:t>
-      </w:r>
-      <w:r>
+        <w:rPr>
+          <w:highlight w:val="yellow"/>
+        </w:rPr>
+      </w:pPr>
+      <w:bookmarkStart w:id="30" w:name="_Toc379540460"/>
+      <w:r>
+        <w:rPr>
+          <w:b/>
+          <w:highlight w:val="yellow"/>
+        </w:rPr>
+        <w:t>Justificación valorativa</w:t>
+      </w:r>
+      <w:bookmarkEnd w:id="30"/>
+      <w:r>
+        <w:rPr>
+          <w:b/>
+          <w:highlight w:val="yellow"/>
+        </w:rPr>
+        <w:t>.</w:t>
+      </w:r>
+      <w:r>
+        <w:rPr>
+          <w:highlight w:val="yellow"/>
+        </w:rPr>
         <w:t xml:space="preserve"> </w:t>
       </w:r>
       <w:r>
-        <w:t>una empresa a</w:t>
-      </w:r>
-      <w:r>
-        <w:t xml:space="preserve">groexportadora. El software tendrá como finalidad </w:t>
-      </w:r>
-      <w:r>
-        <w:t>brindar un mejor seguimiento</w:t>
-      </w:r>
-      <w:r>
-        <w:t xml:space="preserve"> de la trazabilidad de un</w:t>
-      </w:r>
-      <w:r>
-        <w:t xml:space="preserve"> producto en</w:t>
-      </w:r>
-      <w:r>
-        <w:t xml:space="preserve"> planta</w:t>
-      </w:r>
-      <w:r>
-        <w:t>. P</w:t>
-      </w:r>
-      <w:r>
-        <w:t>ara ello</w:t>
+        <w:rPr>
+          <w:highlight w:val="yellow"/>
+        </w:rPr>
+        <w:t>Explica la trascendencia cualitativa del trabajo.</w:t>
+      </w:r>
+    </w:p>
+    <w:p>
+      <w:pPr>
+        <w:ind w:left="1416"/>
+      </w:pPr>
+      <w:bookmarkStart w:id="31" w:name="_Toc379540461"/>
+      <w:r>
+        <w:rPr>
+          <w:b/>
+          <w:highlight w:val="yellow"/>
+        </w:rPr>
+        <w:t>Justificación académica</w:t>
+      </w:r>
+      <w:bookmarkEnd w:id="31"/>
+      <w:r>
+        <w:rPr>
+          <w:b/>
+          <w:highlight w:val="yellow"/>
+        </w:rPr>
+        <w:t>.</w:t>
+      </w:r>
+      <w:r>
+        <w:rPr>
+          <w:highlight w:val="yellow"/>
+        </w:rPr>
+        <w:t xml:space="preserve"> </w:t>
+      </w:r>
+      <w:r>
+        <w:rPr>
+          <w:highlight w:val="yellow"/>
+        </w:rPr>
+        <w:t>Explica la necesidad académica de realizar el trabajo.</w:t>
+      </w:r>
+    </w:p>
+    <w:p>
+      <w:pPr>
+        <w:ind w:left="1418"/>
+      </w:pPr>
+    </w:p>
+    <w:p>
+      <w:pPr>
+        <w:ind w:left="1418"/>
+      </w:pPr>
+      <w:r>
+        <w:rPr>
+          <w:highlight w:val="yellow"/>
+        </w:rPr>
+        <w:t>Se redacta como un texto argumentativo (de corrido)</w:t>
+      </w:r>
+    </w:p>
+    <w:p>
+      <w:pPr>
+        <w:ind w:left="1416"/>
+      </w:pPr>
+    </w:p>
+    <w:p>
+      <w:pPr>
+        <w:ind w:left="1416"/>
+      </w:pPr>
+      <w:r>
+        <w:t xml:space="preserve">El presente proyecto de investigación </w:t>
+      </w:r>
+      <w:r>
+        <w:t xml:space="preserve">está orientado a desarrollar una solución </w:t>
+      </w:r>
+      <w:r>
+        <w:t xml:space="preserve">que sea utilizable en un ámbito real, como lo es una empresa agroexportadora. </w:t>
+      </w:r>
+      <w:r>
+        <w:t>Para ello, p</w:t>
+      </w:r>
+      <w:r>
+        <w:t xml:space="preserve">retende llenar algunos </w:t>
+      </w:r>
+      <w:r>
+        <w:t>vacíos</w:t>
+      </w:r>
+      <w:r>
+        <w:t xml:space="preserve"> relacionados con el manejo de la información</w:t>
+      </w:r>
+      <w:r>
+        <w:t xml:space="preserve"> </w:t>
+      </w:r>
+      <w:r>
+        <w:t>de los procesos involucrados en la</w:t>
+      </w:r>
+      <w:r>
+        <w:t xml:space="preserve"> trazabilidad</w:t>
+      </w:r>
+      <w:r>
+        <w:t xml:space="preserve">, </w:t>
+      </w:r>
+      <w:r>
+        <w:t xml:space="preserve">los cuales </w:t>
+      </w:r>
+      <w:r>
+        <w:t>ocasionan perdida de información y retraso de los mismos</w:t>
+      </w:r>
+      <w:r>
+        <w:t>. Poniendo en práctica conocimientos de ingeniería de s</w:t>
+      </w:r>
+      <w:bookmarkStart w:id="32" w:name="_GoBack"/>
+      <w:bookmarkEnd w:id="32"/>
+      <w:r>
+        <w:t>oftware</w:t>
       </w:r>
       <w:r>
         <w:t xml:space="preserve"> se</w:t>
       </w:r>
       <w:r>
-        <w:t xml:space="preserve"> pretende automatizar </w:t>
-      </w:r>
-      <w:r>
-        <w:t>los procesos de recepción, selección, empaque, palletizado, enfriamiento y embarque</w:t>
-      </w:r>
-      <w:r>
-        <w:t xml:space="preserve"> teniendo en cuenta</w:t>
-      </w:r>
-      <w:r>
-        <w:t xml:space="preserve"> factores</w:t>
-      </w:r>
-      <w:r>
-        <w:t xml:space="preserve"> de compatibilidad, </w:t>
-      </w:r>
-      <w:r>
-        <w:t>escalabilidad</w:t>
-      </w:r>
-      <w:r>
-        <w:t xml:space="preserve"> y disponibilidad</w:t>
+        <w:t xml:space="preserve"> desarrollar</w:t>
+      </w:r>
+      <w:r>
+        <w:t>a</w:t>
+      </w:r>
+      <w:r>
+        <w:t xml:space="preserve"> un sistema web</w:t>
+      </w:r>
+      <w:r>
+        <w:t xml:space="preserve"> que permita modelar estos procesos</w:t>
+      </w:r>
+      <w:r>
+        <w:t>,</w:t>
+      </w:r>
+      <w:r>
+        <w:t xml:space="preserve"> con fines de buscar </w:t>
+      </w:r>
+      <w:r>
+        <w:t xml:space="preserve">automatización y mayor disponibilidad de </w:t>
+      </w:r>
+      <w:r>
+        <w:t xml:space="preserve">la </w:t>
+      </w:r>
+      <w:r>
+        <w:t>información</w:t>
+      </w:r>
+      <w:r>
+        <w:t xml:space="preserve"> teniendo en cuenta factores de escalabilidad y compatibilidad</w:t>
+      </w:r>
+      <w:r>
+        <w:t>,</w:t>
+      </w:r>
+      <w:r>
+        <w:t xml:space="preserve"> </w:t>
+      </w:r>
+      <w:r>
+        <w:t>mejorando así</w:t>
+      </w:r>
+      <w:r>
+        <w:t>,</w:t>
+      </w:r>
+      <w:r>
+        <w:t xml:space="preserve"> </w:t>
+      </w:r>
+      <w:r>
+        <w:t xml:space="preserve">la gestión </w:t>
+      </w:r>
+      <w:r>
+        <w:t>por parte de la</w:t>
+      </w:r>
+      <w:r>
+        <w:t xml:space="preserve"> empresa de estudio</w:t>
       </w:r>
       <w:r>
         <w:t>.</w:t>
       </w:r>
       <w:r>
-        <w:t xml:space="preserve"> Como resultado la empresa tendrá acceso a </w:t>
-      </w:r>
-      <w:r>
-        <w:t>registros, reportes</w:t>
-      </w:r>
-      <w:r>
-        <w:t>, estadisticas</w:t>
-      </w:r>
-      <w:r>
-        <w:t xml:space="preserve"> e </w:t>
-      </w:r>
-      <w:r>
-        <w:t>información de sus procesos en todo momento</w:t>
+        <w:t xml:space="preserve"> Asimismo</w:t>
       </w:r>
       <w:r>
         <w:t>,</w:t>
       </w:r>
       <w:r>
-        <w:t xml:space="preserve"> generando así mayor productivida</w:t>
-      </w:r>
-      <w:r>
-        <w:t>d en términos de tiempo y costo</w:t>
-      </w:r>
-      <w:r>
-        <w:t>s</w:t>
-      </w:r>
-      <w:r>
-        <w:t>.</w:t>
-      </w:r>
-    </w:p>
-    <w:p>
-      <w:pPr>
-        <w:ind w:left="1416"/>
-      </w:pPr>
-    </w:p>
-    <w:p>
-      <w:pPr>
-        <w:ind w:left="1416"/>
-      </w:pPr>
-      <w:bookmarkStart w:id="30" w:name="_Toc379540460"/>
-      <w:r>
-        <w:rPr>
-          <w:b/>
-        </w:rPr>
-        <w:t>Justificación valorativa</w:t>
-      </w:r>
-      <w:bookmarkEnd w:id="30"/>
-      <w:r>
-        <w:rPr>
-          <w:b/>
-        </w:rPr>
-        <w:t>.</w:t>
-      </w:r>
-      <w:r>
         <w:t xml:space="preserve"> </w:t>
       </w:r>
       <w:r>
-        <w:t>Explica la trascen</w:t>
-      </w:r>
-      <w:r>
-        <w:t>dencia cualitativa del trabajo.</w:t>
-      </w:r>
-    </w:p>
-    <w:p>
-      <w:pPr>
-        <w:ind w:left="1416"/>
-      </w:pPr>
-      <w:bookmarkStart w:id="31" w:name="_Toc379540461"/>
-      <w:r>
-        <w:rPr>
-          <w:b/>
-        </w:rPr>
-        <w:t>Justificación académica</w:t>
-      </w:r>
-      <w:bookmarkEnd w:id="31"/>
-      <w:r>
-        <w:rPr>
-          <w:b/>
-        </w:rPr>
-        <w:t>.</w:t>
+        <w:t>esta mejora en los</w:t>
+      </w:r>
+      <w:r>
+        <w:t xml:space="preserve"> procesos contribuirá en la exportación de un producto de mejo</w:t>
+      </w:r>
+      <w:r>
+        <w:t>r calidad para los consumidores, lo cual</w:t>
       </w:r>
       <w:r>
         <w:t xml:space="preserve"> </w:t>
       </w:r>
       <w:r>
-        <w:t>Explica la necesidad académica de realizar el trabajo.</w:t>
+        <w:t xml:space="preserve">aumentara </w:t>
+      </w:r>
+      <w:r>
+        <w:t xml:space="preserve">la participación de la  empresa </w:t>
+      </w:r>
+      <w:r>
+        <w:t>en el mercado</w:t>
+      </w:r>
+      <w:r>
+        <w:t xml:space="preserve"> internacional y por ende el mejor posicionamiento de productos nacionales.</w:t>
       </w:r>
     </w:p>
     <w:p>
@@ -6673,16 +6813,42 @@
     </w:p>
     <w:p>
       <w:pPr>
+        <w:rPr>
+          <w:lang w:val="es-ES"/>
+        </w:rPr>
+      </w:pPr>
+    </w:p>
+    <w:p>
+      <w:pPr>
+        <w:pStyle w:val="Ttulo3"/>
+      </w:pPr>
+      <w:bookmarkStart w:id="33" w:name="_Toc379540462"/>
+      <w:r>
+        <w:lastRenderedPageBreak/>
+        <w:t>Limitaciones</w:t>
+      </w:r>
+      <w:bookmarkEnd w:id="33"/>
+    </w:p>
+    <w:p>
+      <w:pPr>
         <w:ind w:left="1418"/>
-      </w:pPr>
-      <w:r>
-        <w:t>Se redacta como un texto argumentativo (de corrido)</w:t>
-      </w:r>
-    </w:p>
-    <w:p>
-      <w:pPr>
-        <w:rPr>
-          <w:lang w:val="es-ES"/>
+        <w:rPr>
+          <w:lang w:val="es-ES_tradnl"/>
+        </w:rPr>
+      </w:pPr>
+      <w:r>
+        <w:rPr>
+          <w:highlight w:val="yellow"/>
+          <w:lang w:val="es-ES_tradnl"/>
+        </w:rPr>
+        <w:t>Señala las dificultades actuales para desarrollar el proyecto y las que pudieran aparecer durante la realización del mismo. Es importante explicar, además, porqué a pesar de estas dificultades el trabajo sigue siendo válido.</w:t>
+      </w:r>
+    </w:p>
+    <w:p>
+      <w:pPr>
+        <w:ind w:left="1418"/>
+        <w:rPr>
+          <w:lang w:val="es-ES_tradnl"/>
         </w:rPr>
       </w:pPr>
     </w:p>
@@ -6690,124 +6856,91 @@
       <w:pPr>
         <w:pStyle w:val="Ttulo3"/>
       </w:pPr>
-      <w:bookmarkStart w:id="32" w:name="_Toc379540462"/>
-      <w:r>
-        <w:t>Limitaciones</w:t>
-      </w:r>
-      <w:bookmarkEnd w:id="32"/>
-    </w:p>
-    <w:p>
-      <w:pPr>
-        <w:ind w:left="1418"/>
-        <w:rPr>
-          <w:lang w:val="es-ES_tradnl"/>
-        </w:rPr>
+      <w:bookmarkStart w:id="34" w:name="_Toc379540463"/>
+      <w:r>
+        <w:t>Objetivos</w:t>
+      </w:r>
+      <w:bookmarkEnd w:id="34"/>
+    </w:p>
+    <w:p>
+      <w:pPr>
+        <w:pStyle w:val="Ttulo4"/>
+      </w:pPr>
+      <w:bookmarkStart w:id="35" w:name="_Toc379540464"/>
+      <w:r>
+        <w:t>Objetivo General</w:t>
+      </w:r>
+      <w:bookmarkEnd w:id="35"/>
+    </w:p>
+    <w:p>
+      <w:pPr>
+        <w:ind w:left="2552"/>
       </w:pPr>
       <w:r>
         <w:rPr>
           <w:highlight w:val="yellow"/>
-          <w:lang w:val="es-ES_tradnl"/>
-        </w:rPr>
-        <w:t>Señala las dificultades actuales para desarrollar el proyecto y las que pudieran aparecer durante la realización del mismo. Es importante explicar, además, porqué a pesar de estas dificultades el trabajo sigue siendo válido.</w:t>
-      </w:r>
-    </w:p>
-    <w:p>
-      <w:pPr>
-        <w:ind w:left="1418"/>
-        <w:rPr>
-          <w:lang w:val="es-ES_tradnl"/>
-        </w:rPr>
-      </w:pPr>
-    </w:p>
-    <w:p>
-      <w:pPr>
-        <w:pStyle w:val="Ttulo3"/>
-      </w:pPr>
-      <w:bookmarkStart w:id="33" w:name="_Toc379540463"/>
-      <w:r>
-        <w:t>Objetivos</w:t>
-      </w:r>
-      <w:bookmarkEnd w:id="33"/>
+        </w:rPr>
+        <w:t>Engloba el problema a ser abordado por la investigación y se redacta anteponiendo a la oración un verbo que indica una acción observable: “Explicar, Demostrar,  Elaborar, Determinar, Establecer, Mejorar, Proponer, entre otros.</w:t>
+      </w:r>
+    </w:p>
+    <w:p>
+      <w:pPr>
+        <w:ind w:left="2552"/>
+      </w:pPr>
+      <w:r>
+        <w:t>El objetivo del presente proyecto es analizar, diseñar y d</w:t>
+      </w:r>
+      <w:r>
+        <w:t xml:space="preserve">esarrollar un sistema </w:t>
+      </w:r>
+      <w:r>
+        <w:t xml:space="preserve">web </w:t>
+      </w:r>
+      <w:r>
+        <w:t>que</w:t>
+      </w:r>
+      <w:r>
+        <w:t xml:space="preserve"> permita gestionar</w:t>
+      </w:r>
+      <w:r>
+        <w:t xml:space="preserve"> los procesos</w:t>
+      </w:r>
+      <w:r>
+        <w:t xml:space="preserve"> de trazabilidad </w:t>
+      </w:r>
+      <w:r>
+        <w:t>de un</w:t>
+      </w:r>
+      <w:r>
+        <w:t xml:space="preserve"> producto</w:t>
+      </w:r>
+      <w:r>
+        <w:t xml:space="preserve"> </w:t>
+      </w:r>
+      <w:r>
+        <w:t>en planta para</w:t>
+      </w:r>
+      <w:r>
+        <w:t xml:space="preserve"> una empresa agroexportadora.</w:t>
+      </w:r>
+      <w:r>
+        <w:t xml:space="preserve"> </w:t>
+      </w:r>
+    </w:p>
+    <w:p>
+      <w:pPr>
+        <w:ind w:left="2552"/>
+      </w:pPr>
     </w:p>
     <w:p>
       <w:pPr>
         <w:pStyle w:val="Ttulo4"/>
       </w:pPr>
-      <w:bookmarkStart w:id="34" w:name="_Toc379540464"/>
-      <w:r>
-        <w:t>Objetivo General</w:t>
-      </w:r>
-      <w:bookmarkEnd w:id="34"/>
-    </w:p>
-    <w:p>
-      <w:pPr>
-        <w:ind w:left="2552"/>
-      </w:pPr>
-      <w:r>
-        <w:rPr>
-          <w:highlight w:val="yellow"/>
-        </w:rPr>
-        <w:t>Engloba el problema a ser abordado por la investigación y se redacta anteponiendo a la oración un verbo que indica una acción observable: “Explicar, Demostrar,  Elaborar, Determinar, Establecer, Mejorar, Proponer, entre otros.</w:t>
-      </w:r>
-    </w:p>
-    <w:p>
-      <w:pPr>
-        <w:ind w:left="2552"/>
-      </w:pPr>
-      <w:r>
-        <w:t>El objetivo del presente proyecto es analizar, diseñar y d</w:t>
-      </w:r>
-      <w:r>
-        <w:t xml:space="preserve">esarrollar un sistema </w:t>
-      </w:r>
-      <w:r>
-        <w:t xml:space="preserve">web </w:t>
-      </w:r>
-      <w:r>
-        <w:t>que</w:t>
-      </w:r>
-      <w:r>
-        <w:t xml:space="preserve"> permita gestionar</w:t>
-      </w:r>
-      <w:r>
-        <w:t xml:space="preserve"> los procesos</w:t>
-      </w:r>
-      <w:r>
-        <w:t xml:space="preserve"> de trazabilidad </w:t>
-      </w:r>
-      <w:r>
-        <w:t>de un</w:t>
-      </w:r>
-      <w:r>
-        <w:t xml:space="preserve"> producto</w:t>
-      </w:r>
-      <w:r>
-        <w:t xml:space="preserve"> </w:t>
-      </w:r>
-      <w:r>
-        <w:t>en planta para</w:t>
-      </w:r>
-      <w:r>
-        <w:t xml:space="preserve"> una empresa agroexportadora.</w:t>
-      </w:r>
-      <w:r>
-        <w:t xml:space="preserve"> </w:t>
-      </w:r>
-    </w:p>
-    <w:p>
-      <w:pPr>
-        <w:ind w:left="2552"/>
-      </w:pPr>
-    </w:p>
-    <w:p>
-      <w:pPr>
-        <w:pStyle w:val="Ttulo4"/>
-      </w:pPr>
-      <w:bookmarkStart w:id="35" w:name="_Toc379540465"/>
+      <w:bookmarkStart w:id="36" w:name="_Toc379540465"/>
       <w:r>
         <w:t>Objetivos Específicos</w:t>
       </w:r>
-      <w:bookmarkEnd w:id="35"/>
+      <w:bookmarkEnd w:id="36"/>
     </w:p>
     <w:p>
       <w:pPr>
@@ -6859,13 +6992,23 @@
         </w:rPr>
         <w:t xml:space="preserve">la metodología </w:t>
       </w:r>
+      <w:proofErr w:type="spellStart"/>
       <w:r>
         <w:rPr>
           <w:rFonts w:ascii="Arial" w:hAnsi="Arial" w:cs="Arial"/>
           <w:sz w:val="22"/>
           <w:szCs w:val="22"/>
         </w:rPr>
-        <w:t xml:space="preserve">Scrum </w:t>
+        <w:t>Scrum</w:t>
+      </w:r>
+      <w:proofErr w:type="spellEnd"/>
+      <w:r>
+        <w:rPr>
+          <w:rFonts w:ascii="Arial" w:hAnsi="Arial" w:cs="Arial"/>
+          <w:sz w:val="22"/>
+          <w:szCs w:val="22"/>
+        </w:rPr>
+        <w:t xml:space="preserve"> </w:t>
       </w:r>
       <w:r>
         <w:rPr>
@@ -6909,6 +7052,7 @@
           <w:sz w:val="22"/>
           <w:szCs w:val="22"/>
         </w:rPr>
+        <w:lastRenderedPageBreak/>
         <w:t>Diseña</w:t>
       </w:r>
       <w:r>
@@ -7063,22 +7207,21 @@
       <w:pPr>
         <w:pStyle w:val="Ttulo2"/>
       </w:pPr>
-      <w:bookmarkStart w:id="36" w:name="_Toc379540466"/>
-      <w:r>
-        <w:lastRenderedPageBreak/>
+      <w:bookmarkStart w:id="37" w:name="_Toc379540466"/>
+      <w:r>
         <w:t>Marco Teórico</w:t>
       </w:r>
-      <w:bookmarkEnd w:id="36"/>
+      <w:bookmarkEnd w:id="37"/>
     </w:p>
     <w:p>
       <w:pPr>
         <w:pStyle w:val="Ttulo3"/>
       </w:pPr>
-      <w:bookmarkStart w:id="37" w:name="_Toc379540467"/>
+      <w:bookmarkStart w:id="38" w:name="_Toc379540467"/>
       <w:r>
         <w:t>Antecedentes</w:t>
       </w:r>
-      <w:bookmarkEnd w:id="37"/>
+      <w:bookmarkEnd w:id="38"/>
     </w:p>
     <w:p>
       <w:pPr>
@@ -7415,6 +7558,7 @@
           <w:szCs w:val="22"/>
           <w:lang w:val="es-ES_tradnl"/>
         </w:rPr>
+        <w:lastRenderedPageBreak/>
         <w:t>Definición de los recursos utilizados en cada operación: materia prima, equipos y personal involucrado.</w:t>
       </w:r>
     </w:p>
@@ -7602,7 +7746,6 @@
           <w:szCs w:val="22"/>
           <w:lang w:val="es-ES_tradnl"/>
         </w:rPr>
-        <w:lastRenderedPageBreak/>
         <w:t>Recolección de datos en cuanto a los procesos definidos por el usuario.</w:t>
       </w:r>
     </w:p>
@@ -7662,11 +7805,11 @@
       <w:pPr>
         <w:pStyle w:val="Ttulo3"/>
       </w:pPr>
-      <w:bookmarkStart w:id="38" w:name="_Toc379540468"/>
+      <w:bookmarkStart w:id="39" w:name="_Toc379540468"/>
       <w:r>
         <w:t>Bases Teóricas</w:t>
       </w:r>
-      <w:bookmarkEnd w:id="38"/>
+      <w:bookmarkEnd w:id="39"/>
     </w:p>
     <w:p>
       <w:pPr>
@@ -7726,6 +7869,7 @@
           <w:i w:val="0"/>
           <w:lang w:val="es-ES_tradnl"/>
         </w:rPr>
+        <w:lastRenderedPageBreak/>
         <w:t>Traza</w:t>
       </w:r>
       <w:r>
@@ -7839,8 +7983,20 @@
           <w:szCs w:val="22"/>
           <w:lang w:val="es-ES_tradnl"/>
         </w:rPr>
-        <w:t>Pre-Packing</w:t>
-      </w:r>
+        <w:t>Pre-</w:t>
+      </w:r>
+      <w:proofErr w:type="spellStart"/>
+      <w:r>
+        <w:rPr>
+          <w:rFonts w:ascii="Arial" w:hAnsi="Arial" w:cs="Arial"/>
+          <w:b/>
+          <w:sz w:val="22"/>
+          <w:szCs w:val="22"/>
+          <w:lang w:val="es-ES_tradnl"/>
+        </w:rPr>
+        <w:t>Packing</w:t>
+      </w:r>
+      <w:proofErr w:type="spellEnd"/>
     </w:p>
     <w:p>
       <w:pPr>
@@ -7855,7 +8011,6 @@
           <w:szCs w:val="22"/>
           <w:lang w:val="es-ES_tradnl"/>
         </w:rPr>
-        <w:lastRenderedPageBreak/>
         <w:t xml:space="preserve">En este proceso </w:t>
       </w:r>
       <w:r>
@@ -7863,7 +8018,23 @@
           <w:szCs w:val="22"/>
           <w:lang w:val="es-ES_tradnl"/>
         </w:rPr>
-        <w:t>se recepcionan las jabas cosechadas para su pesaje, clasificación por calibre, forma y color del racimo.</w:t>
+        <w:t xml:space="preserve">se </w:t>
+      </w:r>
+      <w:proofErr w:type="spellStart"/>
+      <w:r>
+        <w:rPr>
+          <w:szCs w:val="22"/>
+          <w:lang w:val="es-ES_tradnl"/>
+        </w:rPr>
+        <w:t>recepcionan</w:t>
+      </w:r>
+      <w:proofErr w:type="spellEnd"/>
+      <w:r>
+        <w:rPr>
+          <w:szCs w:val="22"/>
+          <w:lang w:val="es-ES_tradnl"/>
+        </w:rPr>
+        <w:t xml:space="preserve"> las jabas cosechadas para su pesaje, clasificación por calibre, forma y color del racimo.</w:t>
       </w:r>
       <w:r>
         <w:rPr>
@@ -7907,6 +8078,7 @@
           <w:szCs w:val="22"/>
           <w:lang w:eastAsia="es-PE"/>
         </w:rPr>
+        <w:lastRenderedPageBreak/>
         <w:drawing>
           <wp:inline distT="0" distB="0" distL="0" distR="0" wp14:anchorId="0FEDD702" wp14:editId="325E31E8">
             <wp:extent cx="3162300" cy="4509440"/>
@@ -8048,7 +8220,15 @@
           <w:szCs w:val="22"/>
           <w:lang w:val="es-ES_tradnl"/>
         </w:rPr>
-        <w:t>En este proceso se recepci</w:t>
+        <w:t xml:space="preserve">En este proceso se </w:t>
+      </w:r>
+      <w:proofErr w:type="spellStart"/>
+      <w:r>
+        <w:rPr>
+          <w:szCs w:val="22"/>
+          <w:lang w:val="es-ES_tradnl"/>
+        </w:rPr>
+        <w:t>recepci</w:t>
       </w:r>
       <w:r>
         <w:rPr>
@@ -8057,6 +8237,7 @@
         </w:rPr>
         <w:t>onan</w:t>
       </w:r>
+      <w:proofErr w:type="spellEnd"/>
       <w:r>
         <w:rPr>
           <w:szCs w:val="22"/>
@@ -8111,7 +8292,6 @@
           <w:szCs w:val="22"/>
           <w:lang w:val="es-ES_tradnl"/>
         </w:rPr>
-        <w:lastRenderedPageBreak/>
         <w:t>Este</w:t>
       </w:r>
       <w:r>
@@ -8224,7 +8404,15 @@
           <w:szCs w:val="22"/>
           <w:lang w:val="es-ES_tradnl"/>
         </w:rPr>
-        <w:t>código de empaque designado correlativamente a cada una de ellas en el formato o talonario que viene con cada caja seleccionada.</w:t>
+        <w:t xml:space="preserve">código de empaque designado </w:t>
+      </w:r>
+      <w:r>
+        <w:rPr>
+          <w:szCs w:val="22"/>
+          <w:lang w:val="es-ES_tradnl"/>
+        </w:rPr>
+        <w:lastRenderedPageBreak/>
+        <w:t>correlativamente a cada una de ellas en el formato o talonario que viene con cada caja seleccionada.</w:t>
       </w:r>
     </w:p>
     <w:p>
@@ -8242,6 +8430,7 @@
           <w:lang w:val="es-ES_tradnl"/>
         </w:rPr>
       </w:pPr>
+      <w:proofErr w:type="spellStart"/>
       <w:r>
         <w:rPr>
           <w:rFonts w:ascii="Arial" w:hAnsi="Arial" w:cs="Arial"/>
@@ -8272,6 +8461,7 @@
         </w:rPr>
         <w:t>letizado</w:t>
       </w:r>
+      <w:proofErr w:type="spellEnd"/>
     </w:p>
     <w:p>
       <w:pPr>
@@ -8392,7 +8582,39 @@
           <w:szCs w:val="22"/>
           <w:lang w:val="es-ES_tradnl"/>
         </w:rPr>
-        <w:t xml:space="preserve">En este proceso los encargados de despachar los contenedores deben leer cada uno de los pallets para así no perder ningún punto de trazabilidad del producto procesado. El packing list se genera automáticamente al término del proceso de lectura de los pallets durante el embarque.  </w:t>
+        <w:t xml:space="preserve">En este proceso los encargados de despachar los contenedores deben leer cada uno de los pallets para así no perder ningún punto de trazabilidad del producto procesado. El </w:t>
+      </w:r>
+      <w:proofErr w:type="spellStart"/>
+      <w:r>
+        <w:rPr>
+          <w:szCs w:val="22"/>
+          <w:lang w:val="es-ES_tradnl"/>
+        </w:rPr>
+        <w:t>packing</w:t>
+      </w:r>
+      <w:proofErr w:type="spellEnd"/>
+      <w:r>
+        <w:rPr>
+          <w:szCs w:val="22"/>
+          <w:lang w:val="es-ES_tradnl"/>
+        </w:rPr>
+        <w:t xml:space="preserve"> </w:t>
+      </w:r>
+      <w:proofErr w:type="spellStart"/>
+      <w:r>
+        <w:rPr>
+          <w:szCs w:val="22"/>
+          <w:lang w:val="es-ES_tradnl"/>
+        </w:rPr>
+        <w:t>list</w:t>
+      </w:r>
+      <w:proofErr w:type="spellEnd"/>
+      <w:r>
+        <w:rPr>
+          <w:szCs w:val="22"/>
+          <w:lang w:val="es-ES_tradnl"/>
+        </w:rPr>
+        <w:t xml:space="preserve"> se genera automáticamente al término del proceso de lectura de los pallets durante el embarque.  </w:t>
       </w:r>
     </w:p>
     <w:p>
@@ -8419,6 +8641,7 @@
         </w:rPr>
         <w:t xml:space="preserve">2.2.2.2. </w:t>
       </w:r>
+      <w:proofErr w:type="spellStart"/>
       <w:r>
         <w:rPr>
           <w:b/>
@@ -8426,6 +8649,7 @@
         </w:rPr>
         <w:t>Scrum</w:t>
       </w:r>
+      <w:proofErr w:type="spellEnd"/>
     </w:p>
     <w:p>
       <w:pPr>
@@ -8434,11 +8658,19 @@
           <w:lang w:val="es-ES_tradnl"/>
         </w:rPr>
       </w:pPr>
-      <w:r>
-        <w:rPr>
-          <w:lang w:val="es-ES_tradnl"/>
-        </w:rPr>
-        <w:t xml:space="preserve">Scrum es un modelo de desarrollo </w:t>
+      <w:proofErr w:type="spellStart"/>
+      <w:r>
+        <w:rPr>
+          <w:lang w:val="es-ES_tradnl"/>
+        </w:rPr>
+        <w:t>Scrum</w:t>
+      </w:r>
+      <w:proofErr w:type="spellEnd"/>
+      <w:r>
+        <w:rPr>
+          <w:lang w:val="es-ES_tradnl"/>
+        </w:rPr>
+        <w:t xml:space="preserve"> es un modelo de desarrollo </w:t>
       </w:r>
       <w:r>
         <w:rPr>
@@ -8543,7 +8775,6 @@
           <w:szCs w:val="22"/>
           <w:lang w:val="es-ES_tradnl"/>
         </w:rPr>
-        <w:lastRenderedPageBreak/>
         <w:t>Solapamiento de las diferentes fases del desarrollo, en lugar de realizar una tras otra en un ciclo secuencial o de cascada.</w:t>
       </w:r>
     </w:p>
@@ -8562,7 +8793,25 @@
           <w:szCs w:val="22"/>
           <w:lang w:val="es-ES_tradnl"/>
         </w:rPr>
-        <w:t>El marco de Scrum es formado por:</w:t>
+        <w:t xml:space="preserve">El marco de </w:t>
+      </w:r>
+      <w:proofErr w:type="spellStart"/>
+      <w:r>
+        <w:rPr>
+          <w:rFonts w:cs="Arial"/>
+          <w:szCs w:val="22"/>
+          <w:lang w:val="es-ES_tradnl"/>
+        </w:rPr>
+        <w:t>Scrum</w:t>
+      </w:r>
+      <w:proofErr w:type="spellEnd"/>
+      <w:r>
+        <w:rPr>
+          <w:rFonts w:cs="Arial"/>
+          <w:szCs w:val="22"/>
+          <w:lang w:val="es-ES_tradnl"/>
+        </w:rPr>
+        <w:t xml:space="preserve"> es formado por:</w:t>
       </w:r>
     </w:p>
     <w:p>
@@ -8616,8 +8865,9 @@
           <w:szCs w:val="22"/>
           <w:lang w:val="es-ES_tradnl"/>
         </w:rPr>
-        <w:t>El equipo S</w:t>
-      </w:r>
+        <w:t xml:space="preserve">El equipo </w:t>
+      </w:r>
+      <w:proofErr w:type="spellStart"/>
       <w:r>
         <w:rPr>
           <w:rFonts w:ascii="Arial" w:hAnsi="Arial" w:cs="Arial"/>
@@ -8626,8 +8876,19 @@
           <w:szCs w:val="22"/>
           <w:lang w:val="es-ES_tradnl"/>
         </w:rPr>
+        <w:t>S</w:t>
+      </w:r>
+      <w:r>
+        <w:rPr>
+          <w:rFonts w:ascii="Arial" w:hAnsi="Arial" w:cs="Arial"/>
+          <w:b/>
+          <w:sz w:val="22"/>
+          <w:szCs w:val="22"/>
+          <w:lang w:val="es-ES_tradnl"/>
+        </w:rPr>
         <w:t>crum</w:t>
       </w:r>
+      <w:proofErr w:type="spellEnd"/>
     </w:p>
     <w:p>
       <w:pPr>
@@ -8697,6 +8958,7 @@
           <w:szCs w:val="22"/>
           <w:lang w:val="es-ES_tradnl"/>
         </w:rPr>
+        <w:lastRenderedPageBreak/>
         <w:t>E</w:t>
       </w:r>
       <w:r>
@@ -8740,7 +9002,29 @@
           <w:szCs w:val="22"/>
           <w:lang w:val="es-ES_tradnl"/>
         </w:rPr>
-        <w:t>El Scrum Master</w:t>
+        <w:t xml:space="preserve">El </w:t>
+      </w:r>
+      <w:proofErr w:type="spellStart"/>
+      <w:r>
+        <w:rPr>
+          <w:rFonts w:ascii="Arial" w:hAnsi="Arial" w:cs="Arial"/>
+          <w:b/>
+          <w:sz w:val="22"/>
+          <w:szCs w:val="22"/>
+          <w:lang w:val="es-ES_tradnl"/>
+        </w:rPr>
+        <w:t>Scrum</w:t>
+      </w:r>
+      <w:proofErr w:type="spellEnd"/>
+      <w:r>
+        <w:rPr>
+          <w:rFonts w:ascii="Arial" w:hAnsi="Arial" w:cs="Arial"/>
+          <w:b/>
+          <w:sz w:val="22"/>
+          <w:szCs w:val="22"/>
+          <w:lang w:val="es-ES_tradnl"/>
+        </w:rPr>
+        <w:t xml:space="preserve"> Master</w:t>
       </w:r>
     </w:p>
     <w:p>
@@ -9166,6 +9450,7 @@
           <w:lang w:val="es-ES_tradnl"/>
         </w:rPr>
       </w:pPr>
+      <w:proofErr w:type="spellStart"/>
       <w:r>
         <w:rPr>
           <w:rFonts w:ascii="Arial" w:hAnsi="Arial" w:cs="Arial"/>
@@ -9174,7 +9459,18 @@
           <w:szCs w:val="22"/>
           <w:lang w:val="es-ES_tradnl"/>
         </w:rPr>
-        <w:t>Scrum diario</w:t>
+        <w:t>Scrum</w:t>
+      </w:r>
+      <w:proofErr w:type="spellEnd"/>
+      <w:r>
+        <w:rPr>
+          <w:rFonts w:ascii="Arial" w:hAnsi="Arial" w:cs="Arial"/>
+          <w:b/>
+          <w:sz w:val="22"/>
+          <w:szCs w:val="22"/>
+          <w:lang w:val="es-ES_tradnl"/>
+        </w:rPr>
+        <w:t xml:space="preserve"> diario</w:t>
       </w:r>
     </w:p>
     <w:p>
@@ -9208,16 +9504,7 @@
           <w:szCs w:val="22"/>
           <w:lang w:val="es-ES_tradnl"/>
         </w:rPr>
-        <w:t xml:space="preserve"> el trabajo realizado el día </w:t>
-      </w:r>
-      <w:r>
-        <w:rPr>
-          <w:rFonts w:cs="Arial"/>
-          <w:szCs w:val="22"/>
-          <w:lang w:val="es-ES_tradnl"/>
-        </w:rPr>
-        <w:lastRenderedPageBreak/>
-        <w:t>anterior, el que tiene previsto realizar y cosas que puede necesitar o impedimentos que deben eliminarse para poder realizar el trabajo.</w:t>
+        <w:t xml:space="preserve"> el trabajo realizado el día anterior, el que tiene previsto realizar y cosas que puede necesitar o impedimentos que deben eliminarse para poder realizar el trabajo.</w:t>
       </w:r>
     </w:p>
     <w:p>
@@ -9323,6 +9610,7 @@
           <w:szCs w:val="22"/>
           <w:lang w:val="es-ES_tradnl"/>
         </w:rPr>
+        <w:lastRenderedPageBreak/>
         <w:t>R</w:t>
       </w:r>
       <w:r>
@@ -9371,11 +9659,11 @@
       <w:pPr>
         <w:pStyle w:val="Ttulo3"/>
       </w:pPr>
-      <w:bookmarkStart w:id="39" w:name="_Toc379540469"/>
+      <w:bookmarkStart w:id="40" w:name="_Toc379540469"/>
       <w:r>
         <w:t>Definición de términos básicos</w:t>
       </w:r>
-      <w:bookmarkEnd w:id="39"/>
+      <w:bookmarkEnd w:id="40"/>
     </w:p>
     <w:p>
       <w:pPr>
@@ -9404,24 +9692,24 @@
       <w:pPr>
         <w:pStyle w:val="Ttulo2"/>
       </w:pPr>
-      <w:bookmarkStart w:id="40" w:name="_Toc379540470"/>
+      <w:bookmarkStart w:id="41" w:name="_Toc379540470"/>
       <w:r>
         <w:t>Hipótesis</w:t>
       </w:r>
-      <w:bookmarkEnd w:id="40"/>
+      <w:bookmarkEnd w:id="41"/>
     </w:p>
     <w:p>
       <w:pPr>
         <w:pStyle w:val="Ttulo3"/>
       </w:pPr>
-      <w:bookmarkStart w:id="41" w:name="_Toc379540471"/>
+      <w:bookmarkStart w:id="42" w:name="_Toc379540471"/>
       <w:r>
         <w:t>Planteamiento de la hi</w:t>
       </w:r>
       <w:r>
         <w:t>pótesis</w:t>
       </w:r>
-      <w:bookmarkEnd w:id="41"/>
+      <w:bookmarkEnd w:id="42"/>
     </w:p>
     <w:p>
       <w:pPr>
@@ -9434,7 +9722,21 @@
         <w:rPr>
           <w:lang w:val="es-ES_tradnl"/>
         </w:rPr>
-        <w:t>Es la alternativa que el investigador propone como solución al problema de investigación. Debe ser explícita, unívoca, coherente, demostrable y formalmente lógica. En algunos casos la hipótesis se puede subdividir en sub hipótesis.</w:t>
+        <w:t xml:space="preserve">Es la alternativa que el investigador propone como solución al problema de investigación. Debe ser explícita, unívoca, coherente, demostrable y formalmente lógica. En algunos casos la hipótesis se puede subdividir en </w:t>
+      </w:r>
+      <w:proofErr w:type="spellStart"/>
+      <w:r>
+        <w:rPr>
+          <w:lang w:val="es-ES_tradnl"/>
+        </w:rPr>
+        <w:t>sub</w:t>
+      </w:r>
+      <w:proofErr w:type="spellEnd"/>
+      <w:r>
+        <w:rPr>
+          <w:lang w:val="es-ES_tradnl"/>
+        </w:rPr>
+        <w:t xml:space="preserve"> hipótesis.</w:t>
       </w:r>
     </w:p>
     <w:p>
@@ -9449,11 +9751,11 @@
       <w:pPr>
         <w:pStyle w:val="Ttulo3"/>
       </w:pPr>
-      <w:bookmarkStart w:id="42" w:name="_Toc379540472"/>
+      <w:bookmarkStart w:id="43" w:name="_Toc379540472"/>
       <w:r>
         <w:t>Variables</w:t>
       </w:r>
-      <w:bookmarkEnd w:id="42"/>
+      <w:bookmarkEnd w:id="43"/>
     </w:p>
     <w:p>
       <w:pPr>
@@ -9481,12 +9783,16 @@
       <w:pPr>
         <w:pStyle w:val="Ttulo3"/>
       </w:pPr>
-      <w:bookmarkStart w:id="43" w:name="_Toc379540473"/>
-      <w:r>
-        <w:lastRenderedPageBreak/>
-        <w:t>Operacionalización de variables</w:t>
-      </w:r>
-      <w:bookmarkEnd w:id="43"/>
+      <w:bookmarkStart w:id="44" w:name="_Toc379540473"/>
+      <w:proofErr w:type="spellStart"/>
+      <w:r>
+        <w:t>Operacionalización</w:t>
+      </w:r>
+      <w:proofErr w:type="spellEnd"/>
+      <w:r>
+        <w:t xml:space="preserve"> de variables</w:t>
+      </w:r>
+      <w:bookmarkEnd w:id="44"/>
     </w:p>
     <w:p>
       <w:pPr>
@@ -9646,7 +9952,14 @@
               <w:rPr>
                 <w:sz w:val="18"/>
               </w:rPr>
-              <w:t>Variable Independiente</w:t>
+              <w:t xml:space="preserve">Variable </w:t>
+            </w:r>
+            <w:r>
+              <w:rPr>
+                <w:sz w:val="18"/>
+              </w:rPr>
+              <w:lastRenderedPageBreak/>
+              <w:t>Independiente</w:t>
             </w:r>
           </w:p>
         </w:tc>
@@ -9706,6 +10019,7 @@
               <w:rPr>
                 <w:sz w:val="18"/>
               </w:rPr>
+              <w:lastRenderedPageBreak/>
               <w:t>Variable Dependiente</w:t>
             </w:r>
           </w:p>
@@ -9841,7 +10155,21 @@
         <w:rPr>
           <w:color w:val="000000" w:themeColor="text1"/>
         </w:rPr>
-        <w:t>: Cuadro detallado de la Operacionalización de las Variables.</w:t>
+        <w:t xml:space="preserve">: Cuadro detallado de la </w:t>
+      </w:r>
+      <w:proofErr w:type="spellStart"/>
+      <w:r>
+        <w:rPr>
+          <w:color w:val="000000" w:themeColor="text1"/>
+        </w:rPr>
+        <w:t>Operacionalización</w:t>
+      </w:r>
+      <w:proofErr w:type="spellEnd"/>
+      <w:r>
+        <w:rPr>
+          <w:color w:val="000000" w:themeColor="text1"/>
+        </w:rPr>
+        <w:t xml:space="preserve"> de las Variables.</w:t>
       </w:r>
     </w:p>
     <w:p>
@@ -11023,7 +11351,7 @@
                 <w:sz w:val="18"/>
                 <w:szCs w:val="18"/>
               </w:rPr>
-              <w:t xml:space="preserve">Lugar en la percepción mental que posee un </w:t>
+              <w:t xml:space="preserve">Lugar en la percepción mental que posee un cliente o consumidor de una al compararlo con otros productos o marcas de la competencia. Su conocimiento permite elaborar estrategias para diferenciar el producto y asociarlo con los atributos esperados por el </w:t>
             </w:r>
             <w:r>
               <w:rPr>
@@ -11032,7 +11360,7 @@
                 <w:szCs w:val="18"/>
               </w:rPr>
               <w:lastRenderedPageBreak/>
-              <w:t>cliente o consumidor de una al compararlo con otros productos o marcas de la competencia. Su conocimiento permite elaborar estrategias para diferenciar el producto y asociarlo con los atributos esperados por el cliente.</w:t>
+              <w:t>cliente.</w:t>
             </w:r>
           </w:p>
         </w:tc>
@@ -11135,16 +11463,7 @@
                 <w:sz w:val="18"/>
                 <w:szCs w:val="18"/>
               </w:rPr>
-              <w:t xml:space="preserve">Tipos de </w:t>
-            </w:r>
-            <w:r>
-              <w:rPr>
-                <w:rFonts w:cs="Arial"/>
-                <w:sz w:val="18"/>
-                <w:szCs w:val="18"/>
-              </w:rPr>
-              <w:lastRenderedPageBreak/>
-              <w:t>posicionamiento</w:t>
+              <w:t>Tipos de posicionamiento</w:t>
             </w:r>
           </w:p>
         </w:tc>
@@ -11166,7 +11485,6 @@
                 <w:sz w:val="18"/>
                 <w:szCs w:val="18"/>
               </w:rPr>
-              <w:lastRenderedPageBreak/>
               <w:t>% por Atributo</w:t>
             </w:r>
           </w:p>
@@ -11400,8 +11718,18 @@
                 <w:sz w:val="18"/>
                 <w:szCs w:val="18"/>
               </w:rPr>
-              <w:t>Percepción de lovemark</w:t>
+              <w:t xml:space="preserve">Percepción de </w:t>
             </w:r>
+            <w:proofErr w:type="spellStart"/>
+            <w:r>
+              <w:rPr>
+                <w:rFonts w:cs="Arial"/>
+                <w:sz w:val="18"/>
+                <w:szCs w:val="18"/>
+              </w:rPr>
+              <w:t>lovemark</w:t>
+            </w:r>
+            <w:proofErr w:type="spellEnd"/>
           </w:p>
         </w:tc>
       </w:tr>
@@ -11855,13 +12183,41 @@
                 <w:szCs w:val="18"/>
               </w:rPr>
             </w:pPr>
+            <w:proofErr w:type="spellStart"/>
             <w:r>
               <w:rPr>
                 <w:rFonts w:cs="Arial"/>
                 <w:sz w:val="18"/>
                 <w:szCs w:val="18"/>
               </w:rPr>
-              <w:t>Caracterís-ticas comunica-cionales visuales y textuales de las portadas del diario satélite</w:t>
+              <w:t>Caracterís</w:t>
+            </w:r>
+            <w:proofErr w:type="spellEnd"/>
+            <w:r>
+              <w:rPr>
+                <w:rFonts w:cs="Arial"/>
+                <w:sz w:val="18"/>
+                <w:szCs w:val="18"/>
+              </w:rPr>
+              <w:t>-ticas comunica-</w:t>
+            </w:r>
+            <w:proofErr w:type="spellStart"/>
+            <w:r>
+              <w:rPr>
+                <w:rFonts w:cs="Arial"/>
+                <w:sz w:val="18"/>
+                <w:szCs w:val="18"/>
+              </w:rPr>
+              <w:t>cionales</w:t>
+            </w:r>
+            <w:proofErr w:type="spellEnd"/>
+            <w:r>
+              <w:rPr>
+                <w:rFonts w:cs="Arial"/>
+                <w:sz w:val="18"/>
+                <w:szCs w:val="18"/>
+              </w:rPr>
+              <w:t xml:space="preserve"> visuales y textuales de las portadas del diario satélite</w:t>
             </w:r>
           </w:p>
         </w:tc>
@@ -13364,7 +13720,6 @@
                 <w:sz w:val="18"/>
                 <w:szCs w:val="18"/>
               </w:rPr>
-              <w:lastRenderedPageBreak/>
               <w:t>Estilos de afrontamiento</w:t>
             </w:r>
           </w:p>
@@ -13391,7 +13746,52 @@
                 <w:sz w:val="18"/>
                 <w:szCs w:val="18"/>
               </w:rPr>
-              <w:t xml:space="preserve">Respuestas cognitivas, emocionales y conductuales estables que se ponen en marcha ante una situación, evaluada por la persona como amenazante o desbordante de los recursos, con la intención de manejarla (Lazarus y Folkman, 1986). Los mismos se categorizan de la siguiente forma: </w:t>
+              <w:t xml:space="preserve">Respuestas cognitivas, emocionales y conductuales estables que se ponen en marcha ante una situación, evaluada por la persona como amenazante o desbordante de los recursos, con la intención de </w:t>
+            </w:r>
+            <w:r>
+              <w:rPr>
+                <w:rFonts w:cs="Arial"/>
+                <w:sz w:val="18"/>
+                <w:szCs w:val="18"/>
+              </w:rPr>
+              <w:lastRenderedPageBreak/>
+              <w:t>manejarla (</w:t>
+            </w:r>
+            <w:proofErr w:type="spellStart"/>
+            <w:r>
+              <w:rPr>
+                <w:rFonts w:cs="Arial"/>
+                <w:sz w:val="18"/>
+                <w:szCs w:val="18"/>
+              </w:rPr>
+              <w:t>Lazarus</w:t>
+            </w:r>
+            <w:proofErr w:type="spellEnd"/>
+            <w:r>
+              <w:rPr>
+                <w:rFonts w:cs="Arial"/>
+                <w:sz w:val="18"/>
+                <w:szCs w:val="18"/>
+              </w:rPr>
+              <w:t xml:space="preserve"> y </w:t>
+            </w:r>
+            <w:proofErr w:type="spellStart"/>
+            <w:r>
+              <w:rPr>
+                <w:rFonts w:cs="Arial"/>
+                <w:sz w:val="18"/>
+                <w:szCs w:val="18"/>
+              </w:rPr>
+              <w:t>Folkman</w:t>
+            </w:r>
+            <w:proofErr w:type="spellEnd"/>
+            <w:r>
+              <w:rPr>
+                <w:rFonts w:cs="Arial"/>
+                <w:sz w:val="18"/>
+                <w:szCs w:val="18"/>
+              </w:rPr>
+              <w:t xml:space="preserve">, 1986). Los mismos se categorizan de la siguiente forma: </w:t>
             </w:r>
             <w:r>
               <w:rPr>
@@ -13463,16 +13863,7 @@
                 <w:sz w:val="18"/>
                 <w:szCs w:val="18"/>
               </w:rPr>
-              <w:t xml:space="preserve">Emocional (intentar poner la situación en perspectiva y no </w:t>
-            </w:r>
-            <w:r>
-              <w:rPr>
-                <w:rFonts w:cs="Arial"/>
-                <w:sz w:val="18"/>
-                <w:szCs w:val="18"/>
-              </w:rPr>
-              <w:lastRenderedPageBreak/>
-              <w:t>involucrarse afectivamente) (Roger y cols., 1993).</w:t>
+              <w:t>Emocional (intentar poner la situación en perspectiva y no involucrarse afectivamente) (Roger y cols., 1993).</w:t>
             </w:r>
           </w:p>
         </w:tc>
@@ -13501,6 +13892,7 @@
               <w:lastRenderedPageBreak/>
               <w:t xml:space="preserve">Puntuaciones obtenidas en la escala </w:t>
             </w:r>
+            <w:proofErr w:type="spellStart"/>
             <w:r>
               <w:rPr>
                 <w:rFonts w:cs="Arial"/>
@@ -13509,7 +13901,40 @@
                 <w:sz w:val="18"/>
                 <w:szCs w:val="18"/>
               </w:rPr>
-              <w:t xml:space="preserve">Coping Style Questionnarie </w:t>
+              <w:t>Coping</w:t>
+            </w:r>
+            <w:proofErr w:type="spellEnd"/>
+            <w:r>
+              <w:rPr>
+                <w:rFonts w:cs="Arial"/>
+                <w:i/>
+                <w:iCs/>
+                <w:sz w:val="18"/>
+                <w:szCs w:val="18"/>
+              </w:rPr>
+              <w:t xml:space="preserve"> Style </w:t>
+            </w:r>
+            <w:proofErr w:type="spellStart"/>
+            <w:r>
+              <w:rPr>
+                <w:rFonts w:cs="Arial"/>
+                <w:i/>
+                <w:iCs/>
+                <w:sz w:val="18"/>
+                <w:szCs w:val="18"/>
+              </w:rPr>
+              <w:t>Questionnarie</w:t>
+            </w:r>
+            <w:proofErr w:type="spellEnd"/>
+            <w:r>
+              <w:rPr>
+                <w:rFonts w:cs="Arial"/>
+                <w:i/>
+                <w:iCs/>
+                <w:sz w:val="18"/>
+                <w:szCs w:val="18"/>
+              </w:rPr>
+              <w:t xml:space="preserve"> </w:t>
             </w:r>
             <w:r>
               <w:rPr>
@@ -13552,7 +13977,7 @@
                 <w:sz w:val="18"/>
                 <w:szCs w:val="18"/>
               </w:rPr>
-              <w:t xml:space="preserve">de Roger y cols. (1993) de 40 ítems que describen manifestaciones conductuales, cognitivas y emocionales, respecto a los cuales las personas deben indicar la frecuencia con la que reaccionan de esa manera cuando las situaciones le molestan, en un rango que va desde 1 Nunca hasta 4 Siempre, que fueron divididos luego  del pilotaje en este estudio </w:t>
+              <w:t xml:space="preserve">de Roger y cols. (1993) de 40 ítems </w:t>
             </w:r>
             <w:r>
               <w:rPr>
@@ -13561,7 +13986,7 @@
                 <w:szCs w:val="18"/>
               </w:rPr>
               <w:lastRenderedPageBreak/>
-              <w:t>en las 4 dimensiones ya nombradas. Siendo los puntajes altos índice de más uso del estilo de afrontamiento específico.</w:t>
+              <w:t>que describen manifestaciones conductuales, cognitivas y emocionales, respecto a los cuales las personas deben indicar la frecuencia con la que reaccionan de esa manera cuando las situaciones le molestan, en un rango que va desde 1 Nunca hasta 4 Siempre, que fueron divididos luego  del pilotaje en este estudio en las 4 dimensiones ya nombradas. Siendo los puntajes altos índice de más uso del estilo de afrontamiento específico.</w:t>
             </w:r>
           </w:p>
         </w:tc>
@@ -13864,7 +14289,16 @@
                 <w:sz w:val="18"/>
                 <w:szCs w:val="18"/>
               </w:rPr>
-              <w:t>Me critiqué por lo ocurrido (18)</w:t>
+              <w:t xml:space="preserve">Me critiqué por lo ocurrido </w:t>
+            </w:r>
+            <w:r>
+              <w:rPr>
+                <w:rFonts w:ascii="Arial" w:hAnsi="Arial" w:cs="Arial"/>
+                <w:sz w:val="18"/>
+                <w:szCs w:val="18"/>
+              </w:rPr>
+              <w:lastRenderedPageBreak/>
+              <w:t>(18)</w:t>
             </w:r>
           </w:p>
           <w:p>
@@ -14176,6 +14610,7 @@
                 <w:szCs w:val="18"/>
               </w:rPr>
             </w:pPr>
+            <w:proofErr w:type="spellStart"/>
             <w:r>
               <w:rPr>
                 <w:rFonts w:cs="Arial"/>
@@ -14198,7 +14633,16 @@
                 <w:sz w:val="18"/>
                 <w:szCs w:val="18"/>
               </w:rPr>
-              <w:t>to desiderativo (PSD)</w:t>
+              <w:t>to</w:t>
+            </w:r>
+            <w:proofErr w:type="spellEnd"/>
+            <w:r>
+              <w:rPr>
+                <w:rFonts w:cs="Arial"/>
+                <w:sz w:val="18"/>
+                <w:szCs w:val="18"/>
+              </w:rPr>
+              <w:t xml:space="preserve"> desiderativo (PSD)</w:t>
             </w:r>
           </w:p>
         </w:tc>
@@ -15152,11 +15596,11 @@
       <w:pPr>
         <w:pStyle w:val="Ttulo2"/>
       </w:pPr>
-      <w:bookmarkStart w:id="44" w:name="_Toc379540474"/>
+      <w:bookmarkStart w:id="45" w:name="_Toc379540474"/>
       <w:r>
         <w:t>Propuesta de aplicación profesional (opcional)</w:t>
       </w:r>
-      <w:bookmarkEnd w:id="44"/>
+      <w:bookmarkEnd w:id="45"/>
     </w:p>
     <w:p>
       <w:pPr>
@@ -15175,21 +15619,21 @@
       <w:pPr>
         <w:pStyle w:val="Ttulo2"/>
       </w:pPr>
-      <w:bookmarkStart w:id="45" w:name="_Toc379540475"/>
+      <w:bookmarkStart w:id="46" w:name="_Toc379540475"/>
       <w:r>
         <w:t>Materiales y métodos</w:t>
       </w:r>
-      <w:bookmarkEnd w:id="45"/>
+      <w:bookmarkEnd w:id="46"/>
     </w:p>
     <w:p>
       <w:pPr>
         <w:pStyle w:val="Ttulo3"/>
       </w:pPr>
-      <w:bookmarkStart w:id="46" w:name="_Toc379540476"/>
+      <w:bookmarkStart w:id="47" w:name="_Toc379540476"/>
       <w:r>
         <w:t>Tipo de diseño de investigación</w:t>
       </w:r>
-      <w:bookmarkEnd w:id="46"/>
+      <w:bookmarkEnd w:id="47"/>
     </w:p>
     <w:p>
       <w:pPr>
@@ -15250,7 +15694,6 @@
           <w:sz w:val="20"/>
           <w:lang w:val="es-ES_tradnl"/>
         </w:rPr>
-        <w:lastRenderedPageBreak/>
         <w:t>Cuasi experimental.</w:t>
       </w:r>
     </w:p>
@@ -15294,13 +15737,41 @@
           <w:lang w:val="es-ES_tradnl"/>
         </w:rPr>
       </w:pPr>
+      <w:proofErr w:type="spellStart"/>
       <w:r>
         <w:rPr>
           <w:rFonts w:ascii="Arial" w:hAnsi="Arial" w:cs="Arial"/>
           <w:sz w:val="20"/>
           <w:lang w:val="es-ES_tradnl"/>
         </w:rPr>
-        <w:t>Transeccional o transversal: Exploratorio / Descriptivo / Correlacional-causal.</w:t>
+        <w:t>Transeccional</w:t>
+      </w:r>
+      <w:proofErr w:type="spellEnd"/>
+      <w:r>
+        <w:rPr>
+          <w:rFonts w:ascii="Arial" w:hAnsi="Arial" w:cs="Arial"/>
+          <w:sz w:val="20"/>
+          <w:lang w:val="es-ES_tradnl"/>
+        </w:rPr>
+        <w:t xml:space="preserve"> o transversal: Exploratorio / Descriptivo / </w:t>
+      </w:r>
+      <w:proofErr w:type="spellStart"/>
+      <w:r>
+        <w:rPr>
+          <w:rFonts w:ascii="Arial" w:hAnsi="Arial" w:cs="Arial"/>
+          <w:sz w:val="20"/>
+          <w:lang w:val="es-ES_tradnl"/>
+        </w:rPr>
+        <w:t>Correlacional</w:t>
+      </w:r>
+      <w:proofErr w:type="spellEnd"/>
+      <w:r>
+        <w:rPr>
+          <w:rFonts w:ascii="Arial" w:hAnsi="Arial" w:cs="Arial"/>
+          <w:sz w:val="20"/>
+          <w:lang w:val="es-ES_tradnl"/>
+        </w:rPr>
+        <w:t>-causal.</w:t>
       </w:r>
     </w:p>
     <w:p>
@@ -15339,21 +15810,22 @@
       <w:pPr>
         <w:pStyle w:val="Ttulo3"/>
       </w:pPr>
-      <w:bookmarkStart w:id="47" w:name="_Toc379540477"/>
-      <w:r>
+      <w:bookmarkStart w:id="48" w:name="_Toc379540477"/>
+      <w:r>
+        <w:lastRenderedPageBreak/>
         <w:t>Material de estudio</w:t>
       </w:r>
-      <w:bookmarkEnd w:id="47"/>
+      <w:bookmarkEnd w:id="48"/>
     </w:p>
     <w:p>
       <w:pPr>
         <w:pStyle w:val="Ttulo4"/>
       </w:pPr>
-      <w:bookmarkStart w:id="48" w:name="_Toc379540478"/>
+      <w:bookmarkStart w:id="49" w:name="_Toc379540478"/>
       <w:r>
         <w:t>Población</w:t>
       </w:r>
-      <w:bookmarkEnd w:id="48"/>
+      <w:bookmarkEnd w:id="49"/>
     </w:p>
     <w:p>
       <w:pPr>
@@ -15402,11 +15874,11 @@
       <w:pPr>
         <w:pStyle w:val="Ttulo4"/>
       </w:pPr>
-      <w:bookmarkStart w:id="49" w:name="_Toc379540479"/>
+      <w:bookmarkStart w:id="50" w:name="_Toc379540479"/>
       <w:r>
         <w:t>Muestra</w:t>
       </w:r>
-      <w:bookmarkEnd w:id="49"/>
+      <w:bookmarkEnd w:id="50"/>
     </w:p>
     <w:p>
       <w:pPr>
@@ -15458,35 +15930,43 @@
       <w:pPr>
         <w:pStyle w:val="Ttulo3"/>
       </w:pPr>
-      <w:bookmarkStart w:id="50" w:name="_Toc379540480"/>
+      <w:bookmarkStart w:id="51" w:name="_Toc379540480"/>
       <w:r>
         <w:t>Técnicas</w:t>
       </w:r>
       <w:r>
         <w:t>, procedimientos e instrumentos</w:t>
       </w:r>
-      <w:bookmarkEnd w:id="50"/>
+      <w:bookmarkEnd w:id="51"/>
     </w:p>
     <w:p>
       <w:pPr>
         <w:ind w:left="1416"/>
       </w:pPr>
       <w:r>
-        <w:t>Las técnicas, procedimientos e instrumentos utilizados para el desarrollo de este proyecto tienen como marco la metodología de desarrollo ágil Scrum.</w:t>
+        <w:t xml:space="preserve">Las técnicas, procedimientos e instrumentos utilizados para el desarrollo de este proyecto tienen como marco la metodología de desarrollo ágil </w:t>
+      </w:r>
+      <w:proofErr w:type="spellStart"/>
+      <w:r>
+        <w:t>Scrum</w:t>
+      </w:r>
+      <w:proofErr w:type="spellEnd"/>
+      <w:r>
+        <w:t>.</w:t>
       </w:r>
     </w:p>
     <w:p>
       <w:pPr>
         <w:pStyle w:val="Ttulo4"/>
       </w:pPr>
-      <w:bookmarkStart w:id="51" w:name="_Toc379540481"/>
+      <w:bookmarkStart w:id="52" w:name="_Toc379540481"/>
       <w:r>
         <w:t xml:space="preserve">De recolección de </w:t>
       </w:r>
       <w:r>
         <w:t>información</w:t>
       </w:r>
-      <w:bookmarkEnd w:id="51"/>
+      <w:bookmarkEnd w:id="52"/>
     </w:p>
     <w:p>
       <w:pPr>
@@ -15496,14 +15976,7 @@
         <w:rPr>
           <w:highlight w:val="yellow"/>
         </w:rPr>
-        <w:t xml:space="preserve">Detalla las técnicas, procedimientos e instrumentos que se utilizarán para recopilar información, de tal modo que se facilite la réplica del estudio. Los instrumentos elaborados por el autor o autores deben describirse y justificarse. Los instrumentos </w:t>
-      </w:r>
-      <w:r>
-        <w:rPr>
-          <w:highlight w:val="yellow"/>
-        </w:rPr>
-        <w:lastRenderedPageBreak/>
-        <w:t>estandarizados deben referenciar la fuente original. Todo instrumento debe haber sido validado antes de su aplicación.</w:t>
+        <w:t>Detalla las técnicas, procedimientos e instrumentos que se utilizarán para recopilar información, de tal modo que se facilite la réplica del estudio. Los instrumentos elaborados por el autor o autores deben describirse y justificarse. Los instrumentos estandarizados deben referenciar la fuente original. Todo instrumento debe haber sido validado antes de su aplicación.</w:t>
       </w:r>
     </w:p>
     <w:p>
@@ -15573,7 +16046,15 @@
           <w:rFonts w:cs="Arial"/>
           <w:szCs w:val="22"/>
         </w:rPr>
-        <w:t>Por medio de visitas a la empresa. Se observaran los procesos de trazabilidad de un producto, esto ayudara a modelar mejor la solución que se está planteando.</w:t>
+        <w:t xml:space="preserve">Por medio de visitas a la empresa. Se observaran los procesos de trazabilidad de un </w:t>
+      </w:r>
+      <w:r>
+        <w:rPr>
+          <w:rFonts w:cs="Arial"/>
+          <w:szCs w:val="22"/>
+        </w:rPr>
+        <w:lastRenderedPageBreak/>
+        <w:t>producto, esto ayudara a modelar mejor la solución que se está planteando.</w:t>
       </w:r>
     </w:p>
     <w:p>
@@ -15639,6 +16120,7 @@
           <w:szCs w:val="22"/>
         </w:rPr>
       </w:pPr>
+      <w:proofErr w:type="spellStart"/>
       <w:r>
         <w:rPr>
           <w:rFonts w:ascii="Arial" w:hAnsi="Arial" w:cs="Arial"/>
@@ -15646,7 +16128,17 @@
           <w:sz w:val="22"/>
           <w:szCs w:val="22"/>
         </w:rPr>
-        <w:t>Scrum Diario</w:t>
+        <w:t>Scrum</w:t>
+      </w:r>
+      <w:proofErr w:type="spellEnd"/>
+      <w:r>
+        <w:rPr>
+          <w:rFonts w:ascii="Arial" w:hAnsi="Arial" w:cs="Arial"/>
+          <w:b/>
+          <w:sz w:val="22"/>
+          <w:szCs w:val="22"/>
+        </w:rPr>
+        <w:t xml:space="preserve"> Diario</w:t>
       </w:r>
     </w:p>
     <w:p>
@@ -15664,8 +16156,6 @@
         </w:rPr>
         <w:t>Cada miembro expone lo que hizo ayer, lo que va a hacer hoy y si tiene o prevé problemas.</w:t>
       </w:r>
-      <w:bookmarkStart w:id="52" w:name="_GoBack"/>
-      <w:bookmarkEnd w:id="52"/>
     </w:p>
     <w:p>
       <w:pPr>
@@ -15800,14 +16290,7 @@
         <w:rPr>
           <w:highlight w:val="yellow"/>
         </w:rPr>
-        <w:t xml:space="preserve">Detalla las técnicas, procedimientos e instrumentos que se utilizarán para procesar y analizar la información, de tal modo que se facilite la réplica del estudio. Los instrumentos elaborados por el autor o autores deben describirse y </w:t>
-      </w:r>
-      <w:r>
-        <w:rPr>
-          <w:highlight w:val="yellow"/>
-        </w:rPr>
-        <w:lastRenderedPageBreak/>
-        <w:t>justificarse. Los instrumentos estandarizados deben referenciar la fuente original. Todo instrumento debe haber sido validado antes de su aplicación.</w:t>
+        <w:t>Detalla las técnicas, procedimientos e instrumentos que se utilizarán para procesar y analizar la información, de tal modo que se facilite la réplica del estudio. Los instrumentos elaborados por el autor o autores deben describirse y justificarse. Los instrumentos estandarizados deben referenciar la fuente original. Todo instrumento debe haber sido validado antes de su aplicación.</w:t>
       </w:r>
     </w:p>
     <w:p>
@@ -15877,7 +16360,24 @@
           <w:rFonts w:cs="Arial"/>
           <w:szCs w:val="22"/>
         </w:rPr>
-        <w:t>Ciclo de desarrollo básico en el marco estándar de Scrum, de duración recomendada inferior a un mes y nunca mayor de 6 semanas.</w:t>
+        <w:lastRenderedPageBreak/>
+        <w:t xml:space="preserve">Ciclo de desarrollo básico en el marco estándar de </w:t>
+      </w:r>
+      <w:proofErr w:type="spellStart"/>
+      <w:r>
+        <w:rPr>
+          <w:rFonts w:cs="Arial"/>
+          <w:szCs w:val="22"/>
+        </w:rPr>
+        <w:t>Scrum</w:t>
+      </w:r>
+      <w:proofErr w:type="spellEnd"/>
+      <w:r>
+        <w:rPr>
+          <w:rFonts w:cs="Arial"/>
+          <w:szCs w:val="22"/>
+        </w:rPr>
+        <w:t>, de duración recomendada inferior a un mes y nunca mayor de 6 semanas.</w:t>
       </w:r>
     </w:p>
     <w:p>
@@ -16227,7 +16727,7 @@
               <w:noProof/>
               <w:sz w:val="16"/>
             </w:rPr>
-            <w:t>20</w:t>
+            <w:t>7</w:t>
           </w:r>
           <w:r>
             <w:rPr>
@@ -21257,7 +21757,7 @@
 </file>
 
 <file path=customXml/itemProps1.xml><?xml version="1.0" encoding="utf-8"?>
-<ds:datastoreItem xmlns:ds="http://schemas.openxmlformats.org/officeDocument/2006/customXml" ds:itemID="{6986DA93-BE0E-41C0-9B5F-FDF3D614D29B}">
+<ds:datastoreItem xmlns:ds="http://schemas.openxmlformats.org/officeDocument/2006/customXml" ds:itemID="{669E06B2-2CFC-44C5-816C-5DA0B6BA3B81}">
   <ds:schemaRefs>
     <ds:schemaRef ds:uri="http://schemas.openxmlformats.org/officeDocument/2006/bibliography"/>
   </ds:schemaRefs>

</xml_diff>

<commit_message>
Primer Formato de Tesis
Item: Limitaciones
</commit_message>
<xml_diff>
--- a/Nuevos Formartos/2014 2 Proyecto de Tesis.docx
+++ b/Nuevos Formartos/2014 2 Proyecto de Tesis.docx
@@ -5956,65 +5956,17 @@
       </w:pPr>
       <w:r>
         <w:rPr>
-          <w:lang w:val="es-ES_tradnl"/>
-        </w:rPr>
-        <w:t>Se representa mediante la gráfica de Gantt y puede contener ACTIVIDADES – FECHA</w:t>
-      </w:r>
-      <w:r>
-        <w:rPr>
-          <w:lang w:val="es-ES_tradnl"/>
-        </w:rPr>
-        <w:t xml:space="preserve"> </w:t>
-      </w:r>
-      <w:r>
-        <w:rPr>
-          <w:lang w:val="es-ES_tradnl"/>
-        </w:rPr>
-        <w:t>INICIO – FECHA</w:t>
-      </w:r>
-      <w:r>
-        <w:rPr>
-          <w:lang w:val="es-ES_tradnl"/>
-        </w:rPr>
-        <w:t xml:space="preserve"> </w:t>
-      </w:r>
-      <w:r>
-        <w:rPr>
-          <w:lang w:val="es-ES_tradnl"/>
-        </w:rPr>
-        <w:t>TÉRMINO – DURACIÓN.</w:t>
-      </w:r>
-    </w:p>
-    <w:p>
-      <w:pPr>
-        <w:ind w:left="567"/>
-        <w:rPr>
           <w:noProof/>
           <w:lang w:eastAsia="es-PE"/>
         </w:rPr>
-      </w:pPr>
-    </w:p>
-    <w:p>
-      <w:pPr>
-        <w:ind w:left="567"/>
-        <w:rPr>
-          <w:noProof/>
-          <w:lang w:eastAsia="es-PE"/>
-        </w:rPr>
-      </w:pPr>
-      <w:r>
-        <w:rPr>
-          <w:noProof/>
-          <w:lang w:eastAsia="es-PE"/>
-        </w:rPr>
         <w:drawing>
-          <wp:anchor distT="0" distB="0" distL="114300" distR="114300" simplePos="0" relativeHeight="251661312" behindDoc="0" locked="0" layoutInCell="1" allowOverlap="1" wp14:anchorId="29CD28B8" wp14:editId="3E9FD178">
+          <wp:anchor distT="0" distB="0" distL="114300" distR="114300" simplePos="0" relativeHeight="251660800" behindDoc="0" locked="0" layoutInCell="1" allowOverlap="1" wp14:anchorId="6097120B" wp14:editId="1E9C1886">
             <wp:simplePos x="0" y="0"/>
             <wp:positionH relativeFrom="margin">
-              <wp:posOffset>-632460</wp:posOffset>
+              <wp:posOffset>-403860</wp:posOffset>
             </wp:positionH>
             <wp:positionV relativeFrom="margin">
-              <wp:posOffset>748665</wp:posOffset>
+              <wp:posOffset>2710815</wp:posOffset>
             </wp:positionV>
             <wp:extent cx="6682740" cy="3324225"/>
             <wp:effectExtent l="171450" t="152400" r="175260" b="219075"/>
@@ -6097,6 +6049,54 @@
           </wp:anchor>
         </w:drawing>
       </w:r>
+      <w:r>
+        <w:rPr>
+          <w:lang w:val="es-ES_tradnl"/>
+        </w:rPr>
+        <w:t>Se representa mediante la gráfica de Gantt y puede contener ACTIVIDADES – FECHA</w:t>
+      </w:r>
+      <w:r>
+        <w:rPr>
+          <w:lang w:val="es-ES_tradnl"/>
+        </w:rPr>
+        <w:t xml:space="preserve"> </w:t>
+      </w:r>
+      <w:r>
+        <w:rPr>
+          <w:lang w:val="es-ES_tradnl"/>
+        </w:rPr>
+        <w:t>INICIO – FECHA</w:t>
+      </w:r>
+      <w:r>
+        <w:rPr>
+          <w:lang w:val="es-ES_tradnl"/>
+        </w:rPr>
+        <w:t xml:space="preserve"> </w:t>
+      </w:r>
+      <w:r>
+        <w:rPr>
+          <w:lang w:val="es-ES_tradnl"/>
+        </w:rPr>
+        <w:t>TÉRMINO – DURACIÓN.</w:t>
+      </w:r>
+    </w:p>
+    <w:p>
+      <w:pPr>
+        <w:ind w:left="567"/>
+        <w:rPr>
+          <w:noProof/>
+          <w:lang w:eastAsia="es-PE"/>
+        </w:rPr>
+      </w:pPr>
+    </w:p>
+    <w:p>
+      <w:pPr>
+        <w:ind w:left="567"/>
+        <w:rPr>
+          <w:noProof/>
+          <w:lang w:eastAsia="es-PE"/>
+        </w:rPr>
+      </w:pPr>
     </w:p>
     <w:p>
       <w:pPr>
@@ -6696,6 +6696,9 @@
         <w:t xml:space="preserve"> trazabilidad</w:t>
       </w:r>
       <w:r>
+        <w:t xml:space="preserve"> de productos</w:t>
+      </w:r>
+      <w:r>
         <w:t xml:space="preserve">, </w:t>
       </w:r>
       <w:r>
@@ -6705,12 +6708,7 @@
         <w:t>ocasionan perdida de información y retraso de los mismos</w:t>
       </w:r>
       <w:r>
-        <w:t>. Poniendo en práctica conocimientos de ingeniería de s</w:t>
-      </w:r>
-      <w:bookmarkStart w:id="32" w:name="_GoBack"/>
-      <w:bookmarkEnd w:id="32"/>
-      <w:r>
-        <w:t>oftware</w:t>
+        <w:t>. Poniendo en práctica conocimientos de ingeniería de software</w:t>
       </w:r>
       <w:r>
         <w:t xml:space="preserve"> se</w:t>
@@ -6797,10 +6795,7 @@
         <w:t xml:space="preserve">aumentara </w:t>
       </w:r>
       <w:r>
-        <w:t xml:space="preserve">la participación de la  empresa </w:t>
-      </w:r>
-      <w:r>
-        <w:t>en el mercado</w:t>
+        <w:t>la participación de la  empresa en el mercado</w:t>
       </w:r>
       <w:r>
         <w:t xml:space="preserve"> internacional y por ende el mejor posicionamiento de productos nacionales.</w:t>
@@ -6822,65 +6817,267 @@
       <w:pPr>
         <w:pStyle w:val="Ttulo3"/>
       </w:pPr>
-      <w:bookmarkStart w:id="33" w:name="_Toc379540462"/>
+      <w:bookmarkStart w:id="32" w:name="_Toc379540462"/>
       <w:r>
         <w:lastRenderedPageBreak/>
         <w:t>Limitaciones</w:t>
       </w:r>
+      <w:bookmarkEnd w:id="32"/>
+    </w:p>
+    <w:p>
+      <w:pPr>
+        <w:ind w:left="1418"/>
+        <w:rPr>
+          <w:lang w:val="es-ES_tradnl"/>
+        </w:rPr>
+      </w:pPr>
+      <w:r>
+        <w:rPr>
+          <w:highlight w:val="yellow"/>
+          <w:lang w:val="es-ES_tradnl"/>
+        </w:rPr>
+        <w:t>Señala las dificultades actuales para desarrollar el proyecto y las que pudieran aparecer durante la realización del mismo. Es importante explicar, además, porqué a pesar de estas dificultades el trabajo sigue siendo válido.</w:t>
+      </w:r>
+    </w:p>
+    <w:p>
+      <w:pPr>
+        <w:pStyle w:val="Prrafodelista"/>
+        <w:numPr>
+          <w:ilvl w:val="0"/>
+          <w:numId w:val="30"/>
+        </w:numPr>
+        <w:jc w:val="both"/>
+        <w:rPr>
+          <w:lang w:val="es-ES_tradnl"/>
+        </w:rPr>
+      </w:pPr>
+      <w:r>
+        <w:rPr>
+          <w:rFonts w:ascii="Arial" w:hAnsi="Arial" w:cs="Arial"/>
+          <w:sz w:val="22"/>
+          <w:szCs w:val="22"/>
+          <w:lang w:val="es-ES_tradnl"/>
+        </w:rPr>
+        <w:t xml:space="preserve">Al usar </w:t>
+      </w:r>
+      <w:r>
+        <w:rPr>
+          <w:rFonts w:ascii="Arial" w:hAnsi="Arial" w:cs="Arial"/>
+          <w:sz w:val="22"/>
+          <w:szCs w:val="22"/>
+          <w:lang w:val="es-ES_tradnl"/>
+        </w:rPr>
+        <w:t>Scrum como</w:t>
+      </w:r>
+      <w:r>
+        <w:rPr>
+          <w:rFonts w:ascii="Arial" w:hAnsi="Arial" w:cs="Arial"/>
+          <w:sz w:val="22"/>
+          <w:szCs w:val="22"/>
+          <w:lang w:val="es-ES_tradnl"/>
+        </w:rPr>
+        <w:t xml:space="preserve"> metodología </w:t>
+      </w:r>
+      <w:r>
+        <w:rPr>
+          <w:rFonts w:ascii="Arial" w:hAnsi="Arial" w:cs="Arial"/>
+          <w:sz w:val="22"/>
+          <w:szCs w:val="22"/>
+          <w:lang w:val="es-ES_tradnl"/>
+        </w:rPr>
+        <w:t xml:space="preserve">desarrollo </w:t>
+      </w:r>
+      <w:r>
+        <w:rPr>
+          <w:rFonts w:ascii="Arial" w:hAnsi="Arial" w:cs="Arial"/>
+          <w:sz w:val="22"/>
+          <w:szCs w:val="22"/>
+          <w:lang w:val="es-ES_tradnl"/>
+        </w:rPr>
+        <w:t>ágil, la cual busca el involucramiento del cliente en el proceso de desarrollo</w:t>
+      </w:r>
+      <w:r>
+        <w:rPr>
+          <w:rFonts w:ascii="Arial" w:hAnsi="Arial" w:cs="Arial"/>
+          <w:sz w:val="22"/>
+          <w:szCs w:val="22"/>
+          <w:lang w:val="es-ES_tradnl"/>
+        </w:rPr>
+        <w:t xml:space="preserve"> para el éxito del mismo. Es posible que los representantes de l</w:t>
+      </w:r>
+      <w:r>
+        <w:rPr>
+          <w:rFonts w:ascii="Arial" w:hAnsi="Arial" w:cs="Arial"/>
+          <w:sz w:val="22"/>
+          <w:szCs w:val="22"/>
+          <w:lang w:val="es-ES_tradnl"/>
+        </w:rPr>
+        <w:t xml:space="preserve">a empresa agroexportadora </w:t>
+      </w:r>
+      <w:r>
+        <w:rPr>
+          <w:rFonts w:ascii="Arial" w:hAnsi="Arial" w:cs="Arial"/>
+          <w:sz w:val="22"/>
+          <w:szCs w:val="22"/>
+          <w:lang w:val="es-ES_tradnl"/>
+        </w:rPr>
+        <w:t>estén sujetos a otras presiones y no puedan intervenir por completo en el desarrollo del sistema.</w:t>
+      </w:r>
+      <w:r>
+        <w:rPr>
+          <w:rFonts w:ascii="Arial" w:hAnsi="Arial" w:cs="Arial"/>
+          <w:sz w:val="22"/>
+          <w:szCs w:val="22"/>
+          <w:lang w:val="es-ES_tradnl"/>
+        </w:rPr>
+        <w:t xml:space="preserve"> Dado el caso, se buscara obtener todo el </w:t>
+      </w:r>
+      <w:r>
+        <w:rPr>
+          <w:rFonts w:ascii="Arial" w:hAnsi="Arial" w:cs="Arial"/>
+          <w:i/>
+          <w:sz w:val="22"/>
+          <w:szCs w:val="22"/>
+          <w:lang w:val="es-ES_tradnl"/>
+        </w:rPr>
+        <w:t>“feedback”</w:t>
+      </w:r>
+      <w:r>
+        <w:rPr>
+          <w:rFonts w:ascii="Arial" w:hAnsi="Arial" w:cs="Arial"/>
+          <w:sz w:val="22"/>
+          <w:szCs w:val="22"/>
+          <w:lang w:val="es-ES_tradnl"/>
+        </w:rPr>
+        <w:t xml:space="preserve"> posible en cada entrega del sistema.</w:t>
+      </w:r>
+    </w:p>
+    <w:p>
+      <w:pPr>
+        <w:pStyle w:val="Prrafodelista"/>
+        <w:numPr>
+          <w:ilvl w:val="0"/>
+          <w:numId w:val="30"/>
+        </w:numPr>
+        <w:jc w:val="both"/>
+        <w:rPr>
+          <w:lang w:val="es-ES_tradnl"/>
+        </w:rPr>
+      </w:pPr>
+      <w:r>
+        <w:rPr>
+          <w:rFonts w:ascii="Arial" w:hAnsi="Arial" w:cs="Arial"/>
+          <w:sz w:val="22"/>
+          <w:szCs w:val="22"/>
+          <w:lang w:val="es-ES_tradnl"/>
+        </w:rPr>
+        <w:t>Mantener la simplicidad en el código fuente requiere trabajo adicional. Bajo la presión de fechas de entrega es posible que se carezca de tiempo para realizar las simplificaciones deseables al sistema. A pesar de eso el código fuente estará abierto a modificaciones y mantenimientos posteriores.</w:t>
+      </w:r>
+      <w:bookmarkStart w:id="33" w:name="_GoBack"/>
       <w:bookmarkEnd w:id="33"/>
     </w:p>
     <w:p>
       <w:pPr>
-        <w:ind w:left="1418"/>
-        <w:rPr>
-          <w:lang w:val="es-ES_tradnl"/>
-        </w:rPr>
+        <w:pStyle w:val="Ttulo3"/>
+      </w:pPr>
+      <w:bookmarkStart w:id="34" w:name="_Toc379540463"/>
+      <w:r>
+        <w:t>Objetivos</w:t>
+      </w:r>
+      <w:bookmarkEnd w:id="34"/>
+    </w:p>
+    <w:p>
+      <w:pPr>
+        <w:pStyle w:val="Ttulo4"/>
+      </w:pPr>
+      <w:bookmarkStart w:id="35" w:name="_Toc379540464"/>
+      <w:r>
+        <w:t>Objetivo General</w:t>
+      </w:r>
+      <w:bookmarkEnd w:id="35"/>
+    </w:p>
+    <w:p>
+      <w:pPr>
+        <w:ind w:left="2552"/>
       </w:pPr>
       <w:r>
         <w:rPr>
           <w:highlight w:val="yellow"/>
-          <w:lang w:val="es-ES_tradnl"/>
-        </w:rPr>
-        <w:t>Señala las dificultades actuales para desarrollar el proyecto y las que pudieran aparecer durante la realización del mismo. Es importante explicar, además, porqué a pesar de estas dificultades el trabajo sigue siendo válido.</w:t>
-      </w:r>
-    </w:p>
-    <w:p>
-      <w:pPr>
-        <w:ind w:left="1418"/>
-        <w:rPr>
-          <w:lang w:val="es-ES_tradnl"/>
-        </w:rPr>
-      </w:pPr>
-    </w:p>
-    <w:p>
-      <w:pPr>
-        <w:pStyle w:val="Ttulo3"/>
-      </w:pPr>
-      <w:bookmarkStart w:id="34" w:name="_Toc379540463"/>
-      <w:r>
-        <w:t>Objetivos</w:t>
-      </w:r>
-      <w:bookmarkEnd w:id="34"/>
+        </w:rPr>
+        <w:t>Engloba el problema a ser abordado por la investigación y se redacta anteponiendo a la oración un verbo que indica una acción observable: “Explicar, Demostrar,  Elaborar, Determinar, Establecer, Mejorar, Proponer, entre otros.</w:t>
+      </w:r>
+    </w:p>
+    <w:p>
+      <w:pPr>
+        <w:ind w:left="2552"/>
+      </w:pPr>
+      <w:r>
+        <w:t>El objetivo del presente proyecto es analizar, diseñar y d</w:t>
+      </w:r>
+      <w:r>
+        <w:t xml:space="preserve">esarrollar un sistema </w:t>
+      </w:r>
+      <w:r>
+        <w:t xml:space="preserve">web </w:t>
+      </w:r>
+      <w:r>
+        <w:t>que</w:t>
+      </w:r>
+      <w:r>
+        <w:t xml:space="preserve"> permita gestionar</w:t>
+      </w:r>
+      <w:r>
+        <w:t xml:space="preserve"> los procesos</w:t>
+      </w:r>
+      <w:r>
+        <w:t xml:space="preserve"> de trazabilidad </w:t>
+      </w:r>
+      <w:r>
+        <w:t>de un</w:t>
+      </w:r>
+      <w:r>
+        <w:t xml:space="preserve"> producto</w:t>
+      </w:r>
+      <w:r>
+        <w:t xml:space="preserve"> </w:t>
+      </w:r>
+      <w:r>
+        <w:t>en planta para</w:t>
+      </w:r>
+      <w:r>
+        <w:t xml:space="preserve"> una empresa agroexportadora.</w:t>
+      </w:r>
+      <w:r>
+        <w:t xml:space="preserve"> </w:t>
+      </w:r>
+    </w:p>
+    <w:p>
+      <w:pPr>
+        <w:ind w:left="2552"/>
+      </w:pPr>
     </w:p>
     <w:p>
       <w:pPr>
         <w:pStyle w:val="Ttulo4"/>
       </w:pPr>
-      <w:bookmarkStart w:id="35" w:name="_Toc379540464"/>
-      <w:r>
-        <w:t>Objetivo General</w:t>
-      </w:r>
-      <w:bookmarkEnd w:id="35"/>
+      <w:bookmarkStart w:id="36" w:name="_Toc379540465"/>
+      <w:r>
+        <w:t>Objetivos Específicos</w:t>
+      </w:r>
+      <w:bookmarkEnd w:id="36"/>
     </w:p>
     <w:p>
       <w:pPr>
         <w:ind w:left="2552"/>
-      </w:pPr>
-      <w:r>
         <w:rPr>
           <w:highlight w:val="yellow"/>
         </w:rPr>
-        <w:t>Engloba el problema a ser abordado por la investigación y se redacta anteponiendo a la oración un verbo que indica una acción observable: “Explicar, Demostrar,  Elaborar, Determinar, Establecer, Mejorar, Proponer, entre otros.</w:t>
+      </w:pPr>
+      <w:r>
+        <w:rPr>
+          <w:highlight w:val="yellow"/>
+        </w:rPr>
+        <w:t xml:space="preserve">Constituyen los propósitos específicos por los cuales se puede lograr el objetivo general. Considera logros que evidencien el desarrollo de las variables. </w:t>
       </w:r>
     </w:p>
     <w:p>
@@ -6888,82 +7085,10 @@
         <w:ind w:left="2552"/>
       </w:pPr>
       <w:r>
-        <w:t>El objetivo del presente proyecto es analizar, diseñar y d</w:t>
-      </w:r>
-      <w:r>
-        <w:t xml:space="preserve">esarrollar un sistema </w:t>
-      </w:r>
-      <w:r>
-        <w:t xml:space="preserve">web </w:t>
-      </w:r>
-      <w:r>
-        <w:t>que</w:t>
-      </w:r>
-      <w:r>
-        <w:t xml:space="preserve"> permita gestionar</w:t>
-      </w:r>
-      <w:r>
-        <w:t xml:space="preserve"> los procesos</w:t>
-      </w:r>
-      <w:r>
-        <w:t xml:space="preserve"> de trazabilidad </w:t>
-      </w:r>
-      <w:r>
-        <w:t>de un</w:t>
-      </w:r>
-      <w:r>
-        <w:t xml:space="preserve"> producto</w:t>
-      </w:r>
-      <w:r>
-        <w:t xml:space="preserve"> </w:t>
-      </w:r>
-      <w:r>
-        <w:t>en planta para</w:t>
-      </w:r>
-      <w:r>
-        <w:t xml:space="preserve"> una empresa agroexportadora.</w:t>
-      </w:r>
-      <w:r>
-        <w:t xml:space="preserve"> </w:t>
-      </w:r>
-    </w:p>
-    <w:p>
-      <w:pPr>
-        <w:ind w:left="2552"/>
-      </w:pPr>
-    </w:p>
-    <w:p>
-      <w:pPr>
-        <w:pStyle w:val="Ttulo4"/>
-      </w:pPr>
-      <w:bookmarkStart w:id="36" w:name="_Toc379540465"/>
-      <w:r>
-        <w:t>Objetivos Específicos</w:t>
-      </w:r>
-      <w:bookmarkEnd w:id="36"/>
-    </w:p>
-    <w:p>
-      <w:pPr>
-        <w:ind w:left="2552"/>
         <w:rPr>
           <w:highlight w:val="yellow"/>
         </w:rPr>
-      </w:pPr>
-      <w:r>
-        <w:rPr>
-          <w:highlight w:val="yellow"/>
-        </w:rPr>
-        <w:t xml:space="preserve">Constituyen los propósitos específicos por los cuales se puede lograr el objetivo general. Considera logros que evidencien el desarrollo de las variables. </w:t>
-      </w:r>
-    </w:p>
-    <w:p>
-      <w:pPr>
-        <w:ind w:left="2552"/>
-      </w:pPr>
-      <w:r>
-        <w:rPr>
-          <w:highlight w:val="yellow"/>
-        </w:rPr>
+        <w:lastRenderedPageBreak/>
         <w:t>Los verbos que podemos utilizar en la redacción de los objetivos específicos son: Describir, Identificar, Formular, Determinar, Calcular, Reducir, Incrementar, Definir,  Explicar, Comparar,  Diseñar,  Elaborar, Evaluar, Estimar, Proponer entre otros</w:t>
       </w:r>
     </w:p>
@@ -7052,7 +7177,6 @@
           <w:sz w:val="22"/>
           <w:szCs w:val="22"/>
         </w:rPr>
-        <w:lastRenderedPageBreak/>
         <w:t>Diseña</w:t>
       </w:r>
       <w:r>
@@ -7402,6 +7526,7 @@
           <w:szCs w:val="22"/>
           <w:lang w:val="es-ES_tradnl"/>
         </w:rPr>
+        <w:lastRenderedPageBreak/>
         <w:t>Registro de datos generales de la producción.</w:t>
       </w:r>
     </w:p>
@@ -7558,7 +7683,6 @@
           <w:szCs w:val="22"/>
           <w:lang w:val="es-ES_tradnl"/>
         </w:rPr>
-        <w:lastRenderedPageBreak/>
         <w:t>Definición de los recursos utilizados en cada operación: materia prima, equipos y personal involucrado.</w:t>
       </w:r>
     </w:p>
@@ -7824,7 +7948,15 @@
           <w:highlight w:val="yellow"/>
           <w:lang w:val="es-ES_tradnl"/>
         </w:rPr>
-        <w:t>Revisión de Literatura o de Bibliografía sobre el tema de investigación (Estado del arte). Constituye el fundamento o sustentación científica del trabajo de investigación. Se puede esquematizar en capítulos y subcapítulos o enunciarse en forma escueta dependiendo de la investigación y características de la especialidad. No consiste sólo en la presentación de las teorías o estudios sino en un análisis crítico o comentado de las mismas. La exposición debe ir de los aspectos generales a los particulares relacionados directamente con el tema. El marco teórico no requiere ser exhaustivo pero sí se exige que sea representativo y de acuerdo a informaciones actualizadas.</w:t>
+        <w:t xml:space="preserve">Revisión de Literatura o de Bibliografía sobre el tema de investigación (Estado del arte). Constituye el fundamento o sustentación científica del trabajo de investigación. Se puede esquematizar en capítulos y subcapítulos o enunciarse en forma escueta dependiendo de la investigación y características de la especialidad. No consiste sólo en la presentación de las teorías o estudios sino en un análisis crítico o comentado de las mismas. La exposición debe ir de los aspectos </w:t>
+      </w:r>
+      <w:r>
+        <w:rPr>
+          <w:highlight w:val="yellow"/>
+          <w:lang w:val="es-ES_tradnl"/>
+        </w:rPr>
+        <w:lastRenderedPageBreak/>
+        <w:t>generales a los particulares relacionados directamente con el tema. El marco teórico no requiere ser exhaustivo pero sí se exige que sea representativo y de acuerdo a informaciones actualizadas.</w:t>
       </w:r>
     </w:p>
     <w:p>
@@ -7869,7 +8001,6 @@
           <w:i w:val="0"/>
           <w:lang w:val="es-ES_tradnl"/>
         </w:rPr>
-        <w:lastRenderedPageBreak/>
         <w:t>Traza</w:t>
       </w:r>
       <w:r>
@@ -8641,7 +8772,6 @@
         </w:rPr>
         <w:t xml:space="preserve">2.2.2.2. </w:t>
       </w:r>
-      <w:proofErr w:type="spellStart"/>
       <w:r>
         <w:rPr>
           <w:b/>
@@ -8649,7 +8779,6 @@
         </w:rPr>
         <w:t>Scrum</w:t>
       </w:r>
-      <w:proofErr w:type="spellEnd"/>
     </w:p>
     <w:p>
       <w:pPr>
@@ -8658,19 +8787,11 @@
           <w:lang w:val="es-ES_tradnl"/>
         </w:rPr>
       </w:pPr>
-      <w:proofErr w:type="spellStart"/>
-      <w:r>
-        <w:rPr>
-          <w:lang w:val="es-ES_tradnl"/>
-        </w:rPr>
-        <w:t>Scrum</w:t>
-      </w:r>
-      <w:proofErr w:type="spellEnd"/>
-      <w:r>
-        <w:rPr>
-          <w:lang w:val="es-ES_tradnl"/>
-        </w:rPr>
-        <w:t xml:space="preserve"> es un modelo de desarrollo </w:t>
+      <w:r>
+        <w:rPr>
+          <w:lang w:val="es-ES_tradnl"/>
+        </w:rPr>
+        <w:t xml:space="preserve">Scrum es un modelo de desarrollo </w:t>
       </w:r>
       <w:r>
         <w:rPr>
@@ -8793,25 +8914,7 @@
           <w:szCs w:val="22"/>
           <w:lang w:val="es-ES_tradnl"/>
         </w:rPr>
-        <w:t xml:space="preserve">El marco de </w:t>
-      </w:r>
-      <w:proofErr w:type="spellStart"/>
-      <w:r>
-        <w:rPr>
-          <w:rFonts w:cs="Arial"/>
-          <w:szCs w:val="22"/>
-          <w:lang w:val="es-ES_tradnl"/>
-        </w:rPr>
-        <w:t>Scrum</w:t>
-      </w:r>
-      <w:proofErr w:type="spellEnd"/>
-      <w:r>
-        <w:rPr>
-          <w:rFonts w:cs="Arial"/>
-          <w:szCs w:val="22"/>
-          <w:lang w:val="es-ES_tradnl"/>
-        </w:rPr>
-        <w:t xml:space="preserve"> es formado por:</w:t>
+        <w:t>El marco de Scrum es formado por:</w:t>
       </w:r>
     </w:p>
     <w:p>
@@ -8865,9 +8968,8 @@
           <w:szCs w:val="22"/>
           <w:lang w:val="es-ES_tradnl"/>
         </w:rPr>
-        <w:t xml:space="preserve">El equipo </w:t>
-      </w:r>
-      <w:proofErr w:type="spellStart"/>
+        <w:t>El equipo S</w:t>
+      </w:r>
       <w:r>
         <w:rPr>
           <w:rFonts w:ascii="Arial" w:hAnsi="Arial" w:cs="Arial"/>
@@ -8876,19 +8978,8 @@
           <w:szCs w:val="22"/>
           <w:lang w:val="es-ES_tradnl"/>
         </w:rPr>
-        <w:t>S</w:t>
-      </w:r>
-      <w:r>
-        <w:rPr>
-          <w:rFonts w:ascii="Arial" w:hAnsi="Arial" w:cs="Arial"/>
-          <w:b/>
-          <w:sz w:val="22"/>
-          <w:szCs w:val="22"/>
-          <w:lang w:val="es-ES_tradnl"/>
-        </w:rPr>
         <w:t>crum</w:t>
       </w:r>
-      <w:proofErr w:type="spellEnd"/>
     </w:p>
     <w:p>
       <w:pPr>
@@ -9002,29 +9093,7 @@
           <w:szCs w:val="22"/>
           <w:lang w:val="es-ES_tradnl"/>
         </w:rPr>
-        <w:t xml:space="preserve">El </w:t>
-      </w:r>
-      <w:proofErr w:type="spellStart"/>
-      <w:r>
-        <w:rPr>
-          <w:rFonts w:ascii="Arial" w:hAnsi="Arial" w:cs="Arial"/>
-          <w:b/>
-          <w:sz w:val="22"/>
-          <w:szCs w:val="22"/>
-          <w:lang w:val="es-ES_tradnl"/>
-        </w:rPr>
-        <w:t>Scrum</w:t>
-      </w:r>
-      <w:proofErr w:type="spellEnd"/>
-      <w:r>
-        <w:rPr>
-          <w:rFonts w:ascii="Arial" w:hAnsi="Arial" w:cs="Arial"/>
-          <w:b/>
-          <w:sz w:val="22"/>
-          <w:szCs w:val="22"/>
-          <w:lang w:val="es-ES_tradnl"/>
-        </w:rPr>
-        <w:t xml:space="preserve"> Master</w:t>
+        <w:t>El Scrum Master</w:t>
       </w:r>
     </w:p>
     <w:p>
@@ -9450,7 +9519,6 @@
           <w:lang w:val="es-ES_tradnl"/>
         </w:rPr>
       </w:pPr>
-      <w:proofErr w:type="spellStart"/>
       <w:r>
         <w:rPr>
           <w:rFonts w:ascii="Arial" w:hAnsi="Arial" w:cs="Arial"/>
@@ -9459,18 +9527,7 @@
           <w:szCs w:val="22"/>
           <w:lang w:val="es-ES_tradnl"/>
         </w:rPr>
-        <w:t>Scrum</w:t>
-      </w:r>
-      <w:proofErr w:type="spellEnd"/>
-      <w:r>
-        <w:rPr>
-          <w:rFonts w:ascii="Arial" w:hAnsi="Arial" w:cs="Arial"/>
-          <w:b/>
-          <w:sz w:val="22"/>
-          <w:szCs w:val="22"/>
-          <w:lang w:val="es-ES_tradnl"/>
-        </w:rPr>
-        <w:t xml:space="preserve"> diario</w:t>
+        <w:t>Scrum diario</w:t>
       </w:r>
     </w:p>
     <w:p>
@@ -16727,7 +16784,7 @@
               <w:noProof/>
               <w:sz w:val="16"/>
             </w:rPr>
-            <w:t>7</w:t>
+            <w:t>18</w:t>
           </w:r>
           <w:r>
             <w:rPr>
@@ -19262,6 +19319,119 @@
     </w:lvl>
   </w:abstractNum>
   <w:abstractNum w:abstractNumId="20">
+    <w:nsid w:val="582B3314"/>
+    <w:multiLevelType w:val="hybridMultilevel"/>
+    <w:tmpl w:val="6B168E9C"/>
+    <w:lvl w:ilvl="0" w:tplc="280A0001">
+      <w:start w:val="1"/>
+      <w:numFmt w:val="bullet"/>
+      <w:lvlText w:val=""/>
+      <w:lvlJc w:val="left"/>
+      <w:pPr>
+        <w:ind w:left="2138" w:hanging="360"/>
+      </w:pPr>
+      <w:rPr>
+        <w:rFonts w:ascii="Symbol" w:hAnsi="Symbol" w:hint="default"/>
+      </w:rPr>
+    </w:lvl>
+    <w:lvl w:ilvl="1" w:tplc="280A0003" w:tentative="1">
+      <w:start w:val="1"/>
+      <w:numFmt w:val="bullet"/>
+      <w:lvlText w:val="o"/>
+      <w:lvlJc w:val="left"/>
+      <w:pPr>
+        <w:ind w:left="2858" w:hanging="360"/>
+      </w:pPr>
+      <w:rPr>
+        <w:rFonts w:ascii="Courier New" w:hAnsi="Courier New" w:cs="Courier New" w:hint="default"/>
+      </w:rPr>
+    </w:lvl>
+    <w:lvl w:ilvl="2" w:tplc="280A0005" w:tentative="1">
+      <w:start w:val="1"/>
+      <w:numFmt w:val="bullet"/>
+      <w:lvlText w:val=""/>
+      <w:lvlJc w:val="left"/>
+      <w:pPr>
+        <w:ind w:left="3578" w:hanging="360"/>
+      </w:pPr>
+      <w:rPr>
+        <w:rFonts w:ascii="Wingdings" w:hAnsi="Wingdings" w:hint="default"/>
+      </w:rPr>
+    </w:lvl>
+    <w:lvl w:ilvl="3" w:tplc="280A0001" w:tentative="1">
+      <w:start w:val="1"/>
+      <w:numFmt w:val="bullet"/>
+      <w:lvlText w:val=""/>
+      <w:lvlJc w:val="left"/>
+      <w:pPr>
+        <w:ind w:left="4298" w:hanging="360"/>
+      </w:pPr>
+      <w:rPr>
+        <w:rFonts w:ascii="Symbol" w:hAnsi="Symbol" w:hint="default"/>
+      </w:rPr>
+    </w:lvl>
+    <w:lvl w:ilvl="4" w:tplc="280A0003" w:tentative="1">
+      <w:start w:val="1"/>
+      <w:numFmt w:val="bullet"/>
+      <w:lvlText w:val="o"/>
+      <w:lvlJc w:val="left"/>
+      <w:pPr>
+        <w:ind w:left="5018" w:hanging="360"/>
+      </w:pPr>
+      <w:rPr>
+        <w:rFonts w:ascii="Courier New" w:hAnsi="Courier New" w:cs="Courier New" w:hint="default"/>
+      </w:rPr>
+    </w:lvl>
+    <w:lvl w:ilvl="5" w:tplc="280A0005" w:tentative="1">
+      <w:start w:val="1"/>
+      <w:numFmt w:val="bullet"/>
+      <w:lvlText w:val=""/>
+      <w:lvlJc w:val="left"/>
+      <w:pPr>
+        <w:ind w:left="5738" w:hanging="360"/>
+      </w:pPr>
+      <w:rPr>
+        <w:rFonts w:ascii="Wingdings" w:hAnsi="Wingdings" w:hint="default"/>
+      </w:rPr>
+    </w:lvl>
+    <w:lvl w:ilvl="6" w:tplc="280A0001" w:tentative="1">
+      <w:start w:val="1"/>
+      <w:numFmt w:val="bullet"/>
+      <w:lvlText w:val=""/>
+      <w:lvlJc w:val="left"/>
+      <w:pPr>
+        <w:ind w:left="6458" w:hanging="360"/>
+      </w:pPr>
+      <w:rPr>
+        <w:rFonts w:ascii="Symbol" w:hAnsi="Symbol" w:hint="default"/>
+      </w:rPr>
+    </w:lvl>
+    <w:lvl w:ilvl="7" w:tplc="280A0003" w:tentative="1">
+      <w:start w:val="1"/>
+      <w:numFmt w:val="bullet"/>
+      <w:lvlText w:val="o"/>
+      <w:lvlJc w:val="left"/>
+      <w:pPr>
+        <w:ind w:left="7178" w:hanging="360"/>
+      </w:pPr>
+      <w:rPr>
+        <w:rFonts w:ascii="Courier New" w:hAnsi="Courier New" w:cs="Courier New" w:hint="default"/>
+      </w:rPr>
+    </w:lvl>
+    <w:lvl w:ilvl="8" w:tplc="280A0005" w:tentative="1">
+      <w:start w:val="1"/>
+      <w:numFmt w:val="bullet"/>
+      <w:lvlText w:val=""/>
+      <w:lvlJc w:val="left"/>
+      <w:pPr>
+        <w:ind w:left="7898" w:hanging="360"/>
+      </w:pPr>
+      <w:rPr>
+        <w:rFonts w:ascii="Wingdings" w:hAnsi="Wingdings" w:hint="default"/>
+      </w:rPr>
+    </w:lvl>
+  </w:abstractNum>
+  <w:abstractNum w:abstractNumId="21">
     <w:nsid w:val="5F8D7782"/>
     <w:multiLevelType w:val="multilevel"/>
     <w:tmpl w:val="32740AE8"/>
@@ -19374,7 +19544,7 @@
       </w:rPr>
     </w:lvl>
   </w:abstractNum>
-  <w:abstractNum w:abstractNumId="21">
+  <w:abstractNum w:abstractNumId="22">
     <w:nsid w:val="63B61422"/>
     <w:multiLevelType w:val="multilevel"/>
     <w:tmpl w:val="280A001F"/>
@@ -19460,7 +19630,7 @@
       </w:pPr>
     </w:lvl>
   </w:abstractNum>
-  <w:abstractNum w:abstractNumId="22">
+  <w:abstractNum w:abstractNumId="23">
     <w:nsid w:val="64100A5A"/>
     <w:multiLevelType w:val="hybridMultilevel"/>
     <w:tmpl w:val="A3C41500"/>
@@ -19553,7 +19723,7 @@
       </w:pPr>
     </w:lvl>
   </w:abstractNum>
-  <w:abstractNum w:abstractNumId="23">
+  <w:abstractNum w:abstractNumId="24">
     <w:nsid w:val="662B3C6E"/>
     <w:multiLevelType w:val="hybridMultilevel"/>
     <w:tmpl w:val="F80EE882"/>
@@ -19666,7 +19836,7 @@
       </w:rPr>
     </w:lvl>
   </w:abstractNum>
-  <w:abstractNum w:abstractNumId="24">
+  <w:abstractNum w:abstractNumId="25">
     <w:nsid w:val="6CE2597E"/>
     <w:multiLevelType w:val="hybridMultilevel"/>
     <w:tmpl w:val="7C38F402"/>
@@ -19778,7 +19948,7 @@
       </w:rPr>
     </w:lvl>
   </w:abstractNum>
-  <w:abstractNum w:abstractNumId="25">
+  <w:abstractNum w:abstractNumId="26">
     <w:nsid w:val="71A460A3"/>
     <w:multiLevelType w:val="multilevel"/>
     <w:tmpl w:val="2FB243DC"/>
@@ -19891,7 +20061,7 @@
       </w:rPr>
     </w:lvl>
   </w:abstractNum>
-  <w:abstractNum w:abstractNumId="26">
+  <w:abstractNum w:abstractNumId="27">
     <w:nsid w:val="762A6CF1"/>
     <w:multiLevelType w:val="hybridMultilevel"/>
     <w:tmpl w:val="E3AE1774"/>
@@ -20004,7 +20174,7 @@
       </w:rPr>
     </w:lvl>
   </w:abstractNum>
-  <w:abstractNum w:abstractNumId="27">
+  <w:abstractNum w:abstractNumId="28">
     <w:nsid w:val="7A781D55"/>
     <w:multiLevelType w:val="hybridMultilevel"/>
     <w:tmpl w:val="0FCECBD0"/>
@@ -20117,7 +20287,7 @@
       </w:rPr>
     </w:lvl>
   </w:abstractNum>
-  <w:abstractNum w:abstractNumId="28">
+  <w:abstractNum w:abstractNumId="29">
     <w:nsid w:val="7EE574FF"/>
     <w:multiLevelType w:val="multilevel"/>
     <w:tmpl w:val="280A001F"/>
@@ -20210,10 +20380,10 @@
     <w:abstractNumId w:val="19"/>
   </w:num>
   <w:num w:numId="3">
-    <w:abstractNumId w:val="28"/>
+    <w:abstractNumId w:val="29"/>
   </w:num>
   <w:num w:numId="4">
-    <w:abstractNumId w:val="21"/>
+    <w:abstractNumId w:val="22"/>
   </w:num>
   <w:num w:numId="5">
     <w:abstractNumId w:val="8"/>
@@ -20234,16 +20404,16 @@
     <w:abstractNumId w:val="18"/>
   </w:num>
   <w:num w:numId="11">
-    <w:abstractNumId w:val="20"/>
+    <w:abstractNumId w:val="21"/>
   </w:num>
   <w:num w:numId="12">
     <w:abstractNumId w:val="4"/>
   </w:num>
   <w:num w:numId="13">
-    <w:abstractNumId w:val="25"/>
+    <w:abstractNumId w:val="26"/>
   </w:num>
   <w:num w:numId="14">
-    <w:abstractNumId w:val="22"/>
+    <w:abstractNumId w:val="23"/>
   </w:num>
   <w:num w:numId="15">
     <w:abstractNumId w:val="9"/>
@@ -20255,7 +20425,7 @@
     <w:abstractNumId w:val="12"/>
   </w:num>
   <w:num w:numId="18">
-    <w:abstractNumId w:val="23"/>
+    <w:abstractNumId w:val="24"/>
   </w:num>
   <w:num w:numId="19">
     <w:abstractNumId w:val="2"/>
@@ -20264,7 +20434,7 @@
     <w:abstractNumId w:val="14"/>
   </w:num>
   <w:num w:numId="21">
-    <w:abstractNumId w:val="27"/>
+    <w:abstractNumId w:val="28"/>
   </w:num>
   <w:num w:numId="22">
     <w:abstractNumId w:val="15"/>
@@ -20276,19 +20446,22 @@
     <w:abstractNumId w:val="5"/>
   </w:num>
   <w:num w:numId="25">
-    <w:abstractNumId w:val="26"/>
+    <w:abstractNumId w:val="27"/>
   </w:num>
   <w:num w:numId="26">
     <w:abstractNumId w:val="11"/>
   </w:num>
   <w:num w:numId="27">
-    <w:abstractNumId w:val="24"/>
+    <w:abstractNumId w:val="25"/>
   </w:num>
   <w:num w:numId="28">
     <w:abstractNumId w:val="17"/>
   </w:num>
   <w:num w:numId="29">
     <w:abstractNumId w:val="7"/>
+  </w:num>
+  <w:num w:numId="30">
+    <w:abstractNumId w:val="20"/>
   </w:num>
 </w:numbering>
 </file>
@@ -21757,7 +21930,7 @@
 </file>
 
 <file path=customXml/itemProps1.xml><?xml version="1.0" encoding="utf-8"?>
-<ds:datastoreItem xmlns:ds="http://schemas.openxmlformats.org/officeDocument/2006/customXml" ds:itemID="{669E06B2-2CFC-44C5-816C-5DA0B6BA3B81}">
+<ds:datastoreItem xmlns:ds="http://schemas.openxmlformats.org/officeDocument/2006/customXml" ds:itemID="{05AFDF70-81FF-40DF-87FE-EC6DF8ECEE35}">
   <ds:schemaRefs>
     <ds:schemaRef ds:uri="http://schemas.openxmlformats.org/officeDocument/2006/bibliography"/>
   </ds:schemaRefs>

</xml_diff>